<commit_message>
[Update]: small fixes. [ArtyomRusak]
</commit_message>
<xml_diff>
--- a/Course shit/Anton_3.docx
+++ b/Course shit/Anton_3.docx
@@ -2145,7 +2145,7 @@
           </mc:Choice>
           <mc:Fallback>
             <w:pict>
-              <v:rect w14:anchorId="64AD8191" id="Прямоугольник 4" o:spid="_x0000_s1026" style="position:absolute;margin-left:524.25pt;margin-top:736.1pt;width:60.05pt;height:57.8pt;z-index:251670528;visibility:visible;mso-wrap-style:square;mso-width-percent:0;mso-height-percent:0;mso-wrap-distance-left:9pt;mso-wrap-distance-top:0;mso-wrap-distance-right:9pt;mso-wrap-distance-bottom:0;mso-position-horizontal:absolute;mso-position-horizontal-relative:page;mso-position-vertical:absolute;mso-position-vertical-relative:margin;mso-width-percent:0;mso-height-percent:0;mso-width-relative:margin;mso-height-relative:margin;v-text-anchor:middle" o:gfxdata="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" o:allowincell="f" fillcolor="white [3212]" strokecolor="white [3212]" strokeweight="2pt">
+              <v:rect w14:anchorId="0CB8EAA4" id="Прямоугольник 4" o:spid="_x0000_s1026" style="position:absolute;margin-left:524.25pt;margin-top:736.1pt;width:60.05pt;height:57.8pt;z-index:251670528;visibility:visible;mso-wrap-style:square;mso-width-percent:0;mso-height-percent:0;mso-wrap-distance-left:9pt;mso-wrap-distance-top:0;mso-wrap-distance-right:9pt;mso-wrap-distance-bottom:0;mso-position-horizontal:absolute;mso-position-horizontal-relative:page;mso-position-vertical:absolute;mso-position-vertical-relative:margin;mso-width-percent:0;mso-height-percent:0;mso-width-relative:margin;mso-height-relative:margin;v-text-anchor:middle" o:gfxdata="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" o:allowincell="f" fillcolor="white [3212]" strokecolor="white [3212]" strokeweight="2pt">
                 <w10:wrap anchorx="page" anchory="margin"/>
               </v:rect>
             </w:pict>
@@ -3569,7 +3569,7 @@
           </mc:Choice>
           <mc:Fallback>
             <w:pict>
-              <v:rect w14:anchorId="33C590FD" id="Прямоугольник 9" o:spid="_x0000_s1026" style="position:absolute;margin-left:524.25pt;margin-top:730.1pt;width:60.05pt;height:57.8pt;z-index:251672576;visibility:visible;mso-wrap-style:square;mso-width-percent:0;mso-height-percent:0;mso-wrap-distance-left:9pt;mso-wrap-distance-top:0;mso-wrap-distance-right:9pt;mso-wrap-distance-bottom:0;mso-position-horizontal:absolute;mso-position-horizontal-relative:page;mso-position-vertical:absolute;mso-position-vertical-relative:margin;mso-width-percent:0;mso-height-percent:0;mso-width-relative:margin;mso-height-relative:margin;v-text-anchor:middle" o:gfxdata="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" o:allowincell="f" fillcolor="white [3212]" strokecolor="white [3212]" strokeweight="2pt">
+              <v:rect w14:anchorId="0A756F81" id="Прямоугольник 9" o:spid="_x0000_s1026" style="position:absolute;margin-left:524.25pt;margin-top:730.1pt;width:60.05pt;height:57.8pt;z-index:251672576;visibility:visible;mso-wrap-style:square;mso-width-percent:0;mso-height-percent:0;mso-wrap-distance-left:9pt;mso-wrap-distance-top:0;mso-wrap-distance-right:9pt;mso-wrap-distance-bottom:0;mso-position-horizontal:absolute;mso-position-horizontal-relative:page;mso-position-vertical:absolute;mso-position-vertical-relative:margin;mso-width-percent:0;mso-height-percent:0;mso-width-relative:margin;mso-height-relative:margin;v-text-anchor:middle" o:gfxdata="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" o:allowincell="f" fillcolor="white [3212]" strokecolor="white [3212]" strokeweight="2pt">
                 <w10:wrap anchorx="page" anchory="margin"/>
               </v:rect>
             </w:pict>
@@ -5009,7 +5009,7 @@
           </mc:Choice>
           <mc:Fallback>
             <w:pict>
-              <v:rect w14:anchorId="62031A33" id="Прямоугольник 10" o:spid="_x0000_s1026" style="position:absolute;margin-left:518.85pt;margin-top:733.1pt;width:60.05pt;height:57.8pt;z-index:251674624;visibility:visible;mso-wrap-style:square;mso-width-percent:0;mso-height-percent:0;mso-wrap-distance-left:9pt;mso-wrap-distance-top:0;mso-wrap-distance-right:9pt;mso-wrap-distance-bottom:0;mso-position-horizontal:absolute;mso-position-horizontal-relative:page;mso-position-vertical:absolute;mso-position-vertical-relative:margin;mso-width-percent:0;mso-height-percent:0;mso-width-relative:margin;mso-height-relative:margin;v-text-anchor:middle" o:gfxdata="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" o:allowincell="f" fillcolor="white [3212]" strokecolor="white [3212]" strokeweight="2pt">
+              <v:rect w14:anchorId="4B36A95F" id="Прямоугольник 10" o:spid="_x0000_s1026" style="position:absolute;margin-left:518.85pt;margin-top:733.1pt;width:60.05pt;height:57.8pt;z-index:251674624;visibility:visible;mso-wrap-style:square;mso-width-percent:0;mso-height-percent:0;mso-wrap-distance-left:9pt;mso-wrap-distance-top:0;mso-wrap-distance-right:9pt;mso-wrap-distance-bottom:0;mso-position-horizontal:absolute;mso-position-horizontal-relative:page;mso-position-vertical:absolute;mso-position-vertical-relative:margin;mso-width-percent:0;mso-height-percent:0;mso-width-relative:margin;mso-height-relative:margin;v-text-anchor:middle" o:gfxdata="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" o:allowincell="f" fillcolor="white [3212]" strokecolor="white [3212]" strokeweight="2pt">
                 <w10:wrap anchorx="page" anchory="margin"/>
               </v:rect>
             </w:pict>
@@ -16245,8 +16245,6 @@
         </w:rPr>
         <w:t>7</w:t>
       </w:r>
-      <w:bookmarkStart w:id="12" w:name="_GoBack"/>
-      <w:bookmarkEnd w:id="12"/>
       <w:r>
         <w:rPr>
           <w:rFonts w:ascii="Times New Roman" w:hAnsi="Times New Roman"/>
@@ -16827,6 +16825,157 @@
           <w:szCs w:val="28"/>
         </w:rPr>
       </w:pPr>
+    </w:p>
+    <w:p>
+      <w:pPr>
+        <w:rPr>
+          <w:rFonts w:ascii="Times New Roman" w:hAnsi="Times New Roman"/>
+          <w:b/>
+          <w:sz w:val="28"/>
+          <w:szCs w:val="28"/>
+        </w:rPr>
+      </w:pPr>
+    </w:p>
+    <w:p>
+      <w:pPr>
+        <w:rPr>
+          <w:rFonts w:ascii="Times New Roman" w:hAnsi="Times New Roman"/>
+          <w:b/>
+          <w:sz w:val="28"/>
+          <w:szCs w:val="28"/>
+        </w:rPr>
+      </w:pPr>
+    </w:p>
+    <w:p>
+      <w:pPr>
+        <w:rPr>
+          <w:rFonts w:ascii="Times New Roman" w:hAnsi="Times New Roman"/>
+          <w:b/>
+          <w:sz w:val="28"/>
+          <w:szCs w:val="28"/>
+        </w:rPr>
+      </w:pPr>
+    </w:p>
+    <w:p>
+      <w:pPr>
+        <w:rPr>
+          <w:rFonts w:ascii="Times New Roman" w:hAnsi="Times New Roman"/>
+          <w:b/>
+          <w:sz w:val="28"/>
+          <w:szCs w:val="28"/>
+        </w:rPr>
+      </w:pPr>
+    </w:p>
+    <w:p>
+      <w:pPr>
+        <w:rPr>
+          <w:rFonts w:ascii="Times New Roman" w:hAnsi="Times New Roman"/>
+          <w:b/>
+          <w:sz w:val="28"/>
+          <w:szCs w:val="28"/>
+        </w:rPr>
+      </w:pPr>
+    </w:p>
+    <w:p>
+      <w:pPr>
+        <w:rPr>
+          <w:rFonts w:ascii="Times New Roman" w:hAnsi="Times New Roman"/>
+          <w:b/>
+          <w:sz w:val="28"/>
+          <w:szCs w:val="28"/>
+        </w:rPr>
+      </w:pPr>
+    </w:p>
+    <w:p>
+      <w:pPr>
+        <w:rPr>
+          <w:rFonts w:ascii="Times New Roman" w:hAnsi="Times New Roman"/>
+          <w:b/>
+          <w:sz w:val="28"/>
+          <w:szCs w:val="28"/>
+        </w:rPr>
+      </w:pPr>
+      <w:r>
+        <w:rPr>
+          <w:rFonts w:ascii="Times New Roman" w:hAnsi="Times New Roman"/>
+          <w:b/>
+          <w:sz w:val="28"/>
+          <w:szCs w:val="28"/>
+        </w:rPr>
+        <w:lastRenderedPageBreak/>
+        <w:t>3.3 Схема базы данных</w:t>
+      </w:r>
+    </w:p>
+    <w:p>
+      <w:pPr>
+        <w:rPr>
+          <w:rFonts w:ascii="Times New Roman" w:hAnsi="Times New Roman"/>
+          <w:b/>
+          <w:sz w:val="28"/>
+          <w:szCs w:val="28"/>
+        </w:rPr>
+      </w:pPr>
+    </w:p>
+    <w:p>
+      <w:pPr>
+        <w:rPr>
+          <w:rFonts w:ascii="Times New Roman" w:hAnsi="Times New Roman"/>
+          <w:b/>
+          <w:sz w:val="28"/>
+          <w:szCs w:val="28"/>
+        </w:rPr>
+      </w:pPr>
+      <w:r>
+        <w:rPr>
+          <w:rFonts w:ascii="Times New Roman" w:hAnsi="Times New Roman"/>
+          <w:b/>
+          <w:noProof/>
+          <w:sz w:val="28"/>
+          <w:szCs w:val="28"/>
+          <w:lang w:eastAsia="ru-RU"/>
+        </w:rPr>
+        <w:drawing>
+          <wp:inline distT="0" distB="0" distL="0" distR="0">
+            <wp:extent cx="5939790" cy="5910580"/>
+            <wp:effectExtent l="0" t="0" r="3810" b="0"/>
+            <wp:docPr id="7" name="Рисунок 7"/>
+            <wp:cNvGraphicFramePr>
+              <a:graphicFrameLocks xmlns:a="http://schemas.openxmlformats.org/drawingml/2006/main" noChangeAspect="1"/>
+            </wp:cNvGraphicFramePr>
+            <a:graphic xmlns:a="http://schemas.openxmlformats.org/drawingml/2006/main">
+              <a:graphicData uri="http://schemas.openxmlformats.org/drawingml/2006/picture">
+                <pic:pic xmlns:pic="http://schemas.openxmlformats.org/drawingml/2006/picture">
+                  <pic:nvPicPr>
+                    <pic:cNvPr id="7" name="SchemaBankDatabase.JPG"/>
+                    <pic:cNvPicPr/>
+                  </pic:nvPicPr>
+                  <pic:blipFill>
+                    <a:blip r:embed="rId8">
+                      <a:extLst>
+                        <a:ext uri="{28A0092B-C50C-407E-A947-70E740481C1C}">
+                          <a14:useLocalDpi xmlns:a14="http://schemas.microsoft.com/office/drawing/2010/main" val="0"/>
+                        </a:ext>
+                      </a:extLst>
+                    </a:blip>
+                    <a:stretch>
+                      <a:fillRect/>
+                    </a:stretch>
+                  </pic:blipFill>
+                  <pic:spPr>
+                    <a:xfrm>
+                      <a:off x="0" y="0"/>
+                      <a:ext cx="5939790" cy="5910580"/>
+                    </a:xfrm>
+                    <a:prstGeom prst="rect">
+                      <a:avLst/>
+                    </a:prstGeom>
+                  </pic:spPr>
+                </pic:pic>
+              </a:graphicData>
+            </a:graphic>
+          </wp:inline>
+        </w:drawing>
+      </w:r>
       <w:r>
         <w:rPr>
           <w:rFonts w:ascii="Times New Roman" w:hAnsi="Times New Roman"/>
@@ -16848,7 +16997,7 @@
           <w:szCs w:val="28"/>
         </w:rPr>
       </w:pPr>
-      <w:bookmarkStart w:id="13" w:name="_Toc346060841"/>
+      <w:bookmarkStart w:id="12" w:name="_Toc346060841"/>
       <w:r>
         <w:rPr>
           <w:rFonts w:ascii="Times New Roman" w:hAnsi="Times New Roman"/>
@@ -16874,7 +17023,7 @@
         </w:rPr>
         <w:t>ОПИСАНИЕ АЛГОРИТМОВ РЕШЕНИЯ ЗАДАЧИ</w:t>
       </w:r>
-      <w:bookmarkEnd w:id="13"/>
+      <w:bookmarkEnd w:id="12"/>
     </w:p>
     <w:p>
       <w:pPr>
@@ -16906,7 +17055,7 @@
           <w:sz w:val="28"/>
           <w:szCs w:val="28"/>
         </w:rPr>
-        <w:t xml:space="preserve">4.1 Рассмотрим алгоритм </w:t>
+        <w:t>4.</w:t>
       </w:r>
       <w:r>
         <w:rPr>
@@ -16915,7 +17064,34 @@
           <w:sz w:val="28"/>
           <w:szCs w:val="28"/>
         </w:rPr>
-        <w:t>добавления записи</w:t>
+        <w:t>1</w:t>
+      </w:r>
+      <w:r>
+        <w:rPr>
+          <w:rFonts w:ascii="Times New Roman" w:hAnsi="Times New Roman"/>
+          <w:b/>
+          <w:sz w:val="28"/>
+          <w:szCs w:val="28"/>
+        </w:rPr>
+        <w:t xml:space="preserve"> Рассмотрим алгоритм </w:t>
+      </w:r>
+      <w:r>
+        <w:rPr>
+          <w:rFonts w:ascii="Times New Roman" w:hAnsi="Times New Roman"/>
+          <w:b/>
+          <w:sz w:val="28"/>
+          <w:szCs w:val="28"/>
+        </w:rPr>
+        <w:t xml:space="preserve">добавления </w:t>
+      </w:r>
+      <w:r>
+        <w:rPr>
+          <w:rFonts w:ascii="Times New Roman" w:hAnsi="Times New Roman"/>
+          <w:b/>
+          <w:sz w:val="28"/>
+          <w:szCs w:val="28"/>
+        </w:rPr>
+        <w:t>владельца</w:t>
       </w:r>
     </w:p>
     <w:p>
@@ -16931,115 +17107,348 @@
     </w:p>
     <w:p>
       <w:pPr>
-        <w:pBdr>
-          <w:top w:val="none" w:sz="0" w:space="1" w:color="000000"/>
-        </w:pBdr>
-        <w:tabs>
-          <w:tab w:val="left" w:pos="0"/>
-        </w:tabs>
         <w:ind w:firstLine="851"/>
-        <w:contextualSpacing/>
-        <w:jc w:val="both"/>
-        <w:rPr>
-          <w:rFonts w:ascii="Times New Roman" w:hAnsi="Times New Roman"/>
-          <w:sz w:val="28"/>
-          <w:szCs w:val="28"/>
-        </w:rPr>
-      </w:pPr>
-      <w:r>
-        <w:rPr>
-          <w:rFonts w:ascii="Times New Roman" w:hAnsi="Times New Roman"/>
-          <w:sz w:val="28"/>
-          <w:szCs w:val="28"/>
-        </w:rPr>
-        <w:t>Шаг 1: Создаём временные переменные.</w:t>
-      </w:r>
-    </w:p>
-    <w:p>
-      <w:pPr>
-        <w:pBdr>
-          <w:top w:val="none" w:sz="0" w:space="1" w:color="000000"/>
-        </w:pBdr>
-        <w:tabs>
-          <w:tab w:val="left" w:pos="0"/>
-        </w:tabs>
+        <w:rPr>
+          <w:rFonts w:ascii="Times New Roman" w:hAnsi="Times New Roman"/>
+          <w:sz w:val="28"/>
+          <w:szCs w:val="28"/>
+        </w:rPr>
+      </w:pPr>
+      <w:r>
+        <w:rPr>
+          <w:rFonts w:ascii="Times New Roman" w:hAnsi="Times New Roman"/>
+          <w:sz w:val="28"/>
+          <w:szCs w:val="28"/>
+        </w:rPr>
+        <w:t xml:space="preserve">Шаг 1: Создаём форму. При создании формы создаётся объект класса </w:t>
+      </w:r>
+      <w:proofErr w:type="spellStart"/>
+      <w:r>
+        <w:rPr>
+          <w:rFonts w:ascii="Times New Roman" w:hAnsi="Times New Roman"/>
+          <w:sz w:val="28"/>
+          <w:szCs w:val="28"/>
+          <w:lang w:val="en-US"/>
+        </w:rPr>
+        <w:t>BankContext</w:t>
+      </w:r>
+      <w:proofErr w:type="spellEnd"/>
+      <w:r>
+        <w:rPr>
+          <w:rFonts w:ascii="Times New Roman" w:hAnsi="Times New Roman"/>
+          <w:sz w:val="28"/>
+          <w:szCs w:val="28"/>
+        </w:rPr>
+        <w:t xml:space="preserve">. </w:t>
+      </w:r>
+    </w:p>
+    <w:p>
+      <w:pPr>
         <w:ind w:firstLine="851"/>
-        <w:contextualSpacing/>
-        <w:jc w:val="both"/>
-        <w:rPr>
-          <w:rFonts w:ascii="Times New Roman" w:hAnsi="Times New Roman"/>
-          <w:sz w:val="28"/>
-          <w:szCs w:val="28"/>
-        </w:rPr>
-      </w:pPr>
-      <w:r>
-        <w:rPr>
-          <w:rFonts w:ascii="Times New Roman" w:hAnsi="Times New Roman"/>
-          <w:sz w:val="28"/>
-          <w:szCs w:val="28"/>
-        </w:rPr>
-        <w:t>Шаг 2: Запускаем диалог открытия файла. Если мы получили путь, то записываем его в переменную «</w:t>
-      </w:r>
-      <w:r>
-        <w:rPr>
-          <w:rFonts w:ascii="Times New Roman" w:hAnsi="Times New Roman"/>
-          <w:sz w:val="28"/>
-          <w:szCs w:val="28"/>
-          <w:lang w:val="en-US"/>
-        </w:rPr>
-        <w:t>File</w:t>
-      </w:r>
-      <w:r>
-        <w:rPr>
-          <w:rFonts w:ascii="Times New Roman" w:hAnsi="Times New Roman"/>
-          <w:sz w:val="28"/>
-          <w:szCs w:val="28"/>
-        </w:rPr>
-        <w:t>_</w:t>
-      </w:r>
-      <w:r>
-        <w:rPr>
-          <w:rFonts w:ascii="Times New Roman" w:hAnsi="Times New Roman"/>
-          <w:sz w:val="28"/>
-          <w:szCs w:val="28"/>
-          <w:lang w:val="en-US"/>
-        </w:rPr>
-        <w:t>Zap</w:t>
-      </w:r>
-      <w:r>
-        <w:rPr>
-          <w:rFonts w:ascii="Times New Roman" w:hAnsi="Times New Roman"/>
-          <w:sz w:val="28"/>
-          <w:szCs w:val="28"/>
-        </w:rPr>
-        <w:t>». Если нет-то завершаем работу функции.</w:t>
-      </w:r>
-    </w:p>
-    <w:p>
-      <w:pPr>
-        <w:pBdr>
-          <w:top w:val="none" w:sz="0" w:space="1" w:color="000000"/>
-        </w:pBdr>
-        <w:tabs>
-          <w:tab w:val="left" w:pos="0"/>
-        </w:tabs>
+        <w:rPr>
+          <w:rFonts w:ascii="Times New Roman" w:hAnsi="Times New Roman"/>
+          <w:sz w:val="28"/>
+          <w:szCs w:val="28"/>
+        </w:rPr>
+      </w:pPr>
+      <w:r>
+        <w:rPr>
+          <w:rFonts w:ascii="Times New Roman" w:hAnsi="Times New Roman"/>
+          <w:sz w:val="28"/>
+          <w:szCs w:val="28"/>
+        </w:rPr>
+        <w:t xml:space="preserve">Шаг 2: Создаём </w:t>
+      </w:r>
+      <w:proofErr w:type="spellStart"/>
+      <w:r>
+        <w:rPr>
+          <w:rFonts w:ascii="Times New Roman" w:hAnsi="Times New Roman"/>
+          <w:sz w:val="28"/>
+          <w:szCs w:val="28"/>
+          <w:lang w:val="en-US"/>
+        </w:rPr>
+        <w:t>UnitOfWork</w:t>
+      </w:r>
+      <w:proofErr w:type="spellEnd"/>
+      <w:r>
+        <w:rPr>
+          <w:rFonts w:ascii="Times New Roman" w:hAnsi="Times New Roman"/>
+          <w:sz w:val="28"/>
+          <w:szCs w:val="28"/>
+        </w:rPr>
+        <w:t xml:space="preserve"> </w:t>
+      </w:r>
+      <w:r>
+        <w:rPr>
+          <w:rFonts w:ascii="Times New Roman" w:hAnsi="Times New Roman"/>
+          <w:sz w:val="28"/>
+          <w:szCs w:val="28"/>
+        </w:rPr>
+        <w:t>(</w:t>
+      </w:r>
+      <w:r>
+        <w:rPr>
+          <w:rFonts w:ascii="Times New Roman" w:hAnsi="Times New Roman"/>
+          <w:sz w:val="28"/>
+          <w:szCs w:val="28"/>
+        </w:rPr>
+        <w:t>единицу работы</w:t>
+      </w:r>
+      <w:r>
+        <w:rPr>
+          <w:rFonts w:ascii="Times New Roman" w:hAnsi="Times New Roman"/>
+          <w:sz w:val="28"/>
+          <w:szCs w:val="28"/>
+        </w:rPr>
+        <w:t>)</w:t>
+      </w:r>
+      <w:r>
+        <w:rPr>
+          <w:rFonts w:ascii="Times New Roman" w:hAnsi="Times New Roman"/>
+          <w:sz w:val="28"/>
+          <w:szCs w:val="28"/>
+        </w:rPr>
+        <w:t>.</w:t>
+      </w:r>
+    </w:p>
+    <w:p>
+      <w:pPr>
         <w:ind w:firstLine="851"/>
-        <w:contextualSpacing/>
-        <w:jc w:val="both"/>
-        <w:rPr>
-          <w:rFonts w:ascii="Times New Roman" w:hAnsi="Times New Roman"/>
-          <w:sz w:val="28"/>
-          <w:szCs w:val="28"/>
-        </w:rPr>
-      </w:pPr>
-      <w:r>
-        <w:rPr>
-          <w:rFonts w:ascii="Times New Roman" w:hAnsi="Times New Roman"/>
-          <w:sz w:val="28"/>
-          <w:szCs w:val="28"/>
-        </w:rPr>
-        <w:t>Шаг</w:t>
-      </w:r>
+        <w:rPr>
+          <w:rFonts w:ascii="Times New Roman" w:hAnsi="Times New Roman"/>
+          <w:sz w:val="28"/>
+          <w:szCs w:val="28"/>
+        </w:rPr>
+      </w:pPr>
+      <w:r>
+        <w:rPr>
+          <w:rFonts w:ascii="Times New Roman" w:hAnsi="Times New Roman"/>
+          <w:sz w:val="28"/>
+          <w:szCs w:val="28"/>
+        </w:rPr>
+        <w:t xml:space="preserve">Шаг 3: </w:t>
+      </w:r>
+      <w:r>
+        <w:rPr>
+          <w:rFonts w:ascii="Times New Roman" w:hAnsi="Times New Roman"/>
+          <w:sz w:val="28"/>
+          <w:szCs w:val="28"/>
+        </w:rPr>
+        <w:t>Проверяем введённые данные, если владелец с такими паспортными данными существует, уведомляем об этом.</w:t>
+      </w:r>
+    </w:p>
+    <w:p>
+      <w:pPr>
+        <w:ind w:firstLine="851"/>
+        <w:rPr>
+          <w:rFonts w:ascii="Times New Roman" w:hAnsi="Times New Roman"/>
+          <w:sz w:val="28"/>
+          <w:szCs w:val="28"/>
+        </w:rPr>
+      </w:pPr>
+      <w:r>
+        <w:rPr>
+          <w:rFonts w:ascii="Times New Roman" w:hAnsi="Times New Roman"/>
+          <w:sz w:val="28"/>
+          <w:szCs w:val="28"/>
+        </w:rPr>
+        <w:t>Шаг 4: Сохраняем изменения или не сохраняем.</w:t>
+      </w:r>
+    </w:p>
+    <w:p>
+      <w:pPr>
+        <w:ind w:firstLine="851"/>
+        <w:rPr>
+          <w:rFonts w:ascii="Times New Roman" w:hAnsi="Times New Roman"/>
+          <w:sz w:val="28"/>
+          <w:szCs w:val="28"/>
+        </w:rPr>
+      </w:pPr>
+      <w:r>
+        <w:rPr>
+          <w:rFonts w:ascii="Times New Roman" w:hAnsi="Times New Roman"/>
+          <w:sz w:val="28"/>
+          <w:szCs w:val="28"/>
+        </w:rPr>
+        <w:t xml:space="preserve">Шаг 5: Удаляем объект класса </w:t>
+      </w:r>
+      <w:proofErr w:type="spellStart"/>
+      <w:r>
+        <w:rPr>
+          <w:rFonts w:ascii="Times New Roman" w:hAnsi="Times New Roman"/>
+          <w:sz w:val="28"/>
+          <w:szCs w:val="28"/>
+          <w:lang w:val="en-US"/>
+        </w:rPr>
+        <w:t>BankContext</w:t>
+      </w:r>
+      <w:proofErr w:type="spellEnd"/>
+      <w:r>
+        <w:rPr>
+          <w:rFonts w:ascii="Times New Roman" w:hAnsi="Times New Roman"/>
+          <w:sz w:val="28"/>
+          <w:szCs w:val="28"/>
+        </w:rPr>
+        <w:t xml:space="preserve">, </w:t>
+      </w:r>
+      <w:r>
+        <w:rPr>
+          <w:rFonts w:ascii="Times New Roman" w:hAnsi="Times New Roman"/>
+          <w:sz w:val="28"/>
+          <w:szCs w:val="28"/>
+        </w:rPr>
+        <w:t>при этом закрывается соединение с базой данных.</w:t>
+      </w:r>
+    </w:p>
+    <w:p>
+      <w:pPr>
+        <w:pStyle w:val="1"/>
+        <w:spacing w:before="0" w:after="0"/>
+        <w:ind w:firstLine="851"/>
+        <w:rPr>
+          <w:rFonts w:ascii="Times New Roman" w:hAnsi="Times New Roman"/>
+          <w:b w:val="0"/>
+          <w:sz w:val="28"/>
+          <w:szCs w:val="28"/>
+        </w:rPr>
+      </w:pPr>
+    </w:p>
+    <w:p>
+      <w:pPr>
+        <w:pStyle w:val="1"/>
+        <w:spacing w:before="0" w:after="0"/>
+        <w:ind w:firstLine="851"/>
+        <w:rPr>
+          <w:rFonts w:ascii="Times New Roman" w:hAnsi="Times New Roman"/>
+          <w:b w:val="0"/>
+          <w:sz w:val="28"/>
+          <w:szCs w:val="28"/>
+        </w:rPr>
+      </w:pPr>
+    </w:p>
+    <w:p>
+      <w:pPr>
+        <w:ind w:firstLine="851"/>
+        <w:rPr>
+          <w:rFonts w:ascii="Times New Roman" w:hAnsi="Times New Roman"/>
+          <w:b/>
+          <w:sz w:val="28"/>
+          <w:szCs w:val="28"/>
+        </w:rPr>
+      </w:pPr>
+      <w:r>
+        <w:rPr>
+          <w:rFonts w:ascii="Times New Roman" w:hAnsi="Times New Roman"/>
+          <w:b/>
+          <w:sz w:val="28"/>
+          <w:szCs w:val="28"/>
+        </w:rPr>
+        <w:t>4.2</w:t>
+      </w:r>
+      <w:r>
+        <w:rPr>
+          <w:rFonts w:ascii="Times New Roman" w:hAnsi="Times New Roman"/>
+          <w:b/>
+          <w:sz w:val="28"/>
+          <w:szCs w:val="28"/>
+        </w:rPr>
+        <w:t xml:space="preserve"> Рассмотрим алгоритм </w:t>
+      </w:r>
+      <w:r>
+        <w:rPr>
+          <w:rFonts w:ascii="Times New Roman" w:hAnsi="Times New Roman"/>
+          <w:b/>
+          <w:sz w:val="28"/>
+          <w:szCs w:val="28"/>
+        </w:rPr>
+        <w:t>добавления счёта</w:t>
+      </w:r>
+      <w:r>
+        <w:rPr>
+          <w:rFonts w:ascii="Times New Roman" w:hAnsi="Times New Roman"/>
+          <w:b/>
+          <w:sz w:val="28"/>
+          <w:szCs w:val="28"/>
+        </w:rPr>
+        <w:t>, вклада, займа</w:t>
+      </w:r>
+    </w:p>
+    <w:p>
+      <w:pPr>
+        <w:ind w:firstLine="851"/>
+        <w:rPr>
+          <w:rFonts w:ascii="Times New Roman" w:hAnsi="Times New Roman"/>
+          <w:b/>
+          <w:sz w:val="28"/>
+          <w:szCs w:val="28"/>
+        </w:rPr>
+      </w:pPr>
+    </w:p>
+    <w:p>
+      <w:pPr>
+        <w:ind w:firstLine="851"/>
+        <w:rPr>
+          <w:rFonts w:ascii="Times New Roman" w:hAnsi="Times New Roman"/>
+          <w:sz w:val="28"/>
+          <w:szCs w:val="28"/>
+        </w:rPr>
+      </w:pPr>
+      <w:r>
+        <w:rPr>
+          <w:rFonts w:ascii="Times New Roman" w:hAnsi="Times New Roman"/>
+          <w:sz w:val="28"/>
+          <w:szCs w:val="28"/>
+        </w:rPr>
+        <w:t xml:space="preserve">Шаг 1: Создаём форму. При создании формы создаётся объект класса </w:t>
+      </w:r>
+      <w:proofErr w:type="spellStart"/>
+      <w:r>
+        <w:rPr>
+          <w:rFonts w:ascii="Times New Roman" w:hAnsi="Times New Roman"/>
+          <w:sz w:val="28"/>
+          <w:szCs w:val="28"/>
+          <w:lang w:val="en-US"/>
+        </w:rPr>
+        <w:t>BankContext</w:t>
+      </w:r>
+      <w:proofErr w:type="spellEnd"/>
+      <w:r>
+        <w:rPr>
+          <w:rFonts w:ascii="Times New Roman" w:hAnsi="Times New Roman"/>
+          <w:sz w:val="28"/>
+          <w:szCs w:val="28"/>
+        </w:rPr>
+        <w:t xml:space="preserve">. </w:t>
+      </w:r>
+    </w:p>
+    <w:p>
+      <w:pPr>
+        <w:ind w:firstLine="851"/>
+        <w:rPr>
+          <w:rFonts w:ascii="Times New Roman" w:hAnsi="Times New Roman"/>
+          <w:sz w:val="28"/>
+          <w:szCs w:val="28"/>
+        </w:rPr>
+      </w:pPr>
+      <w:r>
+        <w:rPr>
+          <w:rFonts w:ascii="Times New Roman" w:hAnsi="Times New Roman"/>
+          <w:sz w:val="28"/>
+          <w:szCs w:val="28"/>
+        </w:rPr>
+        <w:t xml:space="preserve">Шаг 2: Создаём </w:t>
+      </w:r>
+      <w:proofErr w:type="spellStart"/>
+      <w:r>
+        <w:rPr>
+          <w:rFonts w:ascii="Times New Roman" w:hAnsi="Times New Roman"/>
+          <w:sz w:val="28"/>
+          <w:szCs w:val="28"/>
+          <w:lang w:val="en-US"/>
+        </w:rPr>
+        <w:t>UnitOfWork</w:t>
+      </w:r>
+      <w:proofErr w:type="spellEnd"/>
       <w:r>
         <w:rPr>
           <w:rFonts w:ascii="Times New Roman" w:hAnsi="Times New Roman"/>
@@ -17054,65 +17463,84 @@
           <w:sz w:val="28"/>
           <w:szCs w:val="28"/>
         </w:rPr>
-        <w:t xml:space="preserve">3: </w:t>
-      </w:r>
-      <w:r>
-        <w:rPr>
-          <w:rFonts w:ascii="Times New Roman" w:hAnsi="Times New Roman"/>
-          <w:sz w:val="28"/>
-          <w:szCs w:val="28"/>
-        </w:rPr>
-        <w:t>Выполняем алгоритм проверки заполнения основных полей</w:t>
-      </w:r>
-    </w:p>
-    <w:p>
-      <w:pPr>
-        <w:pBdr>
-          <w:top w:val="none" w:sz="0" w:space="1" w:color="000000"/>
-        </w:pBdr>
-        <w:tabs>
-          <w:tab w:val="left" w:pos="0"/>
-        </w:tabs>
+        <w:t>(</w:t>
+      </w:r>
+      <w:r>
+        <w:rPr>
+          <w:rFonts w:ascii="Times New Roman" w:hAnsi="Times New Roman"/>
+          <w:sz w:val="28"/>
+          <w:szCs w:val="28"/>
+        </w:rPr>
+        <w:t>единицу работы</w:t>
+      </w:r>
+      <w:r>
+        <w:rPr>
+          <w:rFonts w:ascii="Times New Roman" w:hAnsi="Times New Roman"/>
+          <w:sz w:val="28"/>
+          <w:szCs w:val="28"/>
+        </w:rPr>
+        <w:t>)</w:t>
+      </w:r>
+      <w:r>
+        <w:rPr>
+          <w:rFonts w:ascii="Times New Roman" w:hAnsi="Times New Roman"/>
+          <w:sz w:val="28"/>
+          <w:szCs w:val="28"/>
+        </w:rPr>
+        <w:t>.</w:t>
+      </w:r>
+    </w:p>
+    <w:p>
+      <w:pPr>
         <w:ind w:firstLine="851"/>
-        <w:contextualSpacing/>
-        <w:jc w:val="both"/>
-        <w:rPr>
-          <w:rFonts w:ascii="Times New Roman" w:hAnsi="Times New Roman"/>
-          <w:sz w:val="28"/>
-          <w:szCs w:val="28"/>
-        </w:rPr>
-      </w:pPr>
-      <w:r>
-        <w:rPr>
-          <w:rFonts w:ascii="Times New Roman" w:hAnsi="Times New Roman"/>
-          <w:sz w:val="28"/>
-          <w:szCs w:val="28"/>
-        </w:rPr>
-        <w:t xml:space="preserve">Шаг </w:t>
-      </w:r>
-      <w:r>
-        <w:rPr>
-          <w:rFonts w:ascii="Times New Roman" w:hAnsi="Times New Roman"/>
-          <w:sz w:val="28"/>
-          <w:szCs w:val="28"/>
-        </w:rPr>
-        <w:t xml:space="preserve"> </w:t>
-      </w:r>
-      <w:r>
-        <w:rPr>
-          <w:rFonts w:ascii="Times New Roman" w:hAnsi="Times New Roman"/>
-          <w:sz w:val="28"/>
-          <w:szCs w:val="28"/>
-        </w:rPr>
-        <w:t xml:space="preserve">4: </w:t>
-      </w:r>
-      <w:r>
-        <w:rPr>
-          <w:rFonts w:ascii="Times New Roman" w:hAnsi="Times New Roman"/>
-          <w:sz w:val="28"/>
-          <w:szCs w:val="28"/>
-        </w:rPr>
-        <w:t xml:space="preserve">Построчно копируем информацию из заполненных полей в соответствующие поля класса </w:t>
+        <w:rPr>
+          <w:rFonts w:ascii="Times New Roman" w:hAnsi="Times New Roman"/>
+          <w:sz w:val="28"/>
+          <w:szCs w:val="28"/>
+        </w:rPr>
+      </w:pPr>
+      <w:r>
+        <w:rPr>
+          <w:rFonts w:ascii="Times New Roman" w:hAnsi="Times New Roman"/>
+          <w:sz w:val="28"/>
+          <w:szCs w:val="28"/>
+        </w:rPr>
+        <w:t>Шаг 3: Проверяем введённые данные, если номер паспорта существует в базе данных, то создаём счёт. Если нет, то переводим на форму создания владельца, затем создаём счёт.</w:t>
+      </w:r>
+    </w:p>
+    <w:p>
+      <w:pPr>
+        <w:ind w:firstLine="851"/>
+        <w:rPr>
+          <w:rFonts w:ascii="Times New Roman" w:hAnsi="Times New Roman"/>
+          <w:sz w:val="28"/>
+          <w:szCs w:val="28"/>
+        </w:rPr>
+      </w:pPr>
+      <w:r>
+        <w:rPr>
+          <w:rFonts w:ascii="Times New Roman" w:hAnsi="Times New Roman"/>
+          <w:sz w:val="28"/>
+          <w:szCs w:val="28"/>
+        </w:rPr>
+        <w:t>Шаг 4: Сохраняем изменения или не сохраняем.</w:t>
+      </w:r>
+    </w:p>
+    <w:p>
+      <w:pPr>
+        <w:ind w:firstLine="851"/>
+        <w:rPr>
+          <w:b/>
+          <w:szCs w:val="28"/>
+        </w:rPr>
+      </w:pPr>
+      <w:r>
+        <w:rPr>
+          <w:rFonts w:ascii="Times New Roman" w:hAnsi="Times New Roman"/>
+          <w:sz w:val="28"/>
+          <w:szCs w:val="28"/>
+        </w:rPr>
+        <w:t xml:space="preserve">Шаг 5: Удаляем объект класса </w:t>
       </w:r>
       <w:proofErr w:type="spellStart"/>
       <w:r>
@@ -17122,7 +17550,7 @@
           <w:szCs w:val="28"/>
           <w:lang w:val="en-US"/>
         </w:rPr>
-        <w:t>TZap</w:t>
+        <w:t>BankContext</w:t>
       </w:r>
       <w:proofErr w:type="spellEnd"/>
       <w:r>
@@ -17131,500 +17559,28 @@
           <w:sz w:val="28"/>
           <w:szCs w:val="28"/>
         </w:rPr>
-        <w:t xml:space="preserve">  </w:t>
-      </w:r>
-    </w:p>
-    <w:p>
-      <w:pPr>
-        <w:pBdr>
-          <w:top w:val="none" w:sz="0" w:space="1" w:color="000000"/>
-        </w:pBdr>
-        <w:tabs>
-          <w:tab w:val="left" w:pos="0"/>
-        </w:tabs>
-        <w:ind w:firstLine="851"/>
-        <w:contextualSpacing/>
-        <w:jc w:val="both"/>
-        <w:rPr>
-          <w:rFonts w:ascii="Times New Roman" w:hAnsi="Times New Roman"/>
-          <w:sz w:val="28"/>
-          <w:szCs w:val="28"/>
-        </w:rPr>
-      </w:pPr>
-      <w:r>
-        <w:rPr>
-          <w:rFonts w:ascii="Times New Roman" w:hAnsi="Times New Roman"/>
-          <w:sz w:val="28"/>
-          <w:szCs w:val="28"/>
-        </w:rPr>
-        <w:t xml:space="preserve">Шаг </w:t>
-      </w:r>
-      <w:r>
-        <w:rPr>
-          <w:rFonts w:ascii="Times New Roman" w:hAnsi="Times New Roman"/>
-          <w:sz w:val="28"/>
-          <w:szCs w:val="28"/>
-        </w:rPr>
-        <w:t xml:space="preserve">5: </w:t>
-      </w:r>
-      <w:r>
-        <w:rPr>
-          <w:rFonts w:ascii="Times New Roman" w:hAnsi="Times New Roman"/>
-          <w:sz w:val="28"/>
-          <w:szCs w:val="28"/>
-        </w:rPr>
-        <w:t xml:space="preserve">Получаем переменную </w:t>
-      </w:r>
-      <w:r>
-        <w:rPr>
-          <w:rFonts w:ascii="Times New Roman" w:hAnsi="Times New Roman"/>
-          <w:sz w:val="28"/>
-          <w:szCs w:val="28"/>
-          <w:lang w:val="en-US"/>
-        </w:rPr>
-        <w:t>data</w:t>
-      </w:r>
-      <w:r>
-        <w:rPr>
-          <w:rFonts w:ascii="Times New Roman" w:hAnsi="Times New Roman"/>
-          <w:sz w:val="28"/>
-          <w:szCs w:val="28"/>
-        </w:rPr>
-        <w:t xml:space="preserve"> </w:t>
-      </w:r>
-      <w:r>
-        <w:rPr>
-          <w:rFonts w:ascii="Times New Roman" w:hAnsi="Times New Roman"/>
-          <w:sz w:val="28"/>
-          <w:szCs w:val="28"/>
-        </w:rPr>
-        <w:t>используя свойство</w:t>
-      </w:r>
-      <w:r>
-        <w:t xml:space="preserve"> </w:t>
-      </w:r>
-      <w:proofErr w:type="spellStart"/>
-      <w:proofErr w:type="gramStart"/>
-      <w:r>
-        <w:rPr>
-          <w:rFonts w:ascii="Times New Roman" w:hAnsi="Times New Roman"/>
-          <w:sz w:val="28"/>
-          <w:szCs w:val="28"/>
-        </w:rPr>
-        <w:t>Date.FormatString</w:t>
-      </w:r>
-      <w:proofErr w:type="spellEnd"/>
-      <w:r>
-        <w:rPr>
-          <w:rFonts w:ascii="Times New Roman" w:hAnsi="Times New Roman"/>
-          <w:sz w:val="28"/>
-          <w:szCs w:val="28"/>
-        </w:rPr>
-        <w:t xml:space="preserve">  компонента</w:t>
-      </w:r>
-      <w:proofErr w:type="gramEnd"/>
-      <w:r>
-        <w:rPr>
-          <w:rFonts w:ascii="Times New Roman" w:hAnsi="Times New Roman"/>
-          <w:sz w:val="28"/>
-          <w:szCs w:val="28"/>
-        </w:rPr>
-        <w:t xml:space="preserve"> </w:t>
-      </w:r>
-      <w:proofErr w:type="spellStart"/>
-      <w:r>
-        <w:rPr>
-          <w:rFonts w:ascii="Times New Roman" w:hAnsi="Times New Roman"/>
-          <w:sz w:val="28"/>
-          <w:szCs w:val="28"/>
-        </w:rPr>
-        <w:t>DateTimePicker</w:t>
-      </w:r>
-      <w:proofErr w:type="spellEnd"/>
-      <w:r>
-        <w:rPr>
-          <w:rFonts w:ascii="Times New Roman" w:hAnsi="Times New Roman"/>
-          <w:sz w:val="28"/>
-          <w:szCs w:val="28"/>
-        </w:rPr>
-        <w:t xml:space="preserve"> в формате </w:t>
-      </w:r>
-      <w:proofErr w:type="spellStart"/>
-      <w:r>
-        <w:rPr>
-          <w:rFonts w:ascii="Times New Roman" w:hAnsi="Times New Roman"/>
-          <w:sz w:val="28"/>
-          <w:szCs w:val="28"/>
-        </w:rPr>
-        <w:t>dd.mm.yyyy</w:t>
-      </w:r>
-      <w:proofErr w:type="spellEnd"/>
-      <w:r>
-        <w:rPr>
-          <w:rFonts w:ascii="Times New Roman" w:hAnsi="Times New Roman"/>
-          <w:sz w:val="28"/>
-          <w:szCs w:val="28"/>
-        </w:rPr>
-        <w:t xml:space="preserve"> </w:t>
-      </w:r>
-    </w:p>
-    <w:p>
-      <w:pPr>
-        <w:pBdr>
-          <w:top w:val="none" w:sz="0" w:space="1" w:color="000000"/>
-        </w:pBdr>
-        <w:tabs>
-          <w:tab w:val="left" w:pos="0"/>
-        </w:tabs>
-        <w:ind w:firstLine="851"/>
-        <w:contextualSpacing/>
-        <w:jc w:val="both"/>
-        <w:rPr>
-          <w:rFonts w:ascii="Times New Roman" w:hAnsi="Times New Roman"/>
-          <w:sz w:val="28"/>
-          <w:szCs w:val="28"/>
-        </w:rPr>
-      </w:pPr>
-      <w:r>
-        <w:rPr>
-          <w:rFonts w:ascii="Times New Roman" w:hAnsi="Times New Roman"/>
-          <w:sz w:val="28"/>
-          <w:szCs w:val="28"/>
-        </w:rPr>
-        <w:t xml:space="preserve">Шаг 6: </w:t>
-      </w:r>
-      <w:r>
-        <w:rPr>
-          <w:rFonts w:ascii="Times New Roman" w:hAnsi="Times New Roman"/>
-          <w:sz w:val="28"/>
-          <w:szCs w:val="28"/>
-        </w:rPr>
-        <w:t xml:space="preserve">Записываем переменную </w:t>
-      </w:r>
-      <w:r>
-        <w:rPr>
-          <w:rFonts w:ascii="Times New Roman" w:hAnsi="Times New Roman"/>
-          <w:sz w:val="28"/>
-          <w:szCs w:val="28"/>
-          <w:lang w:val="en-US"/>
-        </w:rPr>
-        <w:t>data</w:t>
-      </w:r>
-      <w:r>
-        <w:rPr>
-          <w:rFonts w:ascii="Times New Roman" w:hAnsi="Times New Roman"/>
-          <w:sz w:val="28"/>
-          <w:szCs w:val="28"/>
-        </w:rPr>
-        <w:t xml:space="preserve"> в соответствующее поле класса </w:t>
-      </w:r>
-      <w:proofErr w:type="spellStart"/>
-      <w:r>
-        <w:rPr>
-          <w:rFonts w:ascii="Times New Roman" w:hAnsi="Times New Roman"/>
-          <w:sz w:val="28"/>
-          <w:szCs w:val="28"/>
-          <w:lang w:val="en-US"/>
-        </w:rPr>
-        <w:t>TZap</w:t>
-      </w:r>
-      <w:proofErr w:type="spellEnd"/>
-      <w:r>
-        <w:rPr>
-          <w:rFonts w:ascii="Times New Roman" w:hAnsi="Times New Roman"/>
-          <w:sz w:val="28"/>
-          <w:szCs w:val="28"/>
-        </w:rPr>
-        <w:t>.</w:t>
-      </w:r>
-    </w:p>
-    <w:p>
-      <w:pPr>
-        <w:pBdr>
-          <w:top w:val="none" w:sz="0" w:space="1" w:color="000000"/>
-        </w:pBdr>
-        <w:tabs>
-          <w:tab w:val="left" w:pos="0"/>
-        </w:tabs>
-        <w:ind w:firstLine="851"/>
-        <w:contextualSpacing/>
-        <w:jc w:val="both"/>
-        <w:rPr>
-          <w:rFonts w:ascii="Times New Roman" w:hAnsi="Times New Roman"/>
-          <w:sz w:val="28"/>
-          <w:szCs w:val="28"/>
-        </w:rPr>
-      </w:pPr>
-      <w:r>
-        <w:rPr>
-          <w:rFonts w:ascii="Times New Roman" w:hAnsi="Times New Roman"/>
-          <w:sz w:val="28"/>
-          <w:szCs w:val="28"/>
-        </w:rPr>
-        <w:t xml:space="preserve">Шаг 7: </w:t>
-      </w:r>
-      <w:r>
-        <w:rPr>
-          <w:rFonts w:ascii="Times New Roman" w:hAnsi="Times New Roman"/>
-          <w:sz w:val="28"/>
-          <w:szCs w:val="28"/>
-        </w:rPr>
-        <w:t>З</w:t>
-      </w:r>
-      <w:r>
-        <w:rPr>
-          <w:rFonts w:ascii="Times New Roman" w:hAnsi="Times New Roman"/>
-          <w:sz w:val="28"/>
-          <w:szCs w:val="28"/>
-        </w:rPr>
-        <w:t>аписывае</w:t>
-      </w:r>
-      <w:r>
-        <w:rPr>
-          <w:rFonts w:ascii="Times New Roman" w:hAnsi="Times New Roman"/>
-          <w:sz w:val="28"/>
-          <w:szCs w:val="28"/>
-        </w:rPr>
-        <w:t>м</w:t>
-      </w:r>
-      <w:r>
-        <w:rPr>
-          <w:rFonts w:ascii="Times New Roman" w:hAnsi="Times New Roman"/>
-          <w:sz w:val="28"/>
-          <w:szCs w:val="28"/>
-        </w:rPr>
-        <w:t xml:space="preserve"> </w:t>
-      </w:r>
-      <w:r>
-        <w:rPr>
-          <w:rFonts w:ascii="Times New Roman" w:hAnsi="Times New Roman"/>
-          <w:b/>
-          <w:i/>
-          <w:iCs/>
-          <w:sz w:val="28"/>
-          <w:szCs w:val="28"/>
-        </w:rPr>
-        <w:t>1</w:t>
-      </w:r>
-      <w:r>
-        <w:rPr>
-          <w:rFonts w:ascii="Times New Roman" w:hAnsi="Times New Roman"/>
-          <w:sz w:val="28"/>
-          <w:szCs w:val="28"/>
-        </w:rPr>
-        <w:t xml:space="preserve">блоков по </w:t>
-      </w:r>
-      <w:proofErr w:type="spellStart"/>
-      <w:r>
-        <w:rPr>
-          <w:rFonts w:ascii="Times New Roman" w:hAnsi="Times New Roman"/>
-          <w:b/>
-          <w:i/>
-          <w:iCs/>
-          <w:sz w:val="28"/>
-          <w:szCs w:val="28"/>
-        </w:rPr>
-        <w:t>size</w:t>
-      </w:r>
-      <w:proofErr w:type="spellEnd"/>
-      <w:r>
-        <w:rPr>
-          <w:rFonts w:ascii="Times New Roman" w:hAnsi="Times New Roman"/>
-          <w:sz w:val="28"/>
-          <w:szCs w:val="28"/>
-        </w:rPr>
-        <w:t xml:space="preserve"> байт каждый из области памяти, на которую указывает </w:t>
-      </w:r>
-      <w:r>
-        <w:rPr>
-          <w:rFonts w:ascii="Times New Roman" w:hAnsi="Times New Roman"/>
-          <w:b/>
-          <w:i/>
-          <w:iCs/>
-          <w:sz w:val="28"/>
-          <w:szCs w:val="28"/>
-          <w:lang w:val="en-US"/>
-        </w:rPr>
-        <w:t>Zap</w:t>
-      </w:r>
-      <w:r>
-        <w:rPr>
-          <w:rFonts w:ascii="Times New Roman" w:hAnsi="Times New Roman"/>
-          <w:sz w:val="28"/>
-          <w:szCs w:val="28"/>
-        </w:rPr>
-        <w:t xml:space="preserve"> в файл </w:t>
-      </w:r>
-      <w:proofErr w:type="spellStart"/>
+        <w:t xml:space="preserve">, </w:t>
+      </w:r>
+      <w:r>
+        <w:rPr>
+          <w:rFonts w:ascii="Times New Roman" w:hAnsi="Times New Roman"/>
+          <w:sz w:val="28"/>
+          <w:szCs w:val="28"/>
+        </w:rPr>
+        <w:t>при этом закрывается соединение с базой данных.</w:t>
+      </w:r>
       <w:r>
         <w:rPr>
           <w:rFonts w:ascii="Times New Roman" w:hAnsi="Times New Roman"/>
           <w:b/>
           <w:bCs/>
-          <w:i/>
-          <w:iCs/>
-          <w:sz w:val="28"/>
-          <w:szCs w:val="28"/>
-          <w:lang w:val="en-US"/>
-        </w:rPr>
-        <w:t>Fz</w:t>
-      </w:r>
-      <w:proofErr w:type="spellEnd"/>
-    </w:p>
-    <w:p>
-      <w:pPr>
-        <w:pBdr>
-          <w:top w:val="none" w:sz="0" w:space="1" w:color="000000"/>
-        </w:pBdr>
-        <w:tabs>
-          <w:tab w:val="left" w:pos="0"/>
-        </w:tabs>
-        <w:ind w:firstLine="851"/>
-        <w:contextualSpacing/>
-        <w:jc w:val="both"/>
-        <w:rPr>
-          <w:rFonts w:ascii="Times New Roman" w:hAnsi="Times New Roman"/>
-          <w:sz w:val="28"/>
-          <w:szCs w:val="28"/>
-        </w:rPr>
-      </w:pPr>
-      <w:r>
-        <w:rPr>
-          <w:rFonts w:ascii="Times New Roman" w:hAnsi="Times New Roman"/>
-          <w:sz w:val="28"/>
-          <w:szCs w:val="28"/>
-        </w:rPr>
-        <w:t xml:space="preserve">Шаг 8: </w:t>
-      </w:r>
-      <w:r>
-        <w:rPr>
-          <w:rFonts w:ascii="Times New Roman" w:hAnsi="Times New Roman"/>
-          <w:sz w:val="28"/>
-          <w:szCs w:val="28"/>
-        </w:rPr>
-        <w:t>Очищаем используемые поля</w:t>
-      </w:r>
-      <w:r>
-        <w:rPr>
-          <w:rFonts w:ascii="Times New Roman" w:hAnsi="Times New Roman"/>
-          <w:sz w:val="28"/>
-          <w:szCs w:val="28"/>
-        </w:rPr>
-        <w:t>.</w:t>
-      </w:r>
-    </w:p>
-    <w:p>
-      <w:pPr>
-        <w:pBdr>
-          <w:top w:val="none" w:sz="0" w:space="1" w:color="000000"/>
-        </w:pBdr>
-        <w:tabs>
-          <w:tab w:val="left" w:pos="0"/>
-        </w:tabs>
-        <w:ind w:firstLine="851"/>
-        <w:contextualSpacing/>
-        <w:jc w:val="both"/>
-        <w:rPr>
-          <w:rFonts w:ascii="Times New Roman" w:hAnsi="Times New Roman"/>
-          <w:sz w:val="28"/>
-          <w:szCs w:val="28"/>
-        </w:rPr>
-      </w:pPr>
-      <w:r>
-        <w:rPr>
-          <w:rFonts w:ascii="Times New Roman" w:hAnsi="Times New Roman"/>
-          <w:sz w:val="28"/>
-          <w:szCs w:val="28"/>
-        </w:rPr>
-        <w:t xml:space="preserve">Шаг 9: </w:t>
-      </w:r>
-      <w:r>
-        <w:rPr>
-          <w:rFonts w:ascii="Times New Roman" w:hAnsi="Times New Roman"/>
-          <w:sz w:val="28"/>
-          <w:szCs w:val="28"/>
-        </w:rPr>
-        <w:t xml:space="preserve">Закрываем Доступ к файлу используя стандартную функцию </w:t>
-      </w:r>
-      <w:proofErr w:type="spellStart"/>
-      <w:r>
-        <w:rPr>
-          <w:rFonts w:ascii="Times New Roman" w:hAnsi="Times New Roman"/>
-          <w:sz w:val="28"/>
-          <w:szCs w:val="28"/>
-          <w:lang w:val="en-US"/>
-        </w:rPr>
-        <w:t>fclose</w:t>
-      </w:r>
-      <w:proofErr w:type="spellEnd"/>
-      <w:r>
-        <w:rPr>
-          <w:rFonts w:ascii="Times New Roman" w:hAnsi="Times New Roman"/>
-          <w:sz w:val="28"/>
-          <w:szCs w:val="28"/>
-        </w:rPr>
-        <w:t>.</w:t>
-      </w:r>
-    </w:p>
-    <w:p>
-      <w:pPr>
-        <w:pBdr>
-          <w:top w:val="none" w:sz="0" w:space="1" w:color="000000"/>
-        </w:pBdr>
-        <w:tabs>
-          <w:tab w:val="left" w:pos="0"/>
-        </w:tabs>
-        <w:ind w:firstLine="851"/>
-        <w:contextualSpacing/>
-        <w:jc w:val="both"/>
-        <w:rPr>
-          <w:rFonts w:ascii="Times New Roman" w:hAnsi="Times New Roman"/>
-          <w:sz w:val="28"/>
-          <w:szCs w:val="28"/>
-        </w:rPr>
-      </w:pPr>
-    </w:p>
-    <w:p>
-      <w:pPr>
-        <w:rPr>
-          <w:rFonts w:ascii="Times New Roman" w:hAnsi="Times New Roman"/>
-          <w:sz w:val="28"/>
-          <w:szCs w:val="28"/>
-        </w:rPr>
-      </w:pPr>
-      <w:r>
-        <w:rPr>
-          <w:rFonts w:ascii="Times New Roman" w:hAnsi="Times New Roman"/>
-          <w:sz w:val="28"/>
-          <w:szCs w:val="28"/>
-        </w:rPr>
-        <w:br w:type="page"/>
-      </w:r>
-    </w:p>
-    <w:p>
-      <w:pPr>
-        <w:ind w:firstLine="851"/>
-        <w:rPr>
-          <w:rFonts w:ascii="Times New Roman" w:hAnsi="Times New Roman"/>
-          <w:b/>
-          <w:noProof/>
-          <w:sz w:val="28"/>
-          <w:szCs w:val="28"/>
-        </w:rPr>
-      </w:pPr>
-      <w:r>
-        <w:rPr>
-          <w:rFonts w:ascii="Times New Roman" w:hAnsi="Times New Roman"/>
-          <w:b/>
-          <w:bCs/>
           <w:noProof/>
           <w:lang w:eastAsia="ru-RU"/>
         </w:rPr>
-        <w:lastRenderedPageBreak/>
         <mc:AlternateContent>
           <mc:Choice Requires="wps">
             <w:drawing>
-              <wp:anchor distT="0" distB="0" distL="114300" distR="114300" simplePos="0" relativeHeight="251666432" behindDoc="0" locked="0" layoutInCell="1" allowOverlap="1" wp14:anchorId="44CCFAE2" wp14:editId="06C17D0F">
+              <wp:anchor distT="0" distB="0" distL="114300" distR="114300" simplePos="0" relativeHeight="251657728" behindDoc="0" locked="0" layoutInCell="1" allowOverlap="1" wp14:anchorId="44CCFAE2" wp14:editId="06C17D0F">
                 <wp:simplePos x="0" y="0"/>
                 <wp:positionH relativeFrom="column">
                   <wp:posOffset>0</wp:posOffset>
@@ -17682,7 +17638,7 @@
           </mc:Choice>
           <mc:Fallback>
             <w:pict>
-              <v:rect w14:anchorId="7383739E" id="Rectangle 24" o:spid="_x0000_s1026" style="position:absolute;margin-left:0;margin-top:0;width:50pt;height:50pt;z-index:251666432;visibility:hidden;mso-wrap-style:square;mso-width-percent:0;mso-height-percent:0;mso-wrap-distance-left:9pt;mso-wrap-distance-top:0;mso-wrap-distance-right:9pt;mso-wrap-distance-bottom:0;mso-position-horizontal:absolute;mso-position-horizontal-relative:text;mso-position-vertical:absolute;mso-position-vertical-relative:text;mso-width-percent:0;mso-height-percent:0;mso-width-relative:page;mso-height-relative:page;v-text-anchor:top" o:gfxdata="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">
+              <v:rect w14:anchorId="0FEE59C8" id="Rectangle 24" o:spid="_x0000_s1026" style="position:absolute;margin-left:0;margin-top:0;width:50pt;height:50pt;z-index:251657728;visibility:hidden;mso-wrap-style:square;mso-width-percent:0;mso-height-percent:0;mso-wrap-distance-left:9pt;mso-wrap-distance-top:0;mso-wrap-distance-right:9pt;mso-wrap-distance-bottom:0;mso-position-horizontal:absolute;mso-position-horizontal-relative:text;mso-position-vertical:absolute;mso-position-vertical-relative:text;mso-width-percent:0;mso-height-percent:0;mso-width-relative:page;mso-height-relative:page;v-text-anchor:top" o:gfxdata="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">
                 <v:stroke joinstyle="round"/>
                 <o:lock v:ext="edit" selection="t"/>
               </v:rect>
@@ -17690,153 +17646,6 @@
           </mc:Fallback>
         </mc:AlternateContent>
       </w:r>
-      <w:r>
-        <w:rPr>
-          <w:rFonts w:ascii="Times New Roman" w:hAnsi="Times New Roman"/>
-          <w:b/>
-          <w:noProof/>
-          <w:sz w:val="28"/>
-          <w:szCs w:val="28"/>
-        </w:rPr>
-        <w:t xml:space="preserve">4.2 Рассмотрим алгоритм </w:t>
-      </w:r>
-      <w:r>
-        <w:rPr>
-          <w:rFonts w:ascii="Times New Roman" w:hAnsi="Times New Roman"/>
-          <w:b/>
-          <w:noProof/>
-          <w:sz w:val="28"/>
-          <w:szCs w:val="28"/>
-        </w:rPr>
-        <w:t>Чтения и вывода файла на экран</w:t>
-      </w:r>
-    </w:p>
-    <w:p>
-      <w:pPr>
-        <w:ind w:firstLine="851"/>
-        <w:rPr>
-          <w:rFonts w:ascii="Times New Roman" w:hAnsi="Times New Roman"/>
-          <w:b/>
-          <w:noProof/>
-          <w:sz w:val="28"/>
-          <w:szCs w:val="28"/>
-        </w:rPr>
-      </w:pPr>
-      <w:r>
-        <w:rPr>
-          <w:rFonts w:ascii="Times New Roman" w:hAnsi="Times New Roman"/>
-          <w:b/>
-          <w:noProof/>
-          <w:sz w:val="28"/>
-          <w:szCs w:val="28"/>
-        </w:rPr>
-        <w:t xml:space="preserve"> </w:t>
-      </w:r>
-    </w:p>
-    <w:p>
-      <w:pPr>
-        <w:jc w:val="center"/>
-        <w:rPr>
-          <w:rFonts w:ascii="Times New Roman" w:hAnsi="Times New Roman"/>
-          <w:noProof/>
-          <w:sz w:val="28"/>
-          <w:szCs w:val="28"/>
-          <w:lang w:eastAsia="ru-RU"/>
-        </w:rPr>
-      </w:pPr>
-      <w:r>
-        <w:rPr>
-          <w:rFonts w:ascii="Times New Roman" w:hAnsi="Times New Roman"/>
-          <w:noProof/>
-          <w:sz w:val="28"/>
-          <w:szCs w:val="28"/>
-          <w:lang w:eastAsia="ru-RU"/>
-        </w:rPr>
-        <w:drawing>
-          <wp:inline distT="0" distB="0" distL="0" distR="0" wp14:anchorId="47E74A77" wp14:editId="0F20A2E8">
-            <wp:extent cx="2547266" cy="4343400"/>
-            <wp:effectExtent l="0" t="0" r="5715" b="0"/>
-            <wp:docPr id="3" name="Рисунок 3"/>
-            <wp:cNvGraphicFramePr>
-              <a:graphicFrameLocks xmlns:a="http://schemas.openxmlformats.org/drawingml/2006/main" noChangeAspect="1"/>
-            </wp:cNvGraphicFramePr>
-            <a:graphic xmlns:a="http://schemas.openxmlformats.org/drawingml/2006/main">
-              <a:graphicData uri="http://schemas.openxmlformats.org/drawingml/2006/picture">
-                <pic:pic xmlns:pic="http://schemas.openxmlformats.org/drawingml/2006/picture">
-                  <pic:nvPicPr>
-                    <pic:cNvPr id="0" name="Picture 1"/>
-                    <pic:cNvPicPr>
-                      <a:picLocks noChangeAspect="1" noChangeArrowheads="1"/>
-                    </pic:cNvPicPr>
-                  </pic:nvPicPr>
-                  <pic:blipFill>
-                    <a:blip r:embed="rId8">
-                      <a:extLst>
-                        <a:ext uri="{28A0092B-C50C-407E-A947-70E740481C1C}">
-                          <a14:useLocalDpi xmlns:a14="http://schemas.microsoft.com/office/drawing/2010/main" val="0"/>
-                        </a:ext>
-                      </a:extLst>
-                    </a:blip>
-                    <a:srcRect/>
-                    <a:stretch>
-                      <a:fillRect/>
-                    </a:stretch>
-                  </pic:blipFill>
-                  <pic:spPr bwMode="auto">
-                    <a:xfrm>
-                      <a:off x="0" y="0"/>
-                      <a:ext cx="2547266" cy="4343400"/>
-                    </a:xfrm>
-                    <a:prstGeom prst="rect">
-                      <a:avLst/>
-                    </a:prstGeom>
-                    <a:noFill/>
-                    <a:ln>
-                      <a:noFill/>
-                    </a:ln>
-                  </pic:spPr>
-                </pic:pic>
-              </a:graphicData>
-            </a:graphic>
-          </wp:inline>
-        </w:drawing>
-      </w:r>
-    </w:p>
-    <w:p>
-      <w:pPr>
-        <w:jc w:val="center"/>
-        <w:rPr>
-          <w:rFonts w:ascii="Times New Roman" w:hAnsi="Times New Roman"/>
-          <w:noProof/>
-          <w:sz w:val="28"/>
-          <w:szCs w:val="28"/>
-          <w:lang w:eastAsia="ru-RU"/>
-        </w:rPr>
-      </w:pPr>
-    </w:p>
-    <w:p>
-      <w:pPr>
-        <w:pStyle w:val="a4"/>
-        <w:jc w:val="center"/>
-        <w:rPr>
-          <w:b w:val="0"/>
-          <w:szCs w:val="28"/>
-        </w:rPr>
-      </w:pPr>
-      <w:r>
-        <w:rPr>
-          <w:b w:val="0"/>
-          <w:szCs w:val="28"/>
-        </w:rPr>
-        <w:t xml:space="preserve">Рисунок </w:t>
-      </w:r>
-      <w:r>
-        <w:rPr>
-          <w:b w:val="0"/>
-          <w:szCs w:val="28"/>
-        </w:rPr>
-        <w:t>4.1 – Блок-схема алгоритма сохранения</w:t>
-      </w:r>
     </w:p>
     <w:p>
       <w:pPr>
@@ -17867,7 +17676,7 @@
           <w:szCs w:val="28"/>
         </w:rPr>
       </w:pPr>
-      <w:bookmarkStart w:id="14" w:name="_Toc346060842"/>
+      <w:bookmarkStart w:id="13" w:name="_Toc346060842"/>
       <w:r>
         <w:rPr>
           <w:rFonts w:ascii="Times New Roman" w:hAnsi="Times New Roman"/>
@@ -17877,7 +17686,7 @@
         <w:lastRenderedPageBreak/>
         <w:t>5 РУКОВОДСТВО ПОЛЬЗОВАТЕЛЯ</w:t>
       </w:r>
-      <w:bookmarkEnd w:id="14"/>
+      <w:bookmarkEnd w:id="13"/>
     </w:p>
     <w:p>
       <w:pPr>
@@ -17904,7 +17713,7 @@
           <w:szCs w:val="28"/>
         </w:rPr>
       </w:pPr>
-      <w:bookmarkStart w:id="15" w:name="_Toc346060843"/>
+      <w:bookmarkStart w:id="14" w:name="_Toc346060843"/>
       <w:r>
         <w:rPr>
           <w:b/>
@@ -17913,7 +17722,7 @@
         </w:rPr>
         <w:t>5.1 Требования к программному и аппаратному обеспечению</w:t>
       </w:r>
-      <w:bookmarkEnd w:id="15"/>
+      <w:bookmarkEnd w:id="14"/>
     </w:p>
     <w:p>
       <w:pPr>
@@ -17938,6 +17747,7 @@
           <w:rFonts w:ascii="Times New Roman" w:hAnsi="Times New Roman"/>
           <w:sz w:val="28"/>
           <w:szCs w:val="28"/>
+          <w:lang w:val="en-US"/>
         </w:rPr>
       </w:pPr>
       <w:r>
@@ -17980,34 +17790,24 @@
           <w:sz w:val="28"/>
           <w:szCs w:val="28"/>
         </w:rPr>
-        <w:t xml:space="preserve"> ME/2K/XP/</w:t>
-      </w:r>
-      <w:proofErr w:type="spellStart"/>
-      <w:r>
-        <w:rPr>
-          <w:rFonts w:ascii="Times New Roman" w:hAnsi="Times New Roman"/>
-          <w:sz w:val="28"/>
-          <w:szCs w:val="28"/>
-        </w:rPr>
-        <w:t>Seven</w:t>
-      </w:r>
-      <w:proofErr w:type="spellEnd"/>
-      <w:r>
-        <w:rPr>
-          <w:rFonts w:ascii="Times New Roman" w:hAnsi="Times New Roman"/>
-          <w:sz w:val="28"/>
-          <w:szCs w:val="28"/>
-        </w:rPr>
-        <w:t>/</w:t>
-      </w:r>
-      <w:r>
-        <w:rPr>
-          <w:rFonts w:ascii="Times New Roman" w:hAnsi="Times New Roman"/>
-          <w:sz w:val="28"/>
-          <w:szCs w:val="28"/>
-          <w:lang w:val="en-US"/>
-        </w:rPr>
-        <w:t>Ubuntu</w:t>
+        <w:t xml:space="preserve"> </w:t>
+      </w:r>
+      <w:r>
+        <w:rPr>
+          <w:rFonts w:ascii="Times New Roman" w:hAnsi="Times New Roman"/>
+          <w:sz w:val="28"/>
+          <w:szCs w:val="28"/>
+        </w:rPr>
+        <w:t>7</w:t>
+      </w:r>
+      <w:r>
+        <w:rPr>
+          <w:rFonts w:ascii="Times New Roman" w:hAnsi="Times New Roman"/>
+          <w:sz w:val="28"/>
+          <w:szCs w:val="28"/>
+          <w:lang w:val="en-US"/>
+        </w:rPr>
+        <w:t>/8</w:t>
       </w:r>
     </w:p>
     <w:p>
@@ -18121,7 +17921,15 @@
           <w:szCs w:val="28"/>
         </w:rPr>
         <w:tab/>
-        <w:t xml:space="preserve">x86-совместимый 600 </w:t>
+        <w:t>x84</w:t>
+      </w:r>
+      <w:r>
+        <w:rPr>
+          <w:rFonts w:ascii="Times New Roman" w:hAnsi="Times New Roman"/>
+          <w:sz w:val="28"/>
+          <w:szCs w:val="28"/>
+        </w:rPr>
+        <w:t xml:space="preserve">-совместимый 600 </w:t>
       </w:r>
       <w:proofErr w:type="spellStart"/>
       <w:r>
@@ -18176,7 +17984,22 @@
           <w:szCs w:val="28"/>
         </w:rPr>
         <w:tab/>
-        <w:t>128 MB</w:t>
+      </w:r>
+      <w:r>
+        <w:rPr>
+          <w:rFonts w:ascii="Times New Roman" w:hAnsi="Times New Roman"/>
+          <w:sz w:val="28"/>
+          <w:szCs w:val="28"/>
+        </w:rPr>
+        <w:t>1024</w:t>
+      </w:r>
+      <w:r>
+        <w:rPr>
+          <w:rFonts w:ascii="Times New Roman" w:hAnsi="Times New Roman"/>
+          <w:sz w:val="28"/>
+          <w:szCs w:val="28"/>
+        </w:rPr>
+        <w:t xml:space="preserve"> MB</w:t>
       </w:r>
     </w:p>
     <w:p>
@@ -18196,7 +18019,15 @@
           <w:sz w:val="28"/>
           <w:szCs w:val="28"/>
         </w:rPr>
-        <w:t>Место на жестком диске</w:t>
+        <w:t>Мес</w:t>
+      </w:r>
+      <w:r>
+        <w:rPr>
+          <w:rFonts w:ascii="Times New Roman" w:hAnsi="Times New Roman"/>
+          <w:sz w:val="28"/>
+          <w:szCs w:val="28"/>
+        </w:rPr>
+        <w:t>то на жестком диске</w:t>
       </w:r>
       <w:r>
         <w:rPr>
@@ -18213,7 +18044,15 @@
           <w:szCs w:val="28"/>
         </w:rPr>
         <w:tab/>
-        <w:t xml:space="preserve">не менее 10 </w:t>
+        <w:t>не менее 200</w:t>
+      </w:r>
+      <w:r>
+        <w:rPr>
+          <w:rFonts w:ascii="Times New Roman" w:hAnsi="Times New Roman"/>
+          <w:sz w:val="28"/>
+          <w:szCs w:val="28"/>
+        </w:rPr>
+        <w:t xml:space="preserve"> </w:t>
       </w:r>
       <w:r>
         <w:rPr>
@@ -18287,7 +18126,15 @@
           <w:sz w:val="28"/>
           <w:szCs w:val="28"/>
         </w:rPr>
-        <w:t xml:space="preserve">Внимание! Для корректной работы программы необходимо, чтобы в вашей системе были установлено средства .NET </w:t>
+        <w:t>Внимание! Для корректной работы программы необходимо, чтобы в вашей системе были установ</w:t>
+      </w:r>
+      <w:r>
+        <w:rPr>
+          <w:rFonts w:ascii="Times New Roman" w:hAnsi="Times New Roman"/>
+          <w:sz w:val="28"/>
+          <w:szCs w:val="28"/>
+        </w:rPr>
+        <w:t xml:space="preserve">лено средства .NET </w:t>
       </w:r>
       <w:proofErr w:type="spellStart"/>
       <w:r>
@@ -18305,7 +18152,15 @@
           <w:sz w:val="28"/>
           <w:szCs w:val="28"/>
         </w:rPr>
-        <w:t xml:space="preserve"> 3.5 или более поздняя версия. Если данный компонент не установлен у Вас в системе, то его можно найти на официальном сайте </w:t>
+        <w:t xml:space="preserve"> 4.5</w:t>
+      </w:r>
+      <w:r>
+        <w:rPr>
+          <w:rFonts w:ascii="Times New Roman" w:hAnsi="Times New Roman"/>
+          <w:sz w:val="28"/>
+          <w:szCs w:val="28"/>
+        </w:rPr>
+        <w:t xml:space="preserve"> или более поздняя версия. Если данный компонент не установлен у Вас в системе, то его можно найти на официальном сайте </w:t>
       </w:r>
       <w:r>
         <w:rPr>
@@ -18324,6 +18179,8 @@
         </w:rPr>
         <w:t>.</w:t>
       </w:r>
+      <w:bookmarkStart w:id="15" w:name="_GoBack"/>
+      <w:bookmarkEnd w:id="15"/>
     </w:p>
     <w:p>
       <w:pPr>
@@ -26402,7 +26259,7 @@
           </mc:Choice>
           <mc:Fallback>
             <w:pict>
-              <v:rect w14:anchorId="41F5DF52" id="Прямоугольник 22" o:spid="_x0000_s1026" style="position:absolute;margin-left:512.25pt;margin-top:718.1pt;width:60.05pt;height:57.8pt;z-index:251668480;visibility:visible;mso-wrap-style:square;mso-width-percent:0;mso-height-percent:0;mso-wrap-distance-left:9pt;mso-wrap-distance-top:0;mso-wrap-distance-right:9pt;mso-wrap-distance-bottom:0;mso-position-horizontal:absolute;mso-position-horizontal-relative:page;mso-position-vertical:absolute;mso-position-vertical-relative:margin;mso-width-percent:0;mso-height-percent:0;mso-width-relative:margin;mso-height-relative:margin;v-text-anchor:middle" o:gfxdata="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" o:allowincell="f" fillcolor="white [3212]" strokecolor="white [3212]" strokeweight="2pt">
+              <v:rect w14:anchorId="7C100249" id="Прямоугольник 22" o:spid="_x0000_s1026" style="position:absolute;margin-left:512.25pt;margin-top:718.1pt;width:60.05pt;height:57.8pt;z-index:251668480;visibility:visible;mso-wrap-style:square;mso-width-percent:0;mso-height-percent:0;mso-wrap-distance-left:9pt;mso-wrap-distance-top:0;mso-wrap-distance-right:9pt;mso-wrap-distance-bottom:0;mso-position-horizontal:absolute;mso-position-horizontal-relative:page;mso-position-vertical:absolute;mso-position-vertical-relative:margin;mso-width-percent:0;mso-height-percent:0;mso-width-relative:margin;mso-height-relative:margin;v-text-anchor:middle" o:gfxdata="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" o:allowincell="f" fillcolor="white [3212]" strokecolor="white [3212]" strokeweight="2pt">
                 <w10:wrap anchorx="page" anchory="margin"/>
               </v:rect>
             </w:pict>
@@ -34787,7 +34644,7 @@
           <w:rPr>
             <w:noProof/>
           </w:rPr>
-          <w:t>14</w:t>
+          <w:t>24</w:t>
         </w:r>
         <w:r>
           <w:fldChar w:fldCharType="end"/>
@@ -37005,7 +36862,7 @@
 </file>
 
 <file path=customXml/itemProps1.xml><?xml version="1.0" encoding="utf-8"?>
-<ds:datastoreItem xmlns:ds="http://schemas.openxmlformats.org/officeDocument/2006/customXml" ds:itemID="{4A34EA11-1CFC-4720-822B-84417AB13179}">
+<ds:datastoreItem xmlns:ds="http://schemas.openxmlformats.org/officeDocument/2006/customXml" ds:itemID="{E0CC10E1-B2F8-4C56-BFFE-CC196B0A5046}">
   <ds:schemaRefs>
     <ds:schemaRef ds:uri="http://schemas.openxmlformats.org/officeDocument/2006/bibliography"/>
   </ds:schemaRefs>

</xml_diff>

<commit_message>
[Update]: Course shit. [ArtyomRusak]
</commit_message>
<xml_diff>
--- a/Course shit/Anton_3.docx
+++ b/Course shit/Anton_3.docx
@@ -2145,7 +2145,7 @@
           </mc:Choice>
           <mc:Fallback>
             <w:pict>
-              <v:rect w14:anchorId="0BB10043" id="Прямоугольник 4" o:spid="_x0000_s1026" style="position:absolute;margin-left:524.25pt;margin-top:736.1pt;width:60.05pt;height:57.8pt;z-index:251670528;visibility:visible;mso-wrap-style:square;mso-width-percent:0;mso-height-percent:0;mso-wrap-distance-left:9pt;mso-wrap-distance-top:0;mso-wrap-distance-right:9pt;mso-wrap-distance-bottom:0;mso-position-horizontal:absolute;mso-position-horizontal-relative:page;mso-position-vertical:absolute;mso-position-vertical-relative:margin;mso-width-percent:0;mso-height-percent:0;mso-width-relative:margin;mso-height-relative:margin;v-text-anchor:middle" o:gfxdata="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" o:allowincell="f" fillcolor="white [3212]" strokecolor="white [3212]" strokeweight="2pt">
+              <v:rect w14:anchorId="02418B5D" id="Прямоугольник 4" o:spid="_x0000_s1026" style="position:absolute;margin-left:524.25pt;margin-top:736.1pt;width:60.05pt;height:57.8pt;z-index:251670528;visibility:visible;mso-wrap-style:square;mso-width-percent:0;mso-height-percent:0;mso-wrap-distance-left:9pt;mso-wrap-distance-top:0;mso-wrap-distance-right:9pt;mso-wrap-distance-bottom:0;mso-position-horizontal:absolute;mso-position-horizontal-relative:page;mso-position-vertical:absolute;mso-position-vertical-relative:margin;mso-width-percent:0;mso-height-percent:0;mso-width-relative:margin;mso-height-relative:margin;v-text-anchor:middle" o:gfxdata="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" o:allowincell="f" fillcolor="white [3212]" strokecolor="white [3212]" strokeweight="2pt">
                 <w10:wrap anchorx="page" anchory="margin"/>
               </v:rect>
             </w:pict>
@@ -3569,7 +3569,7 @@
           </mc:Choice>
           <mc:Fallback>
             <w:pict>
-              <v:rect w14:anchorId="150468C5" id="Прямоугольник 9" o:spid="_x0000_s1026" style="position:absolute;margin-left:524.25pt;margin-top:730.1pt;width:60.05pt;height:57.8pt;z-index:251672576;visibility:visible;mso-wrap-style:square;mso-width-percent:0;mso-height-percent:0;mso-wrap-distance-left:9pt;mso-wrap-distance-top:0;mso-wrap-distance-right:9pt;mso-wrap-distance-bottom:0;mso-position-horizontal:absolute;mso-position-horizontal-relative:page;mso-position-vertical:absolute;mso-position-vertical-relative:margin;mso-width-percent:0;mso-height-percent:0;mso-width-relative:margin;mso-height-relative:margin;v-text-anchor:middle" o:gfxdata="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" o:allowincell="f" fillcolor="white [3212]" strokecolor="white [3212]" strokeweight="2pt">
+              <v:rect w14:anchorId="6132A510" id="Прямоугольник 9" o:spid="_x0000_s1026" style="position:absolute;margin-left:524.25pt;margin-top:730.1pt;width:60.05pt;height:57.8pt;z-index:251672576;visibility:visible;mso-wrap-style:square;mso-width-percent:0;mso-height-percent:0;mso-wrap-distance-left:9pt;mso-wrap-distance-top:0;mso-wrap-distance-right:9pt;mso-wrap-distance-bottom:0;mso-position-horizontal:absolute;mso-position-horizontal-relative:page;mso-position-vertical:absolute;mso-position-vertical-relative:margin;mso-width-percent:0;mso-height-percent:0;mso-width-relative:margin;mso-height-relative:margin;v-text-anchor:middle" o:gfxdata="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" o:allowincell="f" fillcolor="white [3212]" strokecolor="white [3212]" strokeweight="2pt">
                 <w10:wrap anchorx="page" anchory="margin"/>
               </v:rect>
             </w:pict>
@@ -5009,7 +5009,7 @@
           </mc:Choice>
           <mc:Fallback>
             <w:pict>
-              <v:rect w14:anchorId="677E2961" id="Прямоугольник 10" o:spid="_x0000_s1026" style="position:absolute;margin-left:518.85pt;margin-top:733.1pt;width:60.05pt;height:57.8pt;z-index:251674624;visibility:visible;mso-wrap-style:square;mso-width-percent:0;mso-height-percent:0;mso-wrap-distance-left:9pt;mso-wrap-distance-top:0;mso-wrap-distance-right:9pt;mso-wrap-distance-bottom:0;mso-position-horizontal:absolute;mso-position-horizontal-relative:page;mso-position-vertical:absolute;mso-position-vertical-relative:margin;mso-width-percent:0;mso-height-percent:0;mso-width-relative:margin;mso-height-relative:margin;v-text-anchor:middle" o:gfxdata="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" o:allowincell="f" fillcolor="white [3212]" strokecolor="white [3212]" strokeweight="2pt">
+              <v:rect w14:anchorId="6B2EA2C5" id="Прямоугольник 10" o:spid="_x0000_s1026" style="position:absolute;margin-left:518.85pt;margin-top:733.1pt;width:60.05pt;height:57.8pt;z-index:251674624;visibility:visible;mso-wrap-style:square;mso-width-percent:0;mso-height-percent:0;mso-wrap-distance-left:9pt;mso-wrap-distance-top:0;mso-wrap-distance-right:9pt;mso-wrap-distance-bottom:0;mso-position-horizontal:absolute;mso-position-horizontal-relative:page;mso-position-vertical:absolute;mso-position-vertical-relative:margin;mso-width-percent:0;mso-height-percent:0;mso-width-relative:margin;mso-height-relative:margin;v-text-anchor:middle" o:gfxdata="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" o:allowincell="f" fillcolor="white [3212]" strokecolor="white [3212]" strokeweight="2pt">
                 <w10:wrap anchorx="page" anchory="margin"/>
               </v:rect>
             </w:pict>
@@ -17580,7 +17580,7 @@
         <mc:AlternateContent>
           <mc:Choice Requires="wps">
             <w:drawing>
-              <wp:anchor distT="0" distB="0" distL="114300" distR="114300" simplePos="0" relativeHeight="251658752" behindDoc="0" locked="0" layoutInCell="1" allowOverlap="1" wp14:anchorId="44CCFAE2" wp14:editId="06C17D0F">
+              <wp:anchor distT="0" distB="0" distL="114300" distR="114300" simplePos="0" relativeHeight="251657728" behindDoc="0" locked="0" layoutInCell="1" allowOverlap="1" wp14:anchorId="44CCFAE2" wp14:editId="06C17D0F">
                 <wp:simplePos x="0" y="0"/>
                 <wp:positionH relativeFrom="column">
                   <wp:posOffset>0</wp:posOffset>
@@ -17638,7 +17638,7 @@
           </mc:Choice>
           <mc:Fallback>
             <w:pict>
-              <v:rect w14:anchorId="3726AFA9" id="Rectangle 24" o:spid="_x0000_s1026" style="position:absolute;margin-left:0;margin-top:0;width:50pt;height:50pt;z-index:251658752;visibility:hidden;mso-wrap-style:square;mso-width-percent:0;mso-height-percent:0;mso-wrap-distance-left:9pt;mso-wrap-distance-top:0;mso-wrap-distance-right:9pt;mso-wrap-distance-bottom:0;mso-position-horizontal:absolute;mso-position-horizontal-relative:text;mso-position-vertical:absolute;mso-position-vertical-relative:text;mso-width-percent:0;mso-height-percent:0;mso-width-relative:page;mso-height-relative:page;v-text-anchor:top" o:gfxdata="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">
+              <v:rect w14:anchorId="288C8972" id="Rectangle 24" o:spid="_x0000_s1026" style="position:absolute;margin-left:0;margin-top:0;width:50pt;height:50pt;z-index:251657728;visibility:hidden;mso-wrap-style:square;mso-width-percent:0;mso-height-percent:0;mso-wrap-distance-left:9pt;mso-wrap-distance-top:0;mso-wrap-distance-right:9pt;mso-wrap-distance-bottom:0;mso-position-horizontal:absolute;mso-position-horizontal-relative:text;mso-position-vertical:absolute;mso-position-vertical-relative:text;mso-width-percent:0;mso-height-percent:0;mso-width-relative:page;mso-height-relative:page;v-text-anchor:top" o:gfxdata="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">
                 <v:stroke joinstyle="round"/>
                 <o:lock v:ext="edit" selection="t"/>
               </v:rect>
@@ -27360,7 +27360,7 @@
           </mc:Choice>
           <mc:Fallback>
             <w:pict>
-              <v:rect w14:anchorId="5C7F11E6" id="Прямоугольник 22" o:spid="_x0000_s1026" style="position:absolute;margin-left:512.25pt;margin-top:718.1pt;width:60.05pt;height:57.8pt;z-index:251668480;visibility:visible;mso-wrap-style:square;mso-width-percent:0;mso-height-percent:0;mso-wrap-distance-left:9pt;mso-wrap-distance-top:0;mso-wrap-distance-right:9pt;mso-wrap-distance-bottom:0;mso-position-horizontal:absolute;mso-position-horizontal-relative:page;mso-position-vertical:absolute;mso-position-vertical-relative:margin;mso-width-percent:0;mso-height-percent:0;mso-width-relative:margin;mso-height-relative:margin;v-text-anchor:middle" o:gfxdata="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" o:allowincell="f" fillcolor="white [3212]" strokecolor="white [3212]" strokeweight="2pt">
+              <v:rect w14:anchorId="407C184D" id="Прямоугольник 22" o:spid="_x0000_s1026" style="position:absolute;margin-left:512.25pt;margin-top:718.1pt;width:60.05pt;height:57.8pt;z-index:251668480;visibility:visible;mso-wrap-style:square;mso-width-percent:0;mso-height-percent:0;mso-wrap-distance-left:9pt;mso-wrap-distance-top:0;mso-wrap-distance-right:9pt;mso-wrap-distance-bottom:0;mso-position-horizontal:absolute;mso-position-horizontal-relative:page;mso-position-vertical:absolute;mso-position-vertical-relative:margin;mso-width-percent:0;mso-height-percent:0;mso-width-relative:margin;mso-height-relative:margin;v-text-anchor:middle" o:gfxdata="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" o:allowincell="f" fillcolor="white [3212]" strokecolor="white [3212]" strokeweight="2pt">
                 <w10:wrap anchorx="page" anchory="margin"/>
               </v:rect>
             </w:pict>
@@ -49200,6 +49200,8 @@
         </w:rPr>
         <w:t>}</w:t>
       </w:r>
+      <w:bookmarkStart w:id="18" w:name="_GoBack"/>
+      <w:bookmarkEnd w:id="18"/>
     </w:p>
     <w:p>
       <w:pPr>
@@ -49210,10 +49212,12 @@
           <w:noProof/>
           <w:sz w:val="28"/>
           <w:szCs w:val="28"/>
-          <w:lang w:val="en-US"/>
-        </w:rPr>
-      </w:pPr>
-      <w:r>
+        </w:rPr>
+      </w:pPr>
+    </w:p>
+    <w:p>
+      <w:pPr>
+        <w:spacing w:line="360" w:lineRule="auto"/>
         <w:rPr>
           <w:rFonts w:ascii="Times New Roman" w:hAnsi="Times New Roman"/>
           <w:b/>
@@ -49221,10 +49225,4820 @@
           <w:sz w:val="28"/>
           <w:szCs w:val="28"/>
         </w:rPr>
+      </w:pPr>
+    </w:p>
+    <w:p>
+      <w:pPr>
+        <w:spacing w:line="360" w:lineRule="auto"/>
+        <w:rPr>
+          <w:rFonts w:ascii="Times New Roman" w:hAnsi="Times New Roman"/>
+          <w:b/>
+          <w:noProof/>
+          <w:sz w:val="28"/>
+          <w:szCs w:val="28"/>
+        </w:rPr>
+      </w:pPr>
+    </w:p>
+    <w:p>
+      <w:pPr>
+        <w:spacing w:line="360" w:lineRule="auto"/>
+        <w:rPr>
+          <w:rFonts w:ascii="Times New Roman" w:hAnsi="Times New Roman"/>
+          <w:b/>
+          <w:noProof/>
+          <w:sz w:val="28"/>
+          <w:szCs w:val="28"/>
+        </w:rPr>
+      </w:pPr>
+    </w:p>
+    <w:p>
+      <w:pPr>
+        <w:spacing w:line="360" w:lineRule="auto"/>
+        <w:rPr>
+          <w:rFonts w:ascii="Times New Roman" w:hAnsi="Times New Roman"/>
+          <w:b/>
+          <w:noProof/>
+          <w:sz w:val="28"/>
+          <w:szCs w:val="28"/>
+        </w:rPr>
+      </w:pPr>
+    </w:p>
+    <w:p>
+      <w:pPr>
+        <w:spacing w:line="360" w:lineRule="auto"/>
+        <w:rPr>
+          <w:rFonts w:ascii="Times New Roman" w:hAnsi="Times New Roman"/>
+          <w:b/>
+          <w:noProof/>
+          <w:sz w:val="28"/>
+          <w:szCs w:val="28"/>
+        </w:rPr>
+      </w:pPr>
+    </w:p>
+    <w:p>
+      <w:pPr>
+        <w:spacing w:line="360" w:lineRule="auto"/>
+        <w:rPr>
+          <w:rFonts w:ascii="Times New Roman" w:hAnsi="Times New Roman"/>
+          <w:b/>
+          <w:noProof/>
+          <w:sz w:val="28"/>
+          <w:szCs w:val="28"/>
+        </w:rPr>
+      </w:pPr>
+    </w:p>
+    <w:p>
+      <w:pPr>
+        <w:spacing w:line="360" w:lineRule="auto"/>
+        <w:rPr>
+          <w:rFonts w:ascii="Times New Roman" w:hAnsi="Times New Roman"/>
+          <w:b/>
+          <w:noProof/>
+          <w:sz w:val="28"/>
+          <w:szCs w:val="28"/>
+        </w:rPr>
+      </w:pPr>
+    </w:p>
+    <w:p>
+      <w:pPr>
+        <w:spacing w:line="360" w:lineRule="auto"/>
+        <w:rPr>
+          <w:rFonts w:ascii="Times New Roman" w:hAnsi="Times New Roman"/>
+          <w:b/>
+          <w:noProof/>
+          <w:sz w:val="28"/>
+          <w:szCs w:val="28"/>
+        </w:rPr>
+      </w:pPr>
+    </w:p>
+    <w:p>
+      <w:pPr>
+        <w:spacing w:line="360" w:lineRule="auto"/>
+        <w:rPr>
+          <w:rFonts w:ascii="Times New Roman" w:hAnsi="Times New Roman"/>
+          <w:b/>
+          <w:noProof/>
+          <w:sz w:val="28"/>
+          <w:szCs w:val="28"/>
+        </w:rPr>
+      </w:pPr>
+    </w:p>
+    <w:p>
+      <w:pPr>
+        <w:spacing w:line="360" w:lineRule="auto"/>
+        <w:rPr>
+          <w:rFonts w:ascii="Times New Roman" w:hAnsi="Times New Roman"/>
+          <w:b/>
+          <w:noProof/>
+          <w:sz w:val="28"/>
+          <w:szCs w:val="28"/>
+        </w:rPr>
+      </w:pPr>
+    </w:p>
+    <w:p>
+      <w:pPr>
+        <w:spacing w:line="360" w:lineRule="auto"/>
+        <w:rPr>
+          <w:rFonts w:ascii="Times New Roman" w:hAnsi="Times New Roman"/>
+          <w:b/>
+          <w:noProof/>
+          <w:sz w:val="28"/>
+          <w:szCs w:val="28"/>
+        </w:rPr>
+      </w:pPr>
+    </w:p>
+    <w:p>
+      <w:pPr>
+        <w:spacing w:line="360" w:lineRule="auto"/>
+        <w:rPr>
+          <w:rFonts w:ascii="Times New Roman" w:hAnsi="Times New Roman"/>
+          <w:b/>
+          <w:noProof/>
+          <w:sz w:val="28"/>
+          <w:szCs w:val="28"/>
+          <w:lang w:val="en-US"/>
+        </w:rPr>
+      </w:pPr>
+      <w:r>
+        <w:rPr>
+          <w:rFonts w:ascii="Times New Roman" w:hAnsi="Times New Roman"/>
+          <w:b/>
+          <w:noProof/>
+          <w:sz w:val="28"/>
+          <w:szCs w:val="28"/>
+          <w:lang w:val="en-US"/>
+        </w:rPr>
+        <w:lastRenderedPageBreak/>
+        <w:t>BankInitialization.cs</w:t>
+      </w:r>
+    </w:p>
+    <w:p>
+      <w:pPr>
+        <w:pBdr>
+          <w:top w:val="none" w:sz="0" w:space="0" w:color="auto"/>
+          <w:left w:val="none" w:sz="0" w:space="0" w:color="auto"/>
+          <w:bottom w:val="none" w:sz="0" w:space="0" w:color="auto"/>
+          <w:right w:val="none" w:sz="0" w:space="0" w:color="auto"/>
+          <w:between w:val="none" w:sz="0" w:space="0" w:color="auto"/>
+        </w:pBdr>
+        <w:autoSpaceDE w:val="0"/>
+        <w:autoSpaceDN w:val="0"/>
+        <w:adjustRightInd w:val="0"/>
+        <w:rPr>
+          <w:rFonts w:ascii="Consolas" w:hAnsi="Consolas" w:cs="Consolas"/>
+          <w:color w:val="000000"/>
+          <w:sz w:val="16"/>
+          <w:szCs w:val="16"/>
+          <w:highlight w:val="white"/>
+          <w:lang w:val="en-US"/>
+        </w:rPr>
+      </w:pPr>
+      <w:proofErr w:type="gramStart"/>
+      <w:r>
+        <w:rPr>
+          <w:rFonts w:ascii="Consolas" w:hAnsi="Consolas" w:cs="Consolas"/>
+          <w:color w:val="0000FF"/>
+          <w:sz w:val="16"/>
+          <w:szCs w:val="16"/>
+          <w:highlight w:val="white"/>
+          <w:lang w:val="en-US"/>
+        </w:rPr>
+        <w:t>using</w:t>
+      </w:r>
+      <w:proofErr w:type="gramEnd"/>
+      <w:r>
+        <w:rPr>
+          <w:rFonts w:ascii="Consolas" w:hAnsi="Consolas" w:cs="Consolas"/>
+          <w:color w:val="000000"/>
+          <w:sz w:val="16"/>
+          <w:szCs w:val="16"/>
+          <w:highlight w:val="white"/>
+          <w:lang w:val="en-US"/>
+        </w:rPr>
+        <w:t xml:space="preserve"> System;</w:t>
+      </w:r>
+    </w:p>
+    <w:p>
+      <w:pPr>
+        <w:pBdr>
+          <w:top w:val="none" w:sz="0" w:space="0" w:color="auto"/>
+          <w:left w:val="none" w:sz="0" w:space="0" w:color="auto"/>
+          <w:bottom w:val="none" w:sz="0" w:space="0" w:color="auto"/>
+          <w:right w:val="none" w:sz="0" w:space="0" w:color="auto"/>
+          <w:between w:val="none" w:sz="0" w:space="0" w:color="auto"/>
+        </w:pBdr>
+        <w:autoSpaceDE w:val="0"/>
+        <w:autoSpaceDN w:val="0"/>
+        <w:adjustRightInd w:val="0"/>
+        <w:rPr>
+          <w:rFonts w:ascii="Consolas" w:hAnsi="Consolas" w:cs="Consolas"/>
+          <w:color w:val="000000"/>
+          <w:sz w:val="16"/>
+          <w:szCs w:val="16"/>
+          <w:highlight w:val="white"/>
+          <w:lang w:val="en-US"/>
+        </w:rPr>
+      </w:pPr>
+      <w:proofErr w:type="gramStart"/>
+      <w:r>
+        <w:rPr>
+          <w:rFonts w:ascii="Consolas" w:hAnsi="Consolas" w:cs="Consolas"/>
+          <w:color w:val="0000FF"/>
+          <w:sz w:val="16"/>
+          <w:szCs w:val="16"/>
+          <w:highlight w:val="white"/>
+          <w:lang w:val="en-US"/>
+        </w:rPr>
+        <w:t>using</w:t>
+      </w:r>
+      <w:proofErr w:type="gramEnd"/>
+      <w:r>
+        <w:rPr>
+          <w:rFonts w:ascii="Consolas" w:hAnsi="Consolas" w:cs="Consolas"/>
+          <w:color w:val="000000"/>
+          <w:sz w:val="16"/>
+          <w:szCs w:val="16"/>
+          <w:highlight w:val="white"/>
+          <w:lang w:val="en-US"/>
+        </w:rPr>
+        <w:t xml:space="preserve"> </w:t>
+      </w:r>
+      <w:proofErr w:type="spellStart"/>
+      <w:r>
+        <w:rPr>
+          <w:rFonts w:ascii="Consolas" w:hAnsi="Consolas" w:cs="Consolas"/>
+          <w:color w:val="000000"/>
+          <w:sz w:val="16"/>
+          <w:szCs w:val="16"/>
+          <w:highlight w:val="white"/>
+          <w:lang w:val="en-US"/>
+        </w:rPr>
+        <w:t>System.Data.Entity</w:t>
+      </w:r>
+      <w:proofErr w:type="spellEnd"/>
+      <w:r>
+        <w:rPr>
+          <w:rFonts w:ascii="Consolas" w:hAnsi="Consolas" w:cs="Consolas"/>
+          <w:color w:val="000000"/>
+          <w:sz w:val="16"/>
+          <w:szCs w:val="16"/>
+          <w:highlight w:val="white"/>
+          <w:lang w:val="en-US"/>
+        </w:rPr>
+        <w:t>;</w:t>
+      </w:r>
+    </w:p>
+    <w:p>
+      <w:pPr>
+        <w:pBdr>
+          <w:top w:val="none" w:sz="0" w:space="0" w:color="auto"/>
+          <w:left w:val="none" w:sz="0" w:space="0" w:color="auto"/>
+          <w:bottom w:val="none" w:sz="0" w:space="0" w:color="auto"/>
+          <w:right w:val="none" w:sz="0" w:space="0" w:color="auto"/>
+          <w:between w:val="none" w:sz="0" w:space="0" w:color="auto"/>
+        </w:pBdr>
+        <w:autoSpaceDE w:val="0"/>
+        <w:autoSpaceDN w:val="0"/>
+        <w:adjustRightInd w:val="0"/>
+        <w:rPr>
+          <w:rFonts w:ascii="Consolas" w:hAnsi="Consolas" w:cs="Consolas"/>
+          <w:color w:val="000000"/>
+          <w:sz w:val="16"/>
+          <w:szCs w:val="16"/>
+          <w:highlight w:val="white"/>
+          <w:lang w:val="en-US"/>
+        </w:rPr>
+      </w:pPr>
+      <w:proofErr w:type="gramStart"/>
+      <w:r>
+        <w:rPr>
+          <w:rFonts w:ascii="Consolas" w:hAnsi="Consolas" w:cs="Consolas"/>
+          <w:color w:val="0000FF"/>
+          <w:sz w:val="16"/>
+          <w:szCs w:val="16"/>
+          <w:highlight w:val="white"/>
+          <w:lang w:val="en-US"/>
+        </w:rPr>
+        <w:t>using</w:t>
+      </w:r>
+      <w:proofErr w:type="gramEnd"/>
+      <w:r>
+        <w:rPr>
+          <w:rFonts w:ascii="Consolas" w:hAnsi="Consolas" w:cs="Consolas"/>
+          <w:color w:val="000000"/>
+          <w:sz w:val="16"/>
+          <w:szCs w:val="16"/>
+          <w:highlight w:val="white"/>
+          <w:lang w:val="en-US"/>
+        </w:rPr>
+        <w:t xml:space="preserve"> </w:t>
+      </w:r>
+      <w:proofErr w:type="spellStart"/>
+      <w:r>
+        <w:rPr>
+          <w:rFonts w:ascii="Consolas" w:hAnsi="Consolas" w:cs="Consolas"/>
+          <w:color w:val="000000"/>
+          <w:sz w:val="16"/>
+          <w:szCs w:val="16"/>
+          <w:highlight w:val="white"/>
+          <w:lang w:val="en-US"/>
+        </w:rPr>
+        <w:t>System.Transactions</w:t>
+      </w:r>
+      <w:proofErr w:type="spellEnd"/>
+      <w:r>
+        <w:rPr>
+          <w:rFonts w:ascii="Consolas" w:hAnsi="Consolas" w:cs="Consolas"/>
+          <w:color w:val="000000"/>
+          <w:sz w:val="16"/>
+          <w:szCs w:val="16"/>
+          <w:highlight w:val="white"/>
+          <w:lang w:val="en-US"/>
+        </w:rPr>
+        <w:t>;</w:t>
+      </w:r>
+    </w:p>
+    <w:p>
+      <w:pPr>
+        <w:pBdr>
+          <w:top w:val="none" w:sz="0" w:space="0" w:color="auto"/>
+          <w:left w:val="none" w:sz="0" w:space="0" w:color="auto"/>
+          <w:bottom w:val="none" w:sz="0" w:space="0" w:color="auto"/>
+          <w:right w:val="none" w:sz="0" w:space="0" w:color="auto"/>
+          <w:between w:val="none" w:sz="0" w:space="0" w:color="auto"/>
+        </w:pBdr>
+        <w:autoSpaceDE w:val="0"/>
+        <w:autoSpaceDN w:val="0"/>
+        <w:adjustRightInd w:val="0"/>
+        <w:rPr>
+          <w:rFonts w:ascii="Consolas" w:hAnsi="Consolas" w:cs="Consolas"/>
+          <w:color w:val="000000"/>
+          <w:sz w:val="16"/>
+          <w:szCs w:val="16"/>
+          <w:highlight w:val="white"/>
+          <w:lang w:val="en-US"/>
+        </w:rPr>
+      </w:pPr>
+      <w:proofErr w:type="gramStart"/>
+      <w:r>
+        <w:rPr>
+          <w:rFonts w:ascii="Consolas" w:hAnsi="Consolas" w:cs="Consolas"/>
+          <w:color w:val="0000FF"/>
+          <w:sz w:val="16"/>
+          <w:szCs w:val="16"/>
+          <w:highlight w:val="white"/>
+          <w:lang w:val="en-US"/>
+        </w:rPr>
+        <w:t>using</w:t>
+      </w:r>
+      <w:proofErr w:type="gramEnd"/>
+      <w:r>
+        <w:rPr>
+          <w:rFonts w:ascii="Consolas" w:hAnsi="Consolas" w:cs="Consolas"/>
+          <w:color w:val="000000"/>
+          <w:sz w:val="16"/>
+          <w:szCs w:val="16"/>
+          <w:highlight w:val="white"/>
+          <w:lang w:val="en-US"/>
+        </w:rPr>
+        <w:t xml:space="preserve"> </w:t>
+      </w:r>
+      <w:proofErr w:type="spellStart"/>
+      <w:r>
+        <w:rPr>
+          <w:rFonts w:ascii="Consolas" w:hAnsi="Consolas" w:cs="Consolas"/>
+          <w:color w:val="000000"/>
+          <w:sz w:val="16"/>
+          <w:szCs w:val="16"/>
+          <w:highlight w:val="white"/>
+          <w:lang w:val="en-US"/>
+        </w:rPr>
+        <w:t>CourseProject.Core.Entities</w:t>
+      </w:r>
+      <w:proofErr w:type="spellEnd"/>
+      <w:r>
+        <w:rPr>
+          <w:rFonts w:ascii="Consolas" w:hAnsi="Consolas" w:cs="Consolas"/>
+          <w:color w:val="000000"/>
+          <w:sz w:val="16"/>
+          <w:szCs w:val="16"/>
+          <w:highlight w:val="white"/>
+          <w:lang w:val="en-US"/>
+        </w:rPr>
+        <w:t>;</w:t>
+      </w:r>
+    </w:p>
+    <w:p>
+      <w:pPr>
+        <w:pBdr>
+          <w:top w:val="none" w:sz="0" w:space="0" w:color="auto"/>
+          <w:left w:val="none" w:sz="0" w:space="0" w:color="auto"/>
+          <w:bottom w:val="none" w:sz="0" w:space="0" w:color="auto"/>
+          <w:right w:val="none" w:sz="0" w:space="0" w:color="auto"/>
+          <w:between w:val="none" w:sz="0" w:space="0" w:color="auto"/>
+        </w:pBdr>
+        <w:autoSpaceDE w:val="0"/>
+        <w:autoSpaceDN w:val="0"/>
+        <w:adjustRightInd w:val="0"/>
+        <w:rPr>
+          <w:rFonts w:ascii="Consolas" w:hAnsi="Consolas" w:cs="Consolas"/>
+          <w:color w:val="000000"/>
+          <w:sz w:val="16"/>
+          <w:szCs w:val="16"/>
+          <w:highlight w:val="white"/>
+          <w:lang w:val="en-US"/>
+        </w:rPr>
+      </w:pPr>
+    </w:p>
+    <w:p>
+      <w:pPr>
+        <w:pBdr>
+          <w:top w:val="none" w:sz="0" w:space="0" w:color="auto"/>
+          <w:left w:val="none" w:sz="0" w:space="0" w:color="auto"/>
+          <w:bottom w:val="none" w:sz="0" w:space="0" w:color="auto"/>
+          <w:right w:val="none" w:sz="0" w:space="0" w:color="auto"/>
+          <w:between w:val="none" w:sz="0" w:space="0" w:color="auto"/>
+        </w:pBdr>
+        <w:autoSpaceDE w:val="0"/>
+        <w:autoSpaceDN w:val="0"/>
+        <w:adjustRightInd w:val="0"/>
+        <w:rPr>
+          <w:rFonts w:ascii="Consolas" w:hAnsi="Consolas" w:cs="Consolas"/>
+          <w:color w:val="000000"/>
+          <w:sz w:val="16"/>
+          <w:szCs w:val="16"/>
+          <w:highlight w:val="white"/>
+          <w:lang w:val="en-US"/>
+        </w:rPr>
+      </w:pPr>
+      <w:proofErr w:type="gramStart"/>
+      <w:r>
+        <w:rPr>
+          <w:rFonts w:ascii="Consolas" w:hAnsi="Consolas" w:cs="Consolas"/>
+          <w:color w:val="0000FF"/>
+          <w:sz w:val="16"/>
+          <w:szCs w:val="16"/>
+          <w:highlight w:val="white"/>
+          <w:lang w:val="en-US"/>
+        </w:rPr>
+        <w:t>namespace</w:t>
+      </w:r>
+      <w:proofErr w:type="gramEnd"/>
+      <w:r>
+        <w:rPr>
+          <w:rFonts w:ascii="Consolas" w:hAnsi="Consolas" w:cs="Consolas"/>
+          <w:color w:val="000000"/>
+          <w:sz w:val="16"/>
+          <w:szCs w:val="16"/>
+          <w:highlight w:val="white"/>
+          <w:lang w:val="en-US"/>
+        </w:rPr>
+        <w:t xml:space="preserve"> </w:t>
+      </w:r>
+      <w:proofErr w:type="spellStart"/>
+      <w:r>
+        <w:rPr>
+          <w:rFonts w:ascii="Consolas" w:hAnsi="Consolas" w:cs="Consolas"/>
+          <w:color w:val="000000"/>
+          <w:sz w:val="16"/>
+          <w:szCs w:val="16"/>
+          <w:highlight w:val="white"/>
+          <w:lang w:val="en-US"/>
+        </w:rPr>
+        <w:t>CourseProject.EFData.DBContext.Initializers</w:t>
+      </w:r>
+      <w:proofErr w:type="spellEnd"/>
+    </w:p>
+    <w:p>
+      <w:pPr>
+        <w:pBdr>
+          <w:top w:val="none" w:sz="0" w:space="0" w:color="auto"/>
+          <w:left w:val="none" w:sz="0" w:space="0" w:color="auto"/>
+          <w:bottom w:val="none" w:sz="0" w:space="0" w:color="auto"/>
+          <w:right w:val="none" w:sz="0" w:space="0" w:color="auto"/>
+          <w:between w:val="none" w:sz="0" w:space="0" w:color="auto"/>
+        </w:pBdr>
+        <w:autoSpaceDE w:val="0"/>
+        <w:autoSpaceDN w:val="0"/>
+        <w:adjustRightInd w:val="0"/>
+        <w:rPr>
+          <w:rFonts w:ascii="Consolas" w:hAnsi="Consolas" w:cs="Consolas"/>
+          <w:color w:val="000000"/>
+          <w:sz w:val="16"/>
+          <w:szCs w:val="16"/>
+          <w:highlight w:val="white"/>
+          <w:lang w:val="en-US"/>
+        </w:rPr>
+      </w:pPr>
+      <w:r>
+        <w:rPr>
+          <w:rFonts w:ascii="Consolas" w:hAnsi="Consolas" w:cs="Consolas"/>
+          <w:color w:val="000000"/>
+          <w:sz w:val="16"/>
+          <w:szCs w:val="16"/>
+          <w:highlight w:val="white"/>
+          <w:lang w:val="en-US"/>
+        </w:rPr>
+        <w:t>{</w:t>
+      </w:r>
+    </w:p>
+    <w:p>
+      <w:pPr>
+        <w:pBdr>
+          <w:top w:val="none" w:sz="0" w:space="0" w:color="auto"/>
+          <w:left w:val="none" w:sz="0" w:space="0" w:color="auto"/>
+          <w:bottom w:val="none" w:sz="0" w:space="0" w:color="auto"/>
+          <w:right w:val="none" w:sz="0" w:space="0" w:color="auto"/>
+          <w:between w:val="none" w:sz="0" w:space="0" w:color="auto"/>
+        </w:pBdr>
+        <w:autoSpaceDE w:val="0"/>
+        <w:autoSpaceDN w:val="0"/>
+        <w:adjustRightInd w:val="0"/>
+        <w:rPr>
+          <w:rFonts w:ascii="Consolas" w:hAnsi="Consolas" w:cs="Consolas"/>
+          <w:color w:val="000000"/>
+          <w:sz w:val="16"/>
+          <w:szCs w:val="16"/>
+          <w:highlight w:val="white"/>
+          <w:lang w:val="en-US"/>
+        </w:rPr>
+      </w:pPr>
+      <w:r>
+        <w:rPr>
+          <w:rFonts w:ascii="Consolas" w:hAnsi="Consolas" w:cs="Consolas"/>
+          <w:color w:val="000000"/>
+          <w:sz w:val="16"/>
+          <w:szCs w:val="16"/>
+          <w:highlight w:val="white"/>
+          <w:lang w:val="en-US"/>
+        </w:rPr>
+        <w:t xml:space="preserve">    </w:t>
+      </w:r>
+      <w:proofErr w:type="gramStart"/>
+      <w:r>
+        <w:rPr>
+          <w:rFonts w:ascii="Consolas" w:hAnsi="Consolas" w:cs="Consolas"/>
+          <w:color w:val="0000FF"/>
+          <w:sz w:val="16"/>
+          <w:szCs w:val="16"/>
+          <w:highlight w:val="white"/>
+          <w:lang w:val="en-US"/>
+        </w:rPr>
+        <w:t>public</w:t>
+      </w:r>
+      <w:proofErr w:type="gramEnd"/>
+      <w:r>
+        <w:rPr>
+          <w:rFonts w:ascii="Consolas" w:hAnsi="Consolas" w:cs="Consolas"/>
+          <w:color w:val="000000"/>
+          <w:sz w:val="16"/>
+          <w:szCs w:val="16"/>
+          <w:highlight w:val="white"/>
+          <w:lang w:val="en-US"/>
+        </w:rPr>
+        <w:t xml:space="preserve"> </w:t>
+      </w:r>
+      <w:r>
+        <w:rPr>
+          <w:rFonts w:ascii="Consolas" w:hAnsi="Consolas" w:cs="Consolas"/>
+          <w:color w:val="0000FF"/>
+          <w:sz w:val="16"/>
+          <w:szCs w:val="16"/>
+          <w:highlight w:val="white"/>
+          <w:lang w:val="en-US"/>
+        </w:rPr>
+        <w:t>class</w:t>
+      </w:r>
+      <w:r>
+        <w:rPr>
+          <w:rFonts w:ascii="Consolas" w:hAnsi="Consolas" w:cs="Consolas"/>
+          <w:color w:val="000000"/>
+          <w:sz w:val="16"/>
+          <w:szCs w:val="16"/>
+          <w:highlight w:val="white"/>
+          <w:lang w:val="en-US"/>
+        </w:rPr>
+        <w:t xml:space="preserve"> </w:t>
+      </w:r>
+      <w:proofErr w:type="spellStart"/>
+      <w:r>
+        <w:rPr>
+          <w:rFonts w:ascii="Consolas" w:hAnsi="Consolas" w:cs="Consolas"/>
+          <w:color w:val="2B91AF"/>
+          <w:sz w:val="16"/>
+          <w:szCs w:val="16"/>
+          <w:highlight w:val="white"/>
+          <w:lang w:val="en-US"/>
+        </w:rPr>
+        <w:t>BankInitialization</w:t>
+      </w:r>
+      <w:proofErr w:type="spellEnd"/>
+      <w:r>
+        <w:rPr>
+          <w:rFonts w:ascii="Consolas" w:hAnsi="Consolas" w:cs="Consolas"/>
+          <w:color w:val="000000"/>
+          <w:sz w:val="16"/>
+          <w:szCs w:val="16"/>
+          <w:highlight w:val="white"/>
+          <w:lang w:val="en-US"/>
+        </w:rPr>
+        <w:t xml:space="preserve"> : </w:t>
+      </w:r>
+      <w:proofErr w:type="spellStart"/>
+      <w:r>
+        <w:rPr>
+          <w:rFonts w:ascii="Consolas" w:hAnsi="Consolas" w:cs="Consolas"/>
+          <w:color w:val="2B91AF"/>
+          <w:sz w:val="16"/>
+          <w:szCs w:val="16"/>
+          <w:highlight w:val="white"/>
+          <w:lang w:val="en-US"/>
+        </w:rPr>
+        <w:t>IDatabaseInitializer</w:t>
+      </w:r>
+      <w:proofErr w:type="spellEnd"/>
+      <w:r>
+        <w:rPr>
+          <w:rFonts w:ascii="Consolas" w:hAnsi="Consolas" w:cs="Consolas"/>
+          <w:color w:val="000000"/>
+          <w:sz w:val="16"/>
+          <w:szCs w:val="16"/>
+          <w:highlight w:val="white"/>
+          <w:lang w:val="en-US"/>
+        </w:rPr>
+        <w:t>&lt;</w:t>
+      </w:r>
+      <w:proofErr w:type="spellStart"/>
+      <w:r>
+        <w:rPr>
+          <w:rFonts w:ascii="Consolas" w:hAnsi="Consolas" w:cs="Consolas"/>
+          <w:color w:val="2B91AF"/>
+          <w:sz w:val="16"/>
+          <w:szCs w:val="16"/>
+          <w:highlight w:val="white"/>
+          <w:lang w:val="en-US"/>
+        </w:rPr>
+        <w:t>BankContext</w:t>
+      </w:r>
+      <w:proofErr w:type="spellEnd"/>
+      <w:r>
+        <w:rPr>
+          <w:rFonts w:ascii="Consolas" w:hAnsi="Consolas" w:cs="Consolas"/>
+          <w:color w:val="000000"/>
+          <w:sz w:val="16"/>
+          <w:szCs w:val="16"/>
+          <w:highlight w:val="white"/>
+          <w:lang w:val="en-US"/>
+        </w:rPr>
+        <w:t>&gt;</w:t>
+      </w:r>
+    </w:p>
+    <w:p>
+      <w:pPr>
+        <w:pBdr>
+          <w:top w:val="none" w:sz="0" w:space="0" w:color="auto"/>
+          <w:left w:val="none" w:sz="0" w:space="0" w:color="auto"/>
+          <w:bottom w:val="none" w:sz="0" w:space="0" w:color="auto"/>
+          <w:right w:val="none" w:sz="0" w:space="0" w:color="auto"/>
+          <w:between w:val="none" w:sz="0" w:space="0" w:color="auto"/>
+        </w:pBdr>
+        <w:autoSpaceDE w:val="0"/>
+        <w:autoSpaceDN w:val="0"/>
+        <w:adjustRightInd w:val="0"/>
+        <w:rPr>
+          <w:rFonts w:ascii="Consolas" w:hAnsi="Consolas" w:cs="Consolas"/>
+          <w:color w:val="000000"/>
+          <w:sz w:val="16"/>
+          <w:szCs w:val="16"/>
+          <w:highlight w:val="white"/>
+          <w:lang w:val="en-US"/>
+        </w:rPr>
+      </w:pPr>
+      <w:r>
+        <w:rPr>
+          <w:rFonts w:ascii="Consolas" w:hAnsi="Consolas" w:cs="Consolas"/>
+          <w:color w:val="000000"/>
+          <w:sz w:val="16"/>
+          <w:szCs w:val="16"/>
+          <w:highlight w:val="white"/>
+          <w:lang w:val="en-US"/>
+        </w:rPr>
+        <w:t xml:space="preserve">    {</w:t>
+      </w:r>
+    </w:p>
+    <w:p>
+      <w:pPr>
+        <w:pBdr>
+          <w:top w:val="none" w:sz="0" w:space="0" w:color="auto"/>
+          <w:left w:val="none" w:sz="0" w:space="0" w:color="auto"/>
+          <w:bottom w:val="none" w:sz="0" w:space="0" w:color="auto"/>
+          <w:right w:val="none" w:sz="0" w:space="0" w:color="auto"/>
+          <w:between w:val="none" w:sz="0" w:space="0" w:color="auto"/>
+        </w:pBdr>
+        <w:autoSpaceDE w:val="0"/>
+        <w:autoSpaceDN w:val="0"/>
+        <w:adjustRightInd w:val="0"/>
+        <w:rPr>
+          <w:rFonts w:ascii="Consolas" w:hAnsi="Consolas" w:cs="Consolas"/>
+          <w:color w:val="000000"/>
+          <w:sz w:val="16"/>
+          <w:szCs w:val="16"/>
+          <w:highlight w:val="white"/>
+          <w:lang w:val="en-US"/>
+        </w:rPr>
+      </w:pPr>
+      <w:r>
+        <w:rPr>
+          <w:rFonts w:ascii="Consolas" w:hAnsi="Consolas" w:cs="Consolas"/>
+          <w:color w:val="000000"/>
+          <w:sz w:val="16"/>
+          <w:szCs w:val="16"/>
+          <w:highlight w:val="white"/>
+          <w:lang w:val="en-US"/>
+        </w:rPr>
+        <w:t xml:space="preserve">        </w:t>
+      </w:r>
+      <w:proofErr w:type="gramStart"/>
+      <w:r>
+        <w:rPr>
+          <w:rFonts w:ascii="Consolas" w:hAnsi="Consolas" w:cs="Consolas"/>
+          <w:color w:val="0000FF"/>
+          <w:sz w:val="16"/>
+          <w:szCs w:val="16"/>
+          <w:highlight w:val="white"/>
+          <w:lang w:val="en-US"/>
+        </w:rPr>
+        <w:t>public</w:t>
+      </w:r>
+      <w:proofErr w:type="gramEnd"/>
+      <w:r>
+        <w:rPr>
+          <w:rFonts w:ascii="Consolas" w:hAnsi="Consolas" w:cs="Consolas"/>
+          <w:color w:val="000000"/>
+          <w:sz w:val="16"/>
+          <w:szCs w:val="16"/>
+          <w:highlight w:val="white"/>
+          <w:lang w:val="en-US"/>
+        </w:rPr>
+        <w:t xml:space="preserve"> </w:t>
+      </w:r>
+      <w:r>
+        <w:rPr>
+          <w:rFonts w:ascii="Consolas" w:hAnsi="Consolas" w:cs="Consolas"/>
+          <w:color w:val="0000FF"/>
+          <w:sz w:val="16"/>
+          <w:szCs w:val="16"/>
+          <w:highlight w:val="white"/>
+          <w:lang w:val="en-US"/>
+        </w:rPr>
+        <w:t>void</w:t>
+      </w:r>
+      <w:r>
+        <w:rPr>
+          <w:rFonts w:ascii="Consolas" w:hAnsi="Consolas" w:cs="Consolas"/>
+          <w:color w:val="000000"/>
+          <w:sz w:val="16"/>
+          <w:szCs w:val="16"/>
+          <w:highlight w:val="white"/>
+          <w:lang w:val="en-US"/>
+        </w:rPr>
+        <w:t xml:space="preserve"> </w:t>
+      </w:r>
+      <w:proofErr w:type="spellStart"/>
+      <w:r>
+        <w:rPr>
+          <w:rFonts w:ascii="Consolas" w:hAnsi="Consolas" w:cs="Consolas"/>
+          <w:color w:val="000000"/>
+          <w:sz w:val="16"/>
+          <w:szCs w:val="16"/>
+          <w:highlight w:val="white"/>
+          <w:lang w:val="en-US"/>
+        </w:rPr>
+        <w:t>InitializeDatabase</w:t>
+      </w:r>
+      <w:proofErr w:type="spellEnd"/>
+      <w:r>
+        <w:rPr>
+          <w:rFonts w:ascii="Consolas" w:hAnsi="Consolas" w:cs="Consolas"/>
+          <w:color w:val="000000"/>
+          <w:sz w:val="16"/>
+          <w:szCs w:val="16"/>
+          <w:highlight w:val="white"/>
+          <w:lang w:val="en-US"/>
+        </w:rPr>
+        <w:t>(</w:t>
+      </w:r>
+      <w:proofErr w:type="spellStart"/>
+      <w:r>
+        <w:rPr>
+          <w:rFonts w:ascii="Consolas" w:hAnsi="Consolas" w:cs="Consolas"/>
+          <w:color w:val="2B91AF"/>
+          <w:sz w:val="16"/>
+          <w:szCs w:val="16"/>
+          <w:highlight w:val="white"/>
+          <w:lang w:val="en-US"/>
+        </w:rPr>
+        <w:t>BankContext</w:t>
+      </w:r>
+      <w:proofErr w:type="spellEnd"/>
+      <w:r>
+        <w:rPr>
+          <w:rFonts w:ascii="Consolas" w:hAnsi="Consolas" w:cs="Consolas"/>
+          <w:color w:val="000000"/>
+          <w:sz w:val="16"/>
+          <w:szCs w:val="16"/>
+          <w:highlight w:val="white"/>
+          <w:lang w:val="en-US"/>
+        </w:rPr>
+        <w:t xml:space="preserve"> context)</w:t>
+      </w:r>
+    </w:p>
+    <w:p>
+      <w:pPr>
+        <w:pBdr>
+          <w:top w:val="none" w:sz="0" w:space="0" w:color="auto"/>
+          <w:left w:val="none" w:sz="0" w:space="0" w:color="auto"/>
+          <w:bottom w:val="none" w:sz="0" w:space="0" w:color="auto"/>
+          <w:right w:val="none" w:sz="0" w:space="0" w:color="auto"/>
+          <w:between w:val="none" w:sz="0" w:space="0" w:color="auto"/>
+        </w:pBdr>
+        <w:autoSpaceDE w:val="0"/>
+        <w:autoSpaceDN w:val="0"/>
+        <w:adjustRightInd w:val="0"/>
+        <w:rPr>
+          <w:rFonts w:ascii="Consolas" w:hAnsi="Consolas" w:cs="Consolas"/>
+          <w:color w:val="000000"/>
+          <w:sz w:val="16"/>
+          <w:szCs w:val="16"/>
+          <w:highlight w:val="white"/>
+          <w:lang w:val="en-US"/>
+        </w:rPr>
+      </w:pPr>
+      <w:r>
+        <w:rPr>
+          <w:rFonts w:ascii="Consolas" w:hAnsi="Consolas" w:cs="Consolas"/>
+          <w:color w:val="000000"/>
+          <w:sz w:val="16"/>
+          <w:szCs w:val="16"/>
+          <w:highlight w:val="white"/>
+          <w:lang w:val="en-US"/>
+        </w:rPr>
+        <w:t xml:space="preserve">        {</w:t>
+      </w:r>
+    </w:p>
+    <w:p>
+      <w:pPr>
+        <w:pBdr>
+          <w:top w:val="none" w:sz="0" w:space="0" w:color="auto"/>
+          <w:left w:val="none" w:sz="0" w:space="0" w:color="auto"/>
+          <w:bottom w:val="none" w:sz="0" w:space="0" w:color="auto"/>
+          <w:right w:val="none" w:sz="0" w:space="0" w:color="auto"/>
+          <w:between w:val="none" w:sz="0" w:space="0" w:color="auto"/>
+        </w:pBdr>
+        <w:autoSpaceDE w:val="0"/>
+        <w:autoSpaceDN w:val="0"/>
+        <w:adjustRightInd w:val="0"/>
+        <w:rPr>
+          <w:rFonts w:ascii="Consolas" w:hAnsi="Consolas" w:cs="Consolas"/>
+          <w:color w:val="000000"/>
+          <w:sz w:val="16"/>
+          <w:szCs w:val="16"/>
+          <w:highlight w:val="white"/>
+          <w:lang w:val="en-US"/>
+        </w:rPr>
+      </w:pPr>
+      <w:r>
+        <w:rPr>
+          <w:rFonts w:ascii="Consolas" w:hAnsi="Consolas" w:cs="Consolas"/>
+          <w:color w:val="000000"/>
+          <w:sz w:val="16"/>
+          <w:szCs w:val="16"/>
+          <w:highlight w:val="white"/>
+          <w:lang w:val="en-US"/>
+        </w:rPr>
+        <w:t xml:space="preserve">            </w:t>
+      </w:r>
+      <w:proofErr w:type="spellStart"/>
+      <w:proofErr w:type="gramStart"/>
+      <w:r>
+        <w:rPr>
+          <w:rFonts w:ascii="Consolas" w:hAnsi="Consolas" w:cs="Consolas"/>
+          <w:color w:val="0000FF"/>
+          <w:sz w:val="16"/>
+          <w:szCs w:val="16"/>
+          <w:highlight w:val="white"/>
+          <w:lang w:val="en-US"/>
+        </w:rPr>
+        <w:t>bool</w:t>
+      </w:r>
+      <w:proofErr w:type="spellEnd"/>
+      <w:proofErr w:type="gramEnd"/>
+      <w:r>
+        <w:rPr>
+          <w:rFonts w:ascii="Consolas" w:hAnsi="Consolas" w:cs="Consolas"/>
+          <w:color w:val="000000"/>
+          <w:sz w:val="16"/>
+          <w:szCs w:val="16"/>
+          <w:highlight w:val="white"/>
+          <w:lang w:val="en-US"/>
+        </w:rPr>
+        <w:t xml:space="preserve"> </w:t>
+      </w:r>
+      <w:proofErr w:type="spellStart"/>
+      <w:r>
+        <w:rPr>
+          <w:rFonts w:ascii="Consolas" w:hAnsi="Consolas" w:cs="Consolas"/>
+          <w:color w:val="000000"/>
+          <w:sz w:val="16"/>
+          <w:szCs w:val="16"/>
+          <w:highlight w:val="white"/>
+          <w:lang w:val="en-US"/>
+        </w:rPr>
+        <w:t>databaseExists</w:t>
+      </w:r>
+      <w:proofErr w:type="spellEnd"/>
+      <w:r>
+        <w:rPr>
+          <w:rFonts w:ascii="Consolas" w:hAnsi="Consolas" w:cs="Consolas"/>
+          <w:color w:val="000000"/>
+          <w:sz w:val="16"/>
+          <w:szCs w:val="16"/>
+          <w:highlight w:val="white"/>
+          <w:lang w:val="en-US"/>
+        </w:rPr>
+        <w:t>;</w:t>
+      </w:r>
+    </w:p>
+    <w:p>
+      <w:pPr>
+        <w:pBdr>
+          <w:top w:val="none" w:sz="0" w:space="0" w:color="auto"/>
+          <w:left w:val="none" w:sz="0" w:space="0" w:color="auto"/>
+          <w:bottom w:val="none" w:sz="0" w:space="0" w:color="auto"/>
+          <w:right w:val="none" w:sz="0" w:space="0" w:color="auto"/>
+          <w:between w:val="none" w:sz="0" w:space="0" w:color="auto"/>
+        </w:pBdr>
+        <w:autoSpaceDE w:val="0"/>
+        <w:autoSpaceDN w:val="0"/>
+        <w:adjustRightInd w:val="0"/>
+        <w:rPr>
+          <w:rFonts w:ascii="Consolas" w:hAnsi="Consolas" w:cs="Consolas"/>
+          <w:color w:val="000000"/>
+          <w:sz w:val="16"/>
+          <w:szCs w:val="16"/>
+          <w:highlight w:val="white"/>
+          <w:lang w:val="en-US"/>
+        </w:rPr>
+      </w:pPr>
+      <w:r>
+        <w:rPr>
+          <w:rFonts w:ascii="Consolas" w:hAnsi="Consolas" w:cs="Consolas"/>
+          <w:color w:val="000000"/>
+          <w:sz w:val="16"/>
+          <w:szCs w:val="16"/>
+          <w:highlight w:val="white"/>
+          <w:lang w:val="en-US"/>
+        </w:rPr>
+        <w:t xml:space="preserve">            </w:t>
+      </w:r>
+      <w:proofErr w:type="gramStart"/>
+      <w:r>
+        <w:rPr>
+          <w:rFonts w:ascii="Consolas" w:hAnsi="Consolas" w:cs="Consolas"/>
+          <w:color w:val="0000FF"/>
+          <w:sz w:val="16"/>
+          <w:szCs w:val="16"/>
+          <w:highlight w:val="white"/>
+          <w:lang w:val="en-US"/>
+        </w:rPr>
+        <w:t>using</w:t>
+      </w:r>
+      <w:proofErr w:type="gramEnd"/>
+      <w:r>
+        <w:rPr>
+          <w:rFonts w:ascii="Consolas" w:hAnsi="Consolas" w:cs="Consolas"/>
+          <w:color w:val="000000"/>
+          <w:sz w:val="16"/>
+          <w:szCs w:val="16"/>
+          <w:highlight w:val="white"/>
+          <w:lang w:val="en-US"/>
+        </w:rPr>
+        <w:t xml:space="preserve"> (</w:t>
+      </w:r>
+      <w:r>
+        <w:rPr>
+          <w:rFonts w:ascii="Consolas" w:hAnsi="Consolas" w:cs="Consolas"/>
+          <w:color w:val="0000FF"/>
+          <w:sz w:val="16"/>
+          <w:szCs w:val="16"/>
+          <w:highlight w:val="white"/>
+          <w:lang w:val="en-US"/>
+        </w:rPr>
+        <w:t>new</w:t>
+      </w:r>
+      <w:r>
+        <w:rPr>
+          <w:rFonts w:ascii="Consolas" w:hAnsi="Consolas" w:cs="Consolas"/>
+          <w:color w:val="000000"/>
+          <w:sz w:val="16"/>
+          <w:szCs w:val="16"/>
+          <w:highlight w:val="white"/>
+          <w:lang w:val="en-US"/>
+        </w:rPr>
+        <w:t xml:space="preserve"> </w:t>
+      </w:r>
+      <w:proofErr w:type="spellStart"/>
+      <w:r>
+        <w:rPr>
+          <w:rFonts w:ascii="Consolas" w:hAnsi="Consolas" w:cs="Consolas"/>
+          <w:color w:val="2B91AF"/>
+          <w:sz w:val="16"/>
+          <w:szCs w:val="16"/>
+          <w:highlight w:val="white"/>
+          <w:lang w:val="en-US"/>
+        </w:rPr>
+        <w:t>TransactionScope</w:t>
+      </w:r>
+      <w:proofErr w:type="spellEnd"/>
+      <w:r>
+        <w:rPr>
+          <w:rFonts w:ascii="Consolas" w:hAnsi="Consolas" w:cs="Consolas"/>
+          <w:color w:val="000000"/>
+          <w:sz w:val="16"/>
+          <w:szCs w:val="16"/>
+          <w:highlight w:val="white"/>
+          <w:lang w:val="en-US"/>
+        </w:rPr>
+        <w:t>(</w:t>
+      </w:r>
+      <w:proofErr w:type="spellStart"/>
+      <w:r>
+        <w:rPr>
+          <w:rFonts w:ascii="Consolas" w:hAnsi="Consolas" w:cs="Consolas"/>
+          <w:color w:val="2B91AF"/>
+          <w:sz w:val="16"/>
+          <w:szCs w:val="16"/>
+          <w:highlight w:val="white"/>
+          <w:lang w:val="en-US"/>
+        </w:rPr>
+        <w:t>TransactionScopeOption</w:t>
+      </w:r>
+      <w:r>
+        <w:rPr>
+          <w:rFonts w:ascii="Consolas" w:hAnsi="Consolas" w:cs="Consolas"/>
+          <w:color w:val="000000"/>
+          <w:sz w:val="16"/>
+          <w:szCs w:val="16"/>
+          <w:highlight w:val="white"/>
+          <w:lang w:val="en-US"/>
+        </w:rPr>
+        <w:t>.Suppress</w:t>
+      </w:r>
+      <w:proofErr w:type="spellEnd"/>
+      <w:r>
+        <w:rPr>
+          <w:rFonts w:ascii="Consolas" w:hAnsi="Consolas" w:cs="Consolas"/>
+          <w:color w:val="000000"/>
+          <w:sz w:val="16"/>
+          <w:szCs w:val="16"/>
+          <w:highlight w:val="white"/>
+          <w:lang w:val="en-US"/>
+        </w:rPr>
+        <w:t>))</w:t>
+      </w:r>
+    </w:p>
+    <w:p>
+      <w:pPr>
+        <w:pBdr>
+          <w:top w:val="none" w:sz="0" w:space="0" w:color="auto"/>
+          <w:left w:val="none" w:sz="0" w:space="0" w:color="auto"/>
+          <w:bottom w:val="none" w:sz="0" w:space="0" w:color="auto"/>
+          <w:right w:val="none" w:sz="0" w:space="0" w:color="auto"/>
+          <w:between w:val="none" w:sz="0" w:space="0" w:color="auto"/>
+        </w:pBdr>
+        <w:autoSpaceDE w:val="0"/>
+        <w:autoSpaceDN w:val="0"/>
+        <w:adjustRightInd w:val="0"/>
+        <w:rPr>
+          <w:rFonts w:ascii="Consolas" w:hAnsi="Consolas" w:cs="Consolas"/>
+          <w:color w:val="000000"/>
+          <w:sz w:val="16"/>
+          <w:szCs w:val="16"/>
+          <w:highlight w:val="white"/>
+          <w:lang w:val="en-US"/>
+        </w:rPr>
+      </w:pPr>
+      <w:r>
+        <w:rPr>
+          <w:rFonts w:ascii="Consolas" w:hAnsi="Consolas" w:cs="Consolas"/>
+          <w:color w:val="000000"/>
+          <w:sz w:val="16"/>
+          <w:szCs w:val="16"/>
+          <w:highlight w:val="white"/>
+          <w:lang w:val="en-US"/>
+        </w:rPr>
+        <w:t xml:space="preserve">            {</w:t>
+      </w:r>
+    </w:p>
+    <w:p>
+      <w:pPr>
+        <w:pBdr>
+          <w:top w:val="none" w:sz="0" w:space="0" w:color="auto"/>
+          <w:left w:val="none" w:sz="0" w:space="0" w:color="auto"/>
+          <w:bottom w:val="none" w:sz="0" w:space="0" w:color="auto"/>
+          <w:right w:val="none" w:sz="0" w:space="0" w:color="auto"/>
+          <w:between w:val="none" w:sz="0" w:space="0" w:color="auto"/>
+        </w:pBdr>
+        <w:autoSpaceDE w:val="0"/>
+        <w:autoSpaceDN w:val="0"/>
+        <w:adjustRightInd w:val="0"/>
+        <w:rPr>
+          <w:rFonts w:ascii="Consolas" w:hAnsi="Consolas" w:cs="Consolas"/>
+          <w:color w:val="000000"/>
+          <w:sz w:val="16"/>
+          <w:szCs w:val="16"/>
+          <w:highlight w:val="white"/>
+          <w:lang w:val="en-US"/>
+        </w:rPr>
+      </w:pPr>
+      <w:r>
+        <w:rPr>
+          <w:rFonts w:ascii="Consolas" w:hAnsi="Consolas" w:cs="Consolas"/>
+          <w:color w:val="000000"/>
+          <w:sz w:val="16"/>
+          <w:szCs w:val="16"/>
+          <w:highlight w:val="white"/>
+          <w:lang w:val="en-US"/>
+        </w:rPr>
+        <w:t xml:space="preserve">                </w:t>
+      </w:r>
+      <w:proofErr w:type="spellStart"/>
+      <w:proofErr w:type="gramStart"/>
+      <w:r>
+        <w:rPr>
+          <w:rFonts w:ascii="Consolas" w:hAnsi="Consolas" w:cs="Consolas"/>
+          <w:color w:val="000000"/>
+          <w:sz w:val="16"/>
+          <w:szCs w:val="16"/>
+          <w:highlight w:val="white"/>
+          <w:lang w:val="en-US"/>
+        </w:rPr>
+        <w:t>databaseExists</w:t>
+      </w:r>
+      <w:proofErr w:type="spellEnd"/>
+      <w:proofErr w:type="gramEnd"/>
+      <w:r>
+        <w:rPr>
+          <w:rFonts w:ascii="Consolas" w:hAnsi="Consolas" w:cs="Consolas"/>
+          <w:color w:val="000000"/>
+          <w:sz w:val="16"/>
+          <w:szCs w:val="16"/>
+          <w:highlight w:val="white"/>
+          <w:lang w:val="en-US"/>
+        </w:rPr>
+        <w:t xml:space="preserve"> = </w:t>
+      </w:r>
+      <w:proofErr w:type="spellStart"/>
+      <w:r>
+        <w:rPr>
+          <w:rFonts w:ascii="Consolas" w:hAnsi="Consolas" w:cs="Consolas"/>
+          <w:color w:val="000000"/>
+          <w:sz w:val="16"/>
+          <w:szCs w:val="16"/>
+          <w:highlight w:val="white"/>
+          <w:lang w:val="en-US"/>
+        </w:rPr>
+        <w:t>context.Database.Exists</w:t>
+      </w:r>
+      <w:proofErr w:type="spellEnd"/>
+      <w:r>
+        <w:rPr>
+          <w:rFonts w:ascii="Consolas" w:hAnsi="Consolas" w:cs="Consolas"/>
+          <w:color w:val="000000"/>
+          <w:sz w:val="16"/>
+          <w:szCs w:val="16"/>
+          <w:highlight w:val="white"/>
+          <w:lang w:val="en-US"/>
+        </w:rPr>
+        <w:t>();</w:t>
+      </w:r>
+    </w:p>
+    <w:p>
+      <w:pPr>
+        <w:pBdr>
+          <w:top w:val="none" w:sz="0" w:space="0" w:color="auto"/>
+          <w:left w:val="none" w:sz="0" w:space="0" w:color="auto"/>
+          <w:bottom w:val="none" w:sz="0" w:space="0" w:color="auto"/>
+          <w:right w:val="none" w:sz="0" w:space="0" w:color="auto"/>
+          <w:between w:val="none" w:sz="0" w:space="0" w:color="auto"/>
+        </w:pBdr>
+        <w:autoSpaceDE w:val="0"/>
+        <w:autoSpaceDN w:val="0"/>
+        <w:adjustRightInd w:val="0"/>
+        <w:rPr>
+          <w:rFonts w:ascii="Consolas" w:hAnsi="Consolas" w:cs="Consolas"/>
+          <w:color w:val="000000"/>
+          <w:sz w:val="16"/>
+          <w:szCs w:val="16"/>
+          <w:highlight w:val="white"/>
+          <w:lang w:val="en-US"/>
+        </w:rPr>
+      </w:pPr>
+      <w:r>
+        <w:rPr>
+          <w:rFonts w:ascii="Consolas" w:hAnsi="Consolas" w:cs="Consolas"/>
+          <w:color w:val="000000"/>
+          <w:sz w:val="16"/>
+          <w:szCs w:val="16"/>
+          <w:highlight w:val="white"/>
+          <w:lang w:val="en-US"/>
+        </w:rPr>
+        <w:t xml:space="preserve">            }</w:t>
+      </w:r>
+    </w:p>
+    <w:p>
+      <w:pPr>
+        <w:pBdr>
+          <w:top w:val="none" w:sz="0" w:space="0" w:color="auto"/>
+          <w:left w:val="none" w:sz="0" w:space="0" w:color="auto"/>
+          <w:bottom w:val="none" w:sz="0" w:space="0" w:color="auto"/>
+          <w:right w:val="none" w:sz="0" w:space="0" w:color="auto"/>
+          <w:between w:val="none" w:sz="0" w:space="0" w:color="auto"/>
+        </w:pBdr>
+        <w:autoSpaceDE w:val="0"/>
+        <w:autoSpaceDN w:val="0"/>
+        <w:adjustRightInd w:val="0"/>
+        <w:rPr>
+          <w:rFonts w:ascii="Consolas" w:hAnsi="Consolas" w:cs="Consolas"/>
+          <w:color w:val="000000"/>
+          <w:sz w:val="16"/>
+          <w:szCs w:val="16"/>
+          <w:highlight w:val="white"/>
+          <w:lang w:val="en-US"/>
+        </w:rPr>
+      </w:pPr>
+      <w:r>
+        <w:rPr>
+          <w:rFonts w:ascii="Consolas" w:hAnsi="Consolas" w:cs="Consolas"/>
+          <w:color w:val="000000"/>
+          <w:sz w:val="16"/>
+          <w:szCs w:val="16"/>
+          <w:highlight w:val="white"/>
+          <w:lang w:val="en-US"/>
+        </w:rPr>
+        <w:t xml:space="preserve">            </w:t>
+      </w:r>
+      <w:proofErr w:type="gramStart"/>
+      <w:r>
+        <w:rPr>
+          <w:rFonts w:ascii="Consolas" w:hAnsi="Consolas" w:cs="Consolas"/>
+          <w:color w:val="0000FF"/>
+          <w:sz w:val="16"/>
+          <w:szCs w:val="16"/>
+          <w:highlight w:val="white"/>
+          <w:lang w:val="en-US"/>
+        </w:rPr>
+        <w:t>if</w:t>
+      </w:r>
+      <w:proofErr w:type="gramEnd"/>
+      <w:r>
+        <w:rPr>
+          <w:rFonts w:ascii="Consolas" w:hAnsi="Consolas" w:cs="Consolas"/>
+          <w:color w:val="000000"/>
+          <w:sz w:val="16"/>
+          <w:szCs w:val="16"/>
+          <w:highlight w:val="white"/>
+          <w:lang w:val="en-US"/>
+        </w:rPr>
+        <w:t xml:space="preserve"> (</w:t>
+      </w:r>
+      <w:proofErr w:type="spellStart"/>
+      <w:r>
+        <w:rPr>
+          <w:rFonts w:ascii="Consolas" w:hAnsi="Consolas" w:cs="Consolas"/>
+          <w:color w:val="000000"/>
+          <w:sz w:val="16"/>
+          <w:szCs w:val="16"/>
+          <w:highlight w:val="white"/>
+          <w:lang w:val="en-US"/>
+        </w:rPr>
+        <w:t>databaseExists</w:t>
+      </w:r>
+      <w:proofErr w:type="spellEnd"/>
+      <w:r>
+        <w:rPr>
+          <w:rFonts w:ascii="Consolas" w:hAnsi="Consolas" w:cs="Consolas"/>
+          <w:color w:val="000000"/>
+          <w:sz w:val="16"/>
+          <w:szCs w:val="16"/>
+          <w:highlight w:val="white"/>
+          <w:lang w:val="en-US"/>
+        </w:rPr>
+        <w:t>)</w:t>
+      </w:r>
+    </w:p>
+    <w:p>
+      <w:pPr>
+        <w:pBdr>
+          <w:top w:val="none" w:sz="0" w:space="0" w:color="auto"/>
+          <w:left w:val="none" w:sz="0" w:space="0" w:color="auto"/>
+          <w:bottom w:val="none" w:sz="0" w:space="0" w:color="auto"/>
+          <w:right w:val="none" w:sz="0" w:space="0" w:color="auto"/>
+          <w:between w:val="none" w:sz="0" w:space="0" w:color="auto"/>
+        </w:pBdr>
+        <w:autoSpaceDE w:val="0"/>
+        <w:autoSpaceDN w:val="0"/>
+        <w:adjustRightInd w:val="0"/>
+        <w:rPr>
+          <w:rFonts w:ascii="Consolas" w:hAnsi="Consolas" w:cs="Consolas"/>
+          <w:color w:val="000000"/>
+          <w:sz w:val="16"/>
+          <w:szCs w:val="16"/>
+          <w:highlight w:val="white"/>
+          <w:lang w:val="en-US"/>
+        </w:rPr>
+      </w:pPr>
+      <w:r>
+        <w:rPr>
+          <w:rFonts w:ascii="Consolas" w:hAnsi="Consolas" w:cs="Consolas"/>
+          <w:color w:val="000000"/>
+          <w:sz w:val="16"/>
+          <w:szCs w:val="16"/>
+          <w:highlight w:val="white"/>
+          <w:lang w:val="en-US"/>
+        </w:rPr>
+        <w:t xml:space="preserve">            {</w:t>
+      </w:r>
+    </w:p>
+    <w:p>
+      <w:pPr>
+        <w:pBdr>
+          <w:top w:val="none" w:sz="0" w:space="0" w:color="auto"/>
+          <w:left w:val="none" w:sz="0" w:space="0" w:color="auto"/>
+          <w:bottom w:val="none" w:sz="0" w:space="0" w:color="auto"/>
+          <w:right w:val="none" w:sz="0" w:space="0" w:color="auto"/>
+          <w:between w:val="none" w:sz="0" w:space="0" w:color="auto"/>
+        </w:pBdr>
+        <w:autoSpaceDE w:val="0"/>
+        <w:autoSpaceDN w:val="0"/>
+        <w:adjustRightInd w:val="0"/>
+        <w:rPr>
+          <w:rFonts w:ascii="Consolas" w:hAnsi="Consolas" w:cs="Consolas"/>
+          <w:color w:val="000000"/>
+          <w:sz w:val="16"/>
+          <w:szCs w:val="16"/>
+          <w:highlight w:val="white"/>
+          <w:lang w:val="en-US"/>
+        </w:rPr>
+      </w:pPr>
+      <w:r>
+        <w:rPr>
+          <w:rFonts w:ascii="Consolas" w:hAnsi="Consolas" w:cs="Consolas"/>
+          <w:color w:val="000000"/>
+          <w:sz w:val="16"/>
+          <w:szCs w:val="16"/>
+          <w:highlight w:val="white"/>
+          <w:lang w:val="en-US"/>
+        </w:rPr>
+        <w:t xml:space="preserve">                </w:t>
+      </w:r>
+      <w:proofErr w:type="gramStart"/>
+      <w:r>
+        <w:rPr>
+          <w:rFonts w:ascii="Consolas" w:hAnsi="Consolas" w:cs="Consolas"/>
+          <w:color w:val="0000FF"/>
+          <w:sz w:val="16"/>
+          <w:szCs w:val="16"/>
+          <w:highlight w:val="white"/>
+          <w:lang w:val="en-US"/>
+        </w:rPr>
+        <w:t>if</w:t>
+      </w:r>
+      <w:proofErr w:type="gramEnd"/>
+      <w:r>
+        <w:rPr>
+          <w:rFonts w:ascii="Consolas" w:hAnsi="Consolas" w:cs="Consolas"/>
+          <w:color w:val="000000"/>
+          <w:sz w:val="16"/>
+          <w:szCs w:val="16"/>
+          <w:highlight w:val="white"/>
+          <w:lang w:val="en-US"/>
+        </w:rPr>
+        <w:t xml:space="preserve"> (</w:t>
+      </w:r>
+      <w:proofErr w:type="spellStart"/>
+      <w:r>
+        <w:rPr>
+          <w:rFonts w:ascii="Consolas" w:hAnsi="Consolas" w:cs="Consolas"/>
+          <w:color w:val="000000"/>
+          <w:sz w:val="16"/>
+          <w:szCs w:val="16"/>
+          <w:highlight w:val="white"/>
+          <w:lang w:val="en-US"/>
+        </w:rPr>
+        <w:t>context.Database.CompatibleWithModel</w:t>
+      </w:r>
+      <w:proofErr w:type="spellEnd"/>
+      <w:r>
+        <w:rPr>
+          <w:rFonts w:ascii="Consolas" w:hAnsi="Consolas" w:cs="Consolas"/>
+          <w:color w:val="000000"/>
+          <w:sz w:val="16"/>
+          <w:szCs w:val="16"/>
+          <w:highlight w:val="white"/>
+          <w:lang w:val="en-US"/>
+        </w:rPr>
+        <w:t>(</w:t>
+      </w:r>
+      <w:r>
+        <w:rPr>
+          <w:rFonts w:ascii="Consolas" w:hAnsi="Consolas" w:cs="Consolas"/>
+          <w:color w:val="0000FF"/>
+          <w:sz w:val="16"/>
+          <w:szCs w:val="16"/>
+          <w:highlight w:val="white"/>
+          <w:lang w:val="en-US"/>
+        </w:rPr>
+        <w:t>true</w:t>
+      </w:r>
+      <w:r>
+        <w:rPr>
+          <w:rFonts w:ascii="Consolas" w:hAnsi="Consolas" w:cs="Consolas"/>
+          <w:color w:val="000000"/>
+          <w:sz w:val="16"/>
+          <w:szCs w:val="16"/>
+          <w:highlight w:val="white"/>
+          <w:lang w:val="en-US"/>
+        </w:rPr>
+        <w:t>))</w:t>
+      </w:r>
+    </w:p>
+    <w:p>
+      <w:pPr>
+        <w:pBdr>
+          <w:top w:val="none" w:sz="0" w:space="0" w:color="auto"/>
+          <w:left w:val="none" w:sz="0" w:space="0" w:color="auto"/>
+          <w:bottom w:val="none" w:sz="0" w:space="0" w:color="auto"/>
+          <w:right w:val="none" w:sz="0" w:space="0" w:color="auto"/>
+          <w:between w:val="none" w:sz="0" w:space="0" w:color="auto"/>
+        </w:pBdr>
+        <w:autoSpaceDE w:val="0"/>
+        <w:autoSpaceDN w:val="0"/>
+        <w:adjustRightInd w:val="0"/>
+        <w:rPr>
+          <w:rFonts w:ascii="Consolas" w:hAnsi="Consolas" w:cs="Consolas"/>
+          <w:color w:val="000000"/>
+          <w:sz w:val="16"/>
+          <w:szCs w:val="16"/>
+          <w:highlight w:val="white"/>
+          <w:lang w:val="en-US"/>
+        </w:rPr>
+      </w:pPr>
+      <w:r>
+        <w:rPr>
+          <w:rFonts w:ascii="Consolas" w:hAnsi="Consolas" w:cs="Consolas"/>
+          <w:color w:val="000000"/>
+          <w:sz w:val="16"/>
+          <w:szCs w:val="16"/>
+          <w:highlight w:val="white"/>
+          <w:lang w:val="en-US"/>
+        </w:rPr>
+        <w:t xml:space="preserve">                {</w:t>
+      </w:r>
+    </w:p>
+    <w:p>
+      <w:pPr>
+        <w:pBdr>
+          <w:top w:val="none" w:sz="0" w:space="0" w:color="auto"/>
+          <w:left w:val="none" w:sz="0" w:space="0" w:color="auto"/>
+          <w:bottom w:val="none" w:sz="0" w:space="0" w:color="auto"/>
+          <w:right w:val="none" w:sz="0" w:space="0" w:color="auto"/>
+          <w:between w:val="none" w:sz="0" w:space="0" w:color="auto"/>
+        </w:pBdr>
+        <w:autoSpaceDE w:val="0"/>
+        <w:autoSpaceDN w:val="0"/>
+        <w:adjustRightInd w:val="0"/>
+        <w:rPr>
+          <w:rFonts w:ascii="Consolas" w:hAnsi="Consolas" w:cs="Consolas"/>
+          <w:color w:val="000000"/>
+          <w:sz w:val="16"/>
+          <w:szCs w:val="16"/>
+          <w:highlight w:val="white"/>
+          <w:lang w:val="en-US"/>
+        </w:rPr>
+      </w:pPr>
+      <w:r>
+        <w:rPr>
+          <w:rFonts w:ascii="Consolas" w:hAnsi="Consolas" w:cs="Consolas"/>
+          <w:color w:val="000000"/>
+          <w:sz w:val="16"/>
+          <w:szCs w:val="16"/>
+          <w:highlight w:val="white"/>
+          <w:lang w:val="en-US"/>
+        </w:rPr>
+        <w:t xml:space="preserve">                    </w:t>
+      </w:r>
+      <w:proofErr w:type="gramStart"/>
+      <w:r>
+        <w:rPr>
+          <w:rFonts w:ascii="Consolas" w:hAnsi="Consolas" w:cs="Consolas"/>
+          <w:color w:val="0000FF"/>
+          <w:sz w:val="16"/>
+          <w:szCs w:val="16"/>
+          <w:highlight w:val="white"/>
+          <w:lang w:val="en-US"/>
+        </w:rPr>
+        <w:t>return</w:t>
+      </w:r>
+      <w:proofErr w:type="gramEnd"/>
+      <w:r>
+        <w:rPr>
+          <w:rFonts w:ascii="Consolas" w:hAnsi="Consolas" w:cs="Consolas"/>
+          <w:color w:val="000000"/>
+          <w:sz w:val="16"/>
+          <w:szCs w:val="16"/>
+          <w:highlight w:val="white"/>
+          <w:lang w:val="en-US"/>
+        </w:rPr>
+        <w:t>;</w:t>
+      </w:r>
+    </w:p>
+    <w:p>
+      <w:pPr>
+        <w:pBdr>
+          <w:top w:val="none" w:sz="0" w:space="0" w:color="auto"/>
+          <w:left w:val="none" w:sz="0" w:space="0" w:color="auto"/>
+          <w:bottom w:val="none" w:sz="0" w:space="0" w:color="auto"/>
+          <w:right w:val="none" w:sz="0" w:space="0" w:color="auto"/>
+          <w:between w:val="none" w:sz="0" w:space="0" w:color="auto"/>
+        </w:pBdr>
+        <w:autoSpaceDE w:val="0"/>
+        <w:autoSpaceDN w:val="0"/>
+        <w:adjustRightInd w:val="0"/>
+        <w:rPr>
+          <w:rFonts w:ascii="Consolas" w:hAnsi="Consolas" w:cs="Consolas"/>
+          <w:color w:val="000000"/>
+          <w:sz w:val="16"/>
+          <w:szCs w:val="16"/>
+          <w:highlight w:val="white"/>
+          <w:lang w:val="en-US"/>
+        </w:rPr>
+      </w:pPr>
+      <w:r>
+        <w:rPr>
+          <w:rFonts w:ascii="Consolas" w:hAnsi="Consolas" w:cs="Consolas"/>
+          <w:color w:val="000000"/>
+          <w:sz w:val="16"/>
+          <w:szCs w:val="16"/>
+          <w:highlight w:val="white"/>
+          <w:lang w:val="en-US"/>
+        </w:rPr>
+        <w:t xml:space="preserve">                }</w:t>
+      </w:r>
+    </w:p>
+    <w:p>
+      <w:pPr>
+        <w:pBdr>
+          <w:top w:val="none" w:sz="0" w:space="0" w:color="auto"/>
+          <w:left w:val="none" w:sz="0" w:space="0" w:color="auto"/>
+          <w:bottom w:val="none" w:sz="0" w:space="0" w:color="auto"/>
+          <w:right w:val="none" w:sz="0" w:space="0" w:color="auto"/>
+          <w:between w:val="none" w:sz="0" w:space="0" w:color="auto"/>
+        </w:pBdr>
+        <w:autoSpaceDE w:val="0"/>
+        <w:autoSpaceDN w:val="0"/>
+        <w:adjustRightInd w:val="0"/>
+        <w:rPr>
+          <w:rFonts w:ascii="Consolas" w:hAnsi="Consolas" w:cs="Consolas"/>
+          <w:color w:val="000000"/>
+          <w:sz w:val="16"/>
+          <w:szCs w:val="16"/>
+          <w:highlight w:val="white"/>
+          <w:lang w:val="en-US"/>
+        </w:rPr>
+      </w:pPr>
+      <w:r>
+        <w:rPr>
+          <w:rFonts w:ascii="Consolas" w:hAnsi="Consolas" w:cs="Consolas"/>
+          <w:color w:val="000000"/>
+          <w:sz w:val="16"/>
+          <w:szCs w:val="16"/>
+          <w:highlight w:val="white"/>
+          <w:lang w:val="en-US"/>
+        </w:rPr>
+        <w:t xml:space="preserve">                </w:t>
+      </w:r>
+      <w:proofErr w:type="spellStart"/>
+      <w:proofErr w:type="gramStart"/>
+      <w:r>
+        <w:rPr>
+          <w:rFonts w:ascii="Consolas" w:hAnsi="Consolas" w:cs="Consolas"/>
+          <w:color w:val="000000"/>
+          <w:sz w:val="16"/>
+          <w:szCs w:val="16"/>
+          <w:highlight w:val="white"/>
+          <w:lang w:val="en-US"/>
+        </w:rPr>
+        <w:t>context.Database.Delete</w:t>
+      </w:r>
+      <w:proofErr w:type="spellEnd"/>
+      <w:r>
+        <w:rPr>
+          <w:rFonts w:ascii="Consolas" w:hAnsi="Consolas" w:cs="Consolas"/>
+          <w:color w:val="000000"/>
+          <w:sz w:val="16"/>
+          <w:szCs w:val="16"/>
+          <w:highlight w:val="white"/>
+          <w:lang w:val="en-US"/>
+        </w:rPr>
+        <w:t>(</w:t>
+      </w:r>
+      <w:proofErr w:type="gramEnd"/>
+      <w:r>
+        <w:rPr>
+          <w:rFonts w:ascii="Consolas" w:hAnsi="Consolas" w:cs="Consolas"/>
+          <w:color w:val="000000"/>
+          <w:sz w:val="16"/>
+          <w:szCs w:val="16"/>
+          <w:highlight w:val="white"/>
+          <w:lang w:val="en-US"/>
+        </w:rPr>
+        <w:t>);</w:t>
+      </w:r>
+    </w:p>
+    <w:p>
+      <w:pPr>
+        <w:pBdr>
+          <w:top w:val="none" w:sz="0" w:space="0" w:color="auto"/>
+          <w:left w:val="none" w:sz="0" w:space="0" w:color="auto"/>
+          <w:bottom w:val="none" w:sz="0" w:space="0" w:color="auto"/>
+          <w:right w:val="none" w:sz="0" w:space="0" w:color="auto"/>
+          <w:between w:val="none" w:sz="0" w:space="0" w:color="auto"/>
+        </w:pBdr>
+        <w:autoSpaceDE w:val="0"/>
+        <w:autoSpaceDN w:val="0"/>
+        <w:adjustRightInd w:val="0"/>
+        <w:rPr>
+          <w:rFonts w:ascii="Consolas" w:hAnsi="Consolas" w:cs="Consolas"/>
+          <w:color w:val="000000"/>
+          <w:sz w:val="16"/>
+          <w:szCs w:val="16"/>
+          <w:highlight w:val="white"/>
+          <w:lang w:val="en-US"/>
+        </w:rPr>
+      </w:pPr>
+      <w:r>
+        <w:rPr>
+          <w:rFonts w:ascii="Consolas" w:hAnsi="Consolas" w:cs="Consolas"/>
+          <w:color w:val="000000"/>
+          <w:sz w:val="16"/>
+          <w:szCs w:val="16"/>
+          <w:highlight w:val="white"/>
+          <w:lang w:val="en-US"/>
+        </w:rPr>
+        <w:t xml:space="preserve">            }</w:t>
+      </w:r>
+    </w:p>
+    <w:p>
+      <w:pPr>
+        <w:pBdr>
+          <w:top w:val="none" w:sz="0" w:space="0" w:color="auto"/>
+          <w:left w:val="none" w:sz="0" w:space="0" w:color="auto"/>
+          <w:bottom w:val="none" w:sz="0" w:space="0" w:color="auto"/>
+          <w:right w:val="none" w:sz="0" w:space="0" w:color="auto"/>
+          <w:between w:val="none" w:sz="0" w:space="0" w:color="auto"/>
+        </w:pBdr>
+        <w:autoSpaceDE w:val="0"/>
+        <w:autoSpaceDN w:val="0"/>
+        <w:adjustRightInd w:val="0"/>
+        <w:rPr>
+          <w:rFonts w:ascii="Consolas" w:hAnsi="Consolas" w:cs="Consolas"/>
+          <w:color w:val="000000"/>
+          <w:sz w:val="16"/>
+          <w:szCs w:val="16"/>
+          <w:highlight w:val="white"/>
+          <w:lang w:val="en-US"/>
+        </w:rPr>
+      </w:pPr>
+      <w:r>
+        <w:rPr>
+          <w:rFonts w:ascii="Consolas" w:hAnsi="Consolas" w:cs="Consolas"/>
+          <w:color w:val="000000"/>
+          <w:sz w:val="16"/>
+          <w:szCs w:val="16"/>
+          <w:highlight w:val="white"/>
+          <w:lang w:val="en-US"/>
+        </w:rPr>
+        <w:t xml:space="preserve">            </w:t>
+      </w:r>
+      <w:proofErr w:type="spellStart"/>
+      <w:proofErr w:type="gramStart"/>
+      <w:r>
+        <w:rPr>
+          <w:rFonts w:ascii="Consolas" w:hAnsi="Consolas" w:cs="Consolas"/>
+          <w:color w:val="000000"/>
+          <w:sz w:val="16"/>
+          <w:szCs w:val="16"/>
+          <w:highlight w:val="white"/>
+          <w:lang w:val="en-US"/>
+        </w:rPr>
+        <w:t>context.Database.Create</w:t>
+      </w:r>
+      <w:proofErr w:type="spellEnd"/>
+      <w:r>
+        <w:rPr>
+          <w:rFonts w:ascii="Consolas" w:hAnsi="Consolas" w:cs="Consolas"/>
+          <w:color w:val="000000"/>
+          <w:sz w:val="16"/>
+          <w:szCs w:val="16"/>
+          <w:highlight w:val="white"/>
+          <w:lang w:val="en-US"/>
+        </w:rPr>
+        <w:t>(</w:t>
+      </w:r>
+      <w:proofErr w:type="gramEnd"/>
+      <w:r>
+        <w:rPr>
+          <w:rFonts w:ascii="Consolas" w:hAnsi="Consolas" w:cs="Consolas"/>
+          <w:color w:val="000000"/>
+          <w:sz w:val="16"/>
+          <w:szCs w:val="16"/>
+          <w:highlight w:val="white"/>
+          <w:lang w:val="en-US"/>
+        </w:rPr>
+        <w:t>);</w:t>
+      </w:r>
+    </w:p>
+    <w:p>
+      <w:pPr>
+        <w:pBdr>
+          <w:top w:val="none" w:sz="0" w:space="0" w:color="auto"/>
+          <w:left w:val="none" w:sz="0" w:space="0" w:color="auto"/>
+          <w:bottom w:val="none" w:sz="0" w:space="0" w:color="auto"/>
+          <w:right w:val="none" w:sz="0" w:space="0" w:color="auto"/>
+          <w:between w:val="none" w:sz="0" w:space="0" w:color="auto"/>
+        </w:pBdr>
+        <w:autoSpaceDE w:val="0"/>
+        <w:autoSpaceDN w:val="0"/>
+        <w:adjustRightInd w:val="0"/>
+        <w:rPr>
+          <w:rFonts w:ascii="Consolas" w:hAnsi="Consolas" w:cs="Consolas"/>
+          <w:color w:val="000000"/>
+          <w:sz w:val="16"/>
+          <w:szCs w:val="16"/>
+          <w:highlight w:val="white"/>
+          <w:lang w:val="en-US"/>
+        </w:rPr>
+      </w:pPr>
+      <w:r>
+        <w:rPr>
+          <w:rFonts w:ascii="Consolas" w:hAnsi="Consolas" w:cs="Consolas"/>
+          <w:color w:val="000000"/>
+          <w:sz w:val="16"/>
+          <w:szCs w:val="16"/>
+          <w:highlight w:val="white"/>
+          <w:lang w:val="en-US"/>
+        </w:rPr>
+        <w:t xml:space="preserve">            </w:t>
+      </w:r>
+      <w:proofErr w:type="spellStart"/>
+      <w:proofErr w:type="gramStart"/>
+      <w:r>
+        <w:rPr>
+          <w:rFonts w:ascii="Consolas" w:hAnsi="Consolas" w:cs="Consolas"/>
+          <w:color w:val="000000"/>
+          <w:sz w:val="16"/>
+          <w:szCs w:val="16"/>
+          <w:highlight w:val="white"/>
+          <w:lang w:val="en-US"/>
+        </w:rPr>
+        <w:t>context.Database.ExecuteSqlCommand</w:t>
+      </w:r>
+      <w:proofErr w:type="spellEnd"/>
+      <w:r>
+        <w:rPr>
+          <w:rFonts w:ascii="Consolas" w:hAnsi="Consolas" w:cs="Consolas"/>
+          <w:color w:val="000000"/>
+          <w:sz w:val="16"/>
+          <w:szCs w:val="16"/>
+          <w:highlight w:val="white"/>
+          <w:lang w:val="en-US"/>
+        </w:rPr>
+        <w:t>(</w:t>
+      </w:r>
+      <w:proofErr w:type="gramEnd"/>
+      <w:r>
+        <w:rPr>
+          <w:rFonts w:ascii="Consolas" w:hAnsi="Consolas" w:cs="Consolas"/>
+          <w:color w:val="A31515"/>
+          <w:sz w:val="16"/>
+          <w:szCs w:val="16"/>
+          <w:highlight w:val="white"/>
+          <w:lang w:val="en-US"/>
+        </w:rPr>
+        <w:t xml:space="preserve">"ALTER TABLE Customers ADD CONSTRAINT </w:t>
+      </w:r>
+      <w:proofErr w:type="spellStart"/>
+      <w:r>
+        <w:rPr>
+          <w:rFonts w:ascii="Consolas" w:hAnsi="Consolas" w:cs="Consolas"/>
+          <w:color w:val="A31515"/>
+          <w:sz w:val="16"/>
+          <w:szCs w:val="16"/>
+          <w:highlight w:val="white"/>
+          <w:lang w:val="en-US"/>
+        </w:rPr>
+        <w:t>PassportDataUnique</w:t>
+      </w:r>
+      <w:proofErr w:type="spellEnd"/>
+      <w:r>
+        <w:rPr>
+          <w:rFonts w:ascii="Consolas" w:hAnsi="Consolas" w:cs="Consolas"/>
+          <w:color w:val="A31515"/>
+          <w:sz w:val="16"/>
+          <w:szCs w:val="16"/>
+          <w:highlight w:val="white"/>
+          <w:lang w:val="en-US"/>
+        </w:rPr>
+        <w:t xml:space="preserve"> UNIQUE (</w:t>
+      </w:r>
+      <w:proofErr w:type="spellStart"/>
+      <w:r>
+        <w:rPr>
+          <w:rFonts w:ascii="Consolas" w:hAnsi="Consolas" w:cs="Consolas"/>
+          <w:color w:val="A31515"/>
+          <w:sz w:val="16"/>
+          <w:szCs w:val="16"/>
+          <w:highlight w:val="white"/>
+          <w:lang w:val="en-US"/>
+        </w:rPr>
+        <w:t>PassportData</w:t>
+      </w:r>
+      <w:proofErr w:type="spellEnd"/>
+      <w:r>
+        <w:rPr>
+          <w:rFonts w:ascii="Consolas" w:hAnsi="Consolas" w:cs="Consolas"/>
+          <w:color w:val="A31515"/>
+          <w:sz w:val="16"/>
+          <w:szCs w:val="16"/>
+          <w:highlight w:val="white"/>
+          <w:lang w:val="en-US"/>
+        </w:rPr>
+        <w:t>)"</w:t>
+      </w:r>
+      <w:r>
+        <w:rPr>
+          <w:rFonts w:ascii="Consolas" w:hAnsi="Consolas" w:cs="Consolas"/>
+          <w:color w:val="000000"/>
+          <w:sz w:val="16"/>
+          <w:szCs w:val="16"/>
+          <w:highlight w:val="white"/>
+          <w:lang w:val="en-US"/>
+        </w:rPr>
+        <w:t>);</w:t>
+      </w:r>
+    </w:p>
+    <w:p>
+      <w:pPr>
+        <w:pBdr>
+          <w:top w:val="none" w:sz="0" w:space="0" w:color="auto"/>
+          <w:left w:val="none" w:sz="0" w:space="0" w:color="auto"/>
+          <w:bottom w:val="none" w:sz="0" w:space="0" w:color="auto"/>
+          <w:right w:val="none" w:sz="0" w:space="0" w:color="auto"/>
+          <w:between w:val="none" w:sz="0" w:space="0" w:color="auto"/>
+        </w:pBdr>
+        <w:autoSpaceDE w:val="0"/>
+        <w:autoSpaceDN w:val="0"/>
+        <w:adjustRightInd w:val="0"/>
+        <w:rPr>
+          <w:rFonts w:ascii="Consolas" w:hAnsi="Consolas" w:cs="Consolas"/>
+          <w:color w:val="000000"/>
+          <w:sz w:val="16"/>
+          <w:szCs w:val="16"/>
+          <w:highlight w:val="white"/>
+          <w:lang w:val="en-US"/>
+        </w:rPr>
+      </w:pPr>
+      <w:r>
+        <w:rPr>
+          <w:rFonts w:ascii="Consolas" w:hAnsi="Consolas" w:cs="Consolas"/>
+          <w:color w:val="000000"/>
+          <w:sz w:val="16"/>
+          <w:szCs w:val="16"/>
+          <w:highlight w:val="white"/>
+          <w:lang w:val="en-US"/>
+        </w:rPr>
+        <w:t xml:space="preserve">            </w:t>
+      </w:r>
+      <w:proofErr w:type="spellStart"/>
+      <w:proofErr w:type="gramStart"/>
+      <w:r>
+        <w:rPr>
+          <w:rFonts w:ascii="Consolas" w:hAnsi="Consolas" w:cs="Consolas"/>
+          <w:color w:val="000000"/>
+          <w:sz w:val="16"/>
+          <w:szCs w:val="16"/>
+          <w:highlight w:val="white"/>
+          <w:lang w:val="en-US"/>
+        </w:rPr>
+        <w:t>context.Database.ExecuteSqlCommand</w:t>
+      </w:r>
+      <w:proofErr w:type="spellEnd"/>
+      <w:r>
+        <w:rPr>
+          <w:rFonts w:ascii="Consolas" w:hAnsi="Consolas" w:cs="Consolas"/>
+          <w:color w:val="000000"/>
+          <w:sz w:val="16"/>
+          <w:szCs w:val="16"/>
+          <w:highlight w:val="white"/>
+          <w:lang w:val="en-US"/>
+        </w:rPr>
+        <w:t>(</w:t>
+      </w:r>
+      <w:proofErr w:type="gramEnd"/>
+      <w:r>
+        <w:rPr>
+          <w:rFonts w:ascii="Consolas" w:hAnsi="Consolas" w:cs="Consolas"/>
+          <w:color w:val="A31515"/>
+          <w:sz w:val="16"/>
+          <w:szCs w:val="16"/>
+          <w:highlight w:val="white"/>
+          <w:lang w:val="en-US"/>
+        </w:rPr>
+        <w:t xml:space="preserve">"ALTER TABLE </w:t>
+      </w:r>
+      <w:proofErr w:type="spellStart"/>
+      <w:r>
+        <w:rPr>
+          <w:rFonts w:ascii="Consolas" w:hAnsi="Consolas" w:cs="Consolas"/>
+          <w:color w:val="A31515"/>
+          <w:sz w:val="16"/>
+          <w:szCs w:val="16"/>
+          <w:highlight w:val="white"/>
+          <w:lang w:val="en-US"/>
+        </w:rPr>
+        <w:t>OptionDeposits</w:t>
+      </w:r>
+      <w:proofErr w:type="spellEnd"/>
+      <w:r>
+        <w:rPr>
+          <w:rFonts w:ascii="Consolas" w:hAnsi="Consolas" w:cs="Consolas"/>
+          <w:color w:val="A31515"/>
+          <w:sz w:val="16"/>
+          <w:szCs w:val="16"/>
+          <w:highlight w:val="white"/>
+          <w:lang w:val="en-US"/>
+        </w:rPr>
+        <w:t xml:space="preserve"> ADD CONSTRAINT </w:t>
+      </w:r>
+      <w:proofErr w:type="spellStart"/>
+      <w:r>
+        <w:rPr>
+          <w:rFonts w:ascii="Consolas" w:hAnsi="Consolas" w:cs="Consolas"/>
+          <w:color w:val="A31515"/>
+          <w:sz w:val="16"/>
+          <w:szCs w:val="16"/>
+          <w:highlight w:val="white"/>
+          <w:lang w:val="en-US"/>
+        </w:rPr>
+        <w:t>NameDataUnique</w:t>
+      </w:r>
+      <w:proofErr w:type="spellEnd"/>
+      <w:r>
+        <w:rPr>
+          <w:rFonts w:ascii="Consolas" w:hAnsi="Consolas" w:cs="Consolas"/>
+          <w:color w:val="A31515"/>
+          <w:sz w:val="16"/>
+          <w:szCs w:val="16"/>
+          <w:highlight w:val="white"/>
+          <w:lang w:val="en-US"/>
+        </w:rPr>
+        <w:t xml:space="preserve"> UNIQUE (Name)"</w:t>
+      </w:r>
+      <w:r>
+        <w:rPr>
+          <w:rFonts w:ascii="Consolas" w:hAnsi="Consolas" w:cs="Consolas"/>
+          <w:color w:val="000000"/>
+          <w:sz w:val="16"/>
+          <w:szCs w:val="16"/>
+          <w:highlight w:val="white"/>
+          <w:lang w:val="en-US"/>
+        </w:rPr>
+        <w:t>);</w:t>
+      </w:r>
+    </w:p>
+    <w:p>
+      <w:pPr>
+        <w:pBdr>
+          <w:top w:val="none" w:sz="0" w:space="0" w:color="auto"/>
+          <w:left w:val="none" w:sz="0" w:space="0" w:color="auto"/>
+          <w:bottom w:val="none" w:sz="0" w:space="0" w:color="auto"/>
+          <w:right w:val="none" w:sz="0" w:space="0" w:color="auto"/>
+          <w:between w:val="none" w:sz="0" w:space="0" w:color="auto"/>
+        </w:pBdr>
+        <w:autoSpaceDE w:val="0"/>
+        <w:autoSpaceDN w:val="0"/>
+        <w:adjustRightInd w:val="0"/>
+        <w:rPr>
+          <w:rFonts w:ascii="Consolas" w:hAnsi="Consolas" w:cs="Consolas"/>
+          <w:color w:val="000000"/>
+          <w:sz w:val="16"/>
+          <w:szCs w:val="16"/>
+          <w:highlight w:val="white"/>
+          <w:lang w:val="en-US"/>
+        </w:rPr>
+      </w:pPr>
+      <w:r>
+        <w:rPr>
+          <w:rFonts w:ascii="Consolas" w:hAnsi="Consolas" w:cs="Consolas"/>
+          <w:color w:val="000000"/>
+          <w:sz w:val="16"/>
+          <w:szCs w:val="16"/>
+          <w:highlight w:val="white"/>
+          <w:lang w:val="en-US"/>
+        </w:rPr>
+        <w:t xml:space="preserve">            </w:t>
+      </w:r>
+      <w:proofErr w:type="spellStart"/>
+      <w:proofErr w:type="gramStart"/>
+      <w:r>
+        <w:rPr>
+          <w:rFonts w:ascii="Consolas" w:hAnsi="Consolas" w:cs="Consolas"/>
+          <w:color w:val="000000"/>
+          <w:sz w:val="16"/>
+          <w:szCs w:val="16"/>
+          <w:highlight w:val="white"/>
+          <w:lang w:val="en-US"/>
+        </w:rPr>
+        <w:t>context.Database.ExecuteSqlCommand</w:t>
+      </w:r>
+      <w:proofErr w:type="spellEnd"/>
+      <w:r>
+        <w:rPr>
+          <w:rFonts w:ascii="Consolas" w:hAnsi="Consolas" w:cs="Consolas"/>
+          <w:color w:val="000000"/>
+          <w:sz w:val="16"/>
+          <w:szCs w:val="16"/>
+          <w:highlight w:val="white"/>
+          <w:lang w:val="en-US"/>
+        </w:rPr>
+        <w:t>(</w:t>
+      </w:r>
+      <w:proofErr w:type="gramEnd"/>
+      <w:r>
+        <w:rPr>
+          <w:rFonts w:ascii="Consolas" w:hAnsi="Consolas" w:cs="Consolas"/>
+          <w:color w:val="A31515"/>
+          <w:sz w:val="16"/>
+          <w:szCs w:val="16"/>
+          <w:highlight w:val="white"/>
+          <w:lang w:val="en-US"/>
+        </w:rPr>
+        <w:t xml:space="preserve">"ALTER TABLE Currencies ADD CONSTRAINT </w:t>
+      </w:r>
+      <w:proofErr w:type="spellStart"/>
+      <w:r>
+        <w:rPr>
+          <w:rFonts w:ascii="Consolas" w:hAnsi="Consolas" w:cs="Consolas"/>
+          <w:color w:val="A31515"/>
+          <w:sz w:val="16"/>
+          <w:szCs w:val="16"/>
+          <w:highlight w:val="white"/>
+          <w:lang w:val="en-US"/>
+        </w:rPr>
+        <w:t>ValueDataUnique</w:t>
+      </w:r>
+      <w:proofErr w:type="spellEnd"/>
+      <w:r>
+        <w:rPr>
+          <w:rFonts w:ascii="Consolas" w:hAnsi="Consolas" w:cs="Consolas"/>
+          <w:color w:val="A31515"/>
+          <w:sz w:val="16"/>
+          <w:szCs w:val="16"/>
+          <w:highlight w:val="white"/>
+          <w:lang w:val="en-US"/>
+        </w:rPr>
+        <w:t xml:space="preserve"> UNIQUE (Value)"</w:t>
+      </w:r>
+      <w:r>
+        <w:rPr>
+          <w:rFonts w:ascii="Consolas" w:hAnsi="Consolas" w:cs="Consolas"/>
+          <w:color w:val="000000"/>
+          <w:sz w:val="16"/>
+          <w:szCs w:val="16"/>
+          <w:highlight w:val="white"/>
+          <w:lang w:val="en-US"/>
+        </w:rPr>
+        <w:t>);</w:t>
+      </w:r>
+    </w:p>
+    <w:p>
+      <w:pPr>
+        <w:pBdr>
+          <w:top w:val="none" w:sz="0" w:space="0" w:color="auto"/>
+          <w:left w:val="none" w:sz="0" w:space="0" w:color="auto"/>
+          <w:bottom w:val="none" w:sz="0" w:space="0" w:color="auto"/>
+          <w:right w:val="none" w:sz="0" w:space="0" w:color="auto"/>
+          <w:between w:val="none" w:sz="0" w:space="0" w:color="auto"/>
+        </w:pBdr>
+        <w:autoSpaceDE w:val="0"/>
+        <w:autoSpaceDN w:val="0"/>
+        <w:adjustRightInd w:val="0"/>
+        <w:rPr>
+          <w:rFonts w:ascii="Consolas" w:hAnsi="Consolas" w:cs="Consolas"/>
+          <w:color w:val="000000"/>
+          <w:sz w:val="16"/>
+          <w:szCs w:val="16"/>
+          <w:highlight w:val="white"/>
+          <w:lang w:val="en-US"/>
+        </w:rPr>
+      </w:pPr>
+      <w:r>
+        <w:rPr>
+          <w:rFonts w:ascii="Consolas" w:hAnsi="Consolas" w:cs="Consolas"/>
+          <w:color w:val="000000"/>
+          <w:sz w:val="16"/>
+          <w:szCs w:val="16"/>
+          <w:highlight w:val="white"/>
+          <w:lang w:val="en-US"/>
+        </w:rPr>
+        <w:t xml:space="preserve">            </w:t>
+      </w:r>
+      <w:proofErr w:type="gramStart"/>
+      <w:r>
+        <w:rPr>
+          <w:rFonts w:ascii="Consolas" w:hAnsi="Consolas" w:cs="Consolas"/>
+          <w:color w:val="0000FF"/>
+          <w:sz w:val="16"/>
+          <w:szCs w:val="16"/>
+          <w:highlight w:val="white"/>
+          <w:lang w:val="en-US"/>
+        </w:rPr>
+        <w:t>try</w:t>
+      </w:r>
+      <w:proofErr w:type="gramEnd"/>
+    </w:p>
+    <w:p>
+      <w:pPr>
+        <w:pBdr>
+          <w:top w:val="none" w:sz="0" w:space="0" w:color="auto"/>
+          <w:left w:val="none" w:sz="0" w:space="0" w:color="auto"/>
+          <w:bottom w:val="none" w:sz="0" w:space="0" w:color="auto"/>
+          <w:right w:val="none" w:sz="0" w:space="0" w:color="auto"/>
+          <w:between w:val="none" w:sz="0" w:space="0" w:color="auto"/>
+        </w:pBdr>
+        <w:autoSpaceDE w:val="0"/>
+        <w:autoSpaceDN w:val="0"/>
+        <w:adjustRightInd w:val="0"/>
+        <w:rPr>
+          <w:rFonts w:ascii="Consolas" w:hAnsi="Consolas" w:cs="Consolas"/>
+          <w:color w:val="000000"/>
+          <w:sz w:val="16"/>
+          <w:szCs w:val="16"/>
+          <w:highlight w:val="white"/>
+          <w:lang w:val="en-US"/>
+        </w:rPr>
+      </w:pPr>
+      <w:r>
+        <w:rPr>
+          <w:rFonts w:ascii="Consolas" w:hAnsi="Consolas" w:cs="Consolas"/>
+          <w:color w:val="000000"/>
+          <w:sz w:val="16"/>
+          <w:szCs w:val="16"/>
+          <w:highlight w:val="white"/>
+          <w:lang w:val="en-US"/>
+        </w:rPr>
+        <w:t xml:space="preserve">            {</w:t>
+      </w:r>
+    </w:p>
+    <w:p>
+      <w:pPr>
+        <w:pBdr>
+          <w:top w:val="none" w:sz="0" w:space="0" w:color="auto"/>
+          <w:left w:val="none" w:sz="0" w:space="0" w:color="auto"/>
+          <w:bottom w:val="none" w:sz="0" w:space="0" w:color="auto"/>
+          <w:right w:val="none" w:sz="0" w:space="0" w:color="auto"/>
+          <w:between w:val="none" w:sz="0" w:space="0" w:color="auto"/>
+        </w:pBdr>
+        <w:autoSpaceDE w:val="0"/>
+        <w:autoSpaceDN w:val="0"/>
+        <w:adjustRightInd w:val="0"/>
+        <w:rPr>
+          <w:rFonts w:ascii="Consolas" w:hAnsi="Consolas" w:cs="Consolas"/>
+          <w:color w:val="000000"/>
+          <w:sz w:val="16"/>
+          <w:szCs w:val="16"/>
+          <w:highlight w:val="white"/>
+          <w:lang w:val="en-US"/>
+        </w:rPr>
+      </w:pPr>
+      <w:r>
+        <w:rPr>
+          <w:rFonts w:ascii="Consolas" w:hAnsi="Consolas" w:cs="Consolas"/>
+          <w:color w:val="000000"/>
+          <w:sz w:val="16"/>
+          <w:szCs w:val="16"/>
+          <w:highlight w:val="white"/>
+          <w:lang w:val="en-US"/>
+        </w:rPr>
+        <w:t xml:space="preserve">                </w:t>
+      </w:r>
+      <w:proofErr w:type="gramStart"/>
+      <w:r>
+        <w:rPr>
+          <w:rFonts w:ascii="Consolas" w:hAnsi="Consolas" w:cs="Consolas"/>
+          <w:color w:val="000000"/>
+          <w:sz w:val="16"/>
+          <w:szCs w:val="16"/>
+          <w:highlight w:val="white"/>
+          <w:lang w:val="en-US"/>
+        </w:rPr>
+        <w:t>Seed(</w:t>
+      </w:r>
+      <w:proofErr w:type="gramEnd"/>
+      <w:r>
+        <w:rPr>
+          <w:rFonts w:ascii="Consolas" w:hAnsi="Consolas" w:cs="Consolas"/>
+          <w:color w:val="000000"/>
+          <w:sz w:val="16"/>
+          <w:szCs w:val="16"/>
+          <w:highlight w:val="white"/>
+          <w:lang w:val="en-US"/>
+        </w:rPr>
+        <w:t>context);</w:t>
+      </w:r>
+    </w:p>
+    <w:p>
+      <w:pPr>
+        <w:pBdr>
+          <w:top w:val="none" w:sz="0" w:space="0" w:color="auto"/>
+          <w:left w:val="none" w:sz="0" w:space="0" w:color="auto"/>
+          <w:bottom w:val="none" w:sz="0" w:space="0" w:color="auto"/>
+          <w:right w:val="none" w:sz="0" w:space="0" w:color="auto"/>
+          <w:between w:val="none" w:sz="0" w:space="0" w:color="auto"/>
+        </w:pBdr>
+        <w:autoSpaceDE w:val="0"/>
+        <w:autoSpaceDN w:val="0"/>
+        <w:adjustRightInd w:val="0"/>
+        <w:rPr>
+          <w:rFonts w:ascii="Consolas" w:hAnsi="Consolas" w:cs="Consolas"/>
+          <w:color w:val="000000"/>
+          <w:sz w:val="16"/>
+          <w:szCs w:val="16"/>
+          <w:highlight w:val="white"/>
+          <w:lang w:val="en-US"/>
+        </w:rPr>
+      </w:pPr>
+      <w:r>
+        <w:rPr>
+          <w:rFonts w:ascii="Consolas" w:hAnsi="Consolas" w:cs="Consolas"/>
+          <w:color w:val="000000"/>
+          <w:sz w:val="16"/>
+          <w:szCs w:val="16"/>
+          <w:highlight w:val="white"/>
+          <w:lang w:val="en-US"/>
+        </w:rPr>
+        <w:t xml:space="preserve">                </w:t>
+      </w:r>
+      <w:proofErr w:type="spellStart"/>
+      <w:proofErr w:type="gramStart"/>
+      <w:r>
+        <w:rPr>
+          <w:rFonts w:ascii="Consolas" w:hAnsi="Consolas" w:cs="Consolas"/>
+          <w:color w:val="000000"/>
+          <w:sz w:val="16"/>
+          <w:szCs w:val="16"/>
+          <w:highlight w:val="white"/>
+          <w:lang w:val="en-US"/>
+        </w:rPr>
+        <w:t>context.SaveChanges</w:t>
+      </w:r>
+      <w:proofErr w:type="spellEnd"/>
+      <w:r>
+        <w:rPr>
+          <w:rFonts w:ascii="Consolas" w:hAnsi="Consolas" w:cs="Consolas"/>
+          <w:color w:val="000000"/>
+          <w:sz w:val="16"/>
+          <w:szCs w:val="16"/>
+          <w:highlight w:val="white"/>
+          <w:lang w:val="en-US"/>
+        </w:rPr>
+        <w:t>(</w:t>
+      </w:r>
+      <w:proofErr w:type="gramEnd"/>
+      <w:r>
+        <w:rPr>
+          <w:rFonts w:ascii="Consolas" w:hAnsi="Consolas" w:cs="Consolas"/>
+          <w:color w:val="000000"/>
+          <w:sz w:val="16"/>
+          <w:szCs w:val="16"/>
+          <w:highlight w:val="white"/>
+          <w:lang w:val="en-US"/>
+        </w:rPr>
+        <w:t>);</w:t>
+      </w:r>
+    </w:p>
+    <w:p>
+      <w:pPr>
+        <w:pBdr>
+          <w:top w:val="none" w:sz="0" w:space="0" w:color="auto"/>
+          <w:left w:val="none" w:sz="0" w:space="0" w:color="auto"/>
+          <w:bottom w:val="none" w:sz="0" w:space="0" w:color="auto"/>
+          <w:right w:val="none" w:sz="0" w:space="0" w:color="auto"/>
+          <w:between w:val="none" w:sz="0" w:space="0" w:color="auto"/>
+        </w:pBdr>
+        <w:autoSpaceDE w:val="0"/>
+        <w:autoSpaceDN w:val="0"/>
+        <w:adjustRightInd w:val="0"/>
+        <w:rPr>
+          <w:rFonts w:ascii="Consolas" w:hAnsi="Consolas" w:cs="Consolas"/>
+          <w:color w:val="000000"/>
+          <w:sz w:val="16"/>
+          <w:szCs w:val="16"/>
+          <w:highlight w:val="white"/>
+          <w:lang w:val="en-US"/>
+        </w:rPr>
+      </w:pPr>
+      <w:r>
+        <w:rPr>
+          <w:rFonts w:ascii="Consolas" w:hAnsi="Consolas" w:cs="Consolas"/>
+          <w:color w:val="000000"/>
+          <w:sz w:val="16"/>
+          <w:szCs w:val="16"/>
+          <w:highlight w:val="white"/>
+          <w:lang w:val="en-US"/>
+        </w:rPr>
+        <w:t xml:space="preserve">            }</w:t>
+      </w:r>
+    </w:p>
+    <w:p>
+      <w:pPr>
+        <w:pBdr>
+          <w:top w:val="none" w:sz="0" w:space="0" w:color="auto"/>
+          <w:left w:val="none" w:sz="0" w:space="0" w:color="auto"/>
+          <w:bottom w:val="none" w:sz="0" w:space="0" w:color="auto"/>
+          <w:right w:val="none" w:sz="0" w:space="0" w:color="auto"/>
+          <w:between w:val="none" w:sz="0" w:space="0" w:color="auto"/>
+        </w:pBdr>
+        <w:autoSpaceDE w:val="0"/>
+        <w:autoSpaceDN w:val="0"/>
+        <w:adjustRightInd w:val="0"/>
+        <w:rPr>
+          <w:rFonts w:ascii="Consolas" w:hAnsi="Consolas" w:cs="Consolas"/>
+          <w:color w:val="000000"/>
+          <w:sz w:val="16"/>
+          <w:szCs w:val="16"/>
+          <w:highlight w:val="white"/>
+          <w:lang w:val="en-US"/>
+        </w:rPr>
+      </w:pPr>
+      <w:r>
+        <w:rPr>
+          <w:rFonts w:ascii="Consolas" w:hAnsi="Consolas" w:cs="Consolas"/>
+          <w:color w:val="000000"/>
+          <w:sz w:val="16"/>
+          <w:szCs w:val="16"/>
+          <w:highlight w:val="white"/>
+          <w:lang w:val="en-US"/>
+        </w:rPr>
+        <w:t xml:space="preserve">            </w:t>
+      </w:r>
+      <w:proofErr w:type="gramStart"/>
+      <w:r>
+        <w:rPr>
+          <w:rFonts w:ascii="Consolas" w:hAnsi="Consolas" w:cs="Consolas"/>
+          <w:color w:val="0000FF"/>
+          <w:sz w:val="16"/>
+          <w:szCs w:val="16"/>
+          <w:highlight w:val="white"/>
+          <w:lang w:val="en-US"/>
+        </w:rPr>
+        <w:t>catch</w:t>
+      </w:r>
+      <w:proofErr w:type="gramEnd"/>
+      <w:r>
+        <w:rPr>
+          <w:rFonts w:ascii="Consolas" w:hAnsi="Consolas" w:cs="Consolas"/>
+          <w:color w:val="000000"/>
+          <w:sz w:val="16"/>
+          <w:szCs w:val="16"/>
+          <w:highlight w:val="white"/>
+          <w:lang w:val="en-US"/>
+        </w:rPr>
+        <w:t xml:space="preserve"> (</w:t>
+      </w:r>
+      <w:r>
+        <w:rPr>
+          <w:rFonts w:ascii="Consolas" w:hAnsi="Consolas" w:cs="Consolas"/>
+          <w:color w:val="2B91AF"/>
+          <w:sz w:val="16"/>
+          <w:szCs w:val="16"/>
+          <w:highlight w:val="white"/>
+          <w:lang w:val="en-US"/>
+        </w:rPr>
+        <w:t>Exception</w:t>
+      </w:r>
+      <w:r>
+        <w:rPr>
+          <w:rFonts w:ascii="Consolas" w:hAnsi="Consolas" w:cs="Consolas"/>
+          <w:color w:val="000000"/>
+          <w:sz w:val="16"/>
+          <w:szCs w:val="16"/>
+          <w:highlight w:val="white"/>
+          <w:lang w:val="en-US"/>
+        </w:rPr>
+        <w:t xml:space="preserve"> ex)</w:t>
+      </w:r>
+    </w:p>
+    <w:p>
+      <w:pPr>
+        <w:pBdr>
+          <w:top w:val="none" w:sz="0" w:space="0" w:color="auto"/>
+          <w:left w:val="none" w:sz="0" w:space="0" w:color="auto"/>
+          <w:bottom w:val="none" w:sz="0" w:space="0" w:color="auto"/>
+          <w:right w:val="none" w:sz="0" w:space="0" w:color="auto"/>
+          <w:between w:val="none" w:sz="0" w:space="0" w:color="auto"/>
+        </w:pBdr>
+        <w:autoSpaceDE w:val="0"/>
+        <w:autoSpaceDN w:val="0"/>
+        <w:adjustRightInd w:val="0"/>
+        <w:rPr>
+          <w:rFonts w:ascii="Consolas" w:hAnsi="Consolas" w:cs="Consolas"/>
+          <w:color w:val="000000"/>
+          <w:sz w:val="16"/>
+          <w:szCs w:val="16"/>
+          <w:highlight w:val="white"/>
+          <w:lang w:val="en-US"/>
+        </w:rPr>
+      </w:pPr>
+      <w:r>
+        <w:rPr>
+          <w:rFonts w:ascii="Consolas" w:hAnsi="Consolas" w:cs="Consolas"/>
+          <w:color w:val="000000"/>
+          <w:sz w:val="16"/>
+          <w:szCs w:val="16"/>
+          <w:highlight w:val="white"/>
+          <w:lang w:val="en-US"/>
+        </w:rPr>
+        <w:t xml:space="preserve">            {</w:t>
+      </w:r>
+    </w:p>
+    <w:p>
+      <w:pPr>
+        <w:pBdr>
+          <w:top w:val="none" w:sz="0" w:space="0" w:color="auto"/>
+          <w:left w:val="none" w:sz="0" w:space="0" w:color="auto"/>
+          <w:bottom w:val="none" w:sz="0" w:space="0" w:color="auto"/>
+          <w:right w:val="none" w:sz="0" w:space="0" w:color="auto"/>
+          <w:between w:val="none" w:sz="0" w:space="0" w:color="auto"/>
+        </w:pBdr>
+        <w:autoSpaceDE w:val="0"/>
+        <w:autoSpaceDN w:val="0"/>
+        <w:adjustRightInd w:val="0"/>
+        <w:rPr>
+          <w:rFonts w:ascii="Consolas" w:hAnsi="Consolas" w:cs="Consolas"/>
+          <w:color w:val="000000"/>
+          <w:sz w:val="16"/>
+          <w:szCs w:val="16"/>
+          <w:highlight w:val="white"/>
+          <w:lang w:val="en-US"/>
+        </w:rPr>
+      </w:pPr>
+      <w:r>
+        <w:rPr>
+          <w:rFonts w:ascii="Consolas" w:hAnsi="Consolas" w:cs="Consolas"/>
+          <w:color w:val="000000"/>
+          <w:sz w:val="16"/>
+          <w:szCs w:val="16"/>
+          <w:highlight w:val="white"/>
+          <w:lang w:val="en-US"/>
+        </w:rPr>
+        <w:t xml:space="preserve">                </w:t>
+      </w:r>
+      <w:proofErr w:type="spellStart"/>
+      <w:proofErr w:type="gramStart"/>
+      <w:r>
+        <w:rPr>
+          <w:rFonts w:ascii="Consolas" w:hAnsi="Consolas" w:cs="Consolas"/>
+          <w:color w:val="000000"/>
+          <w:sz w:val="16"/>
+          <w:szCs w:val="16"/>
+          <w:highlight w:val="white"/>
+          <w:lang w:val="en-US"/>
+        </w:rPr>
+        <w:t>context.Dispose</w:t>
+      </w:r>
+      <w:proofErr w:type="spellEnd"/>
+      <w:r>
+        <w:rPr>
+          <w:rFonts w:ascii="Consolas" w:hAnsi="Consolas" w:cs="Consolas"/>
+          <w:color w:val="000000"/>
+          <w:sz w:val="16"/>
+          <w:szCs w:val="16"/>
+          <w:highlight w:val="white"/>
+          <w:lang w:val="en-US"/>
+        </w:rPr>
+        <w:t>(</w:t>
+      </w:r>
+      <w:proofErr w:type="gramEnd"/>
+      <w:r>
+        <w:rPr>
+          <w:rFonts w:ascii="Consolas" w:hAnsi="Consolas" w:cs="Consolas"/>
+          <w:color w:val="000000"/>
+          <w:sz w:val="16"/>
+          <w:szCs w:val="16"/>
+          <w:highlight w:val="white"/>
+          <w:lang w:val="en-US"/>
+        </w:rPr>
+        <w:t>);</w:t>
+      </w:r>
+    </w:p>
+    <w:p>
+      <w:pPr>
+        <w:pBdr>
+          <w:top w:val="none" w:sz="0" w:space="0" w:color="auto"/>
+          <w:left w:val="none" w:sz="0" w:space="0" w:color="auto"/>
+          <w:bottom w:val="none" w:sz="0" w:space="0" w:color="auto"/>
+          <w:right w:val="none" w:sz="0" w:space="0" w:color="auto"/>
+          <w:between w:val="none" w:sz="0" w:space="0" w:color="auto"/>
+        </w:pBdr>
+        <w:autoSpaceDE w:val="0"/>
+        <w:autoSpaceDN w:val="0"/>
+        <w:adjustRightInd w:val="0"/>
+        <w:rPr>
+          <w:rFonts w:ascii="Consolas" w:hAnsi="Consolas" w:cs="Consolas"/>
+          <w:color w:val="000000"/>
+          <w:sz w:val="16"/>
+          <w:szCs w:val="16"/>
+          <w:highlight w:val="white"/>
+          <w:lang w:val="en-US"/>
+        </w:rPr>
+      </w:pPr>
+      <w:r>
+        <w:rPr>
+          <w:rFonts w:ascii="Consolas" w:hAnsi="Consolas" w:cs="Consolas"/>
+          <w:color w:val="000000"/>
+          <w:sz w:val="16"/>
+          <w:szCs w:val="16"/>
+          <w:highlight w:val="white"/>
+          <w:lang w:val="en-US"/>
+        </w:rPr>
+        <w:t xml:space="preserve">                </w:t>
+      </w:r>
+      <w:proofErr w:type="gramStart"/>
+      <w:r>
+        <w:rPr>
+          <w:rFonts w:ascii="Consolas" w:hAnsi="Consolas" w:cs="Consolas"/>
+          <w:color w:val="0000FF"/>
+          <w:sz w:val="16"/>
+          <w:szCs w:val="16"/>
+          <w:highlight w:val="white"/>
+          <w:lang w:val="en-US"/>
+        </w:rPr>
+        <w:t>throw</w:t>
+      </w:r>
+      <w:proofErr w:type="gramEnd"/>
+      <w:r>
+        <w:rPr>
+          <w:rFonts w:ascii="Consolas" w:hAnsi="Consolas" w:cs="Consolas"/>
+          <w:color w:val="000000"/>
+          <w:sz w:val="16"/>
+          <w:szCs w:val="16"/>
+          <w:highlight w:val="white"/>
+          <w:lang w:val="en-US"/>
+        </w:rPr>
+        <w:t>;</w:t>
+      </w:r>
+    </w:p>
+    <w:p>
+      <w:pPr>
+        <w:pBdr>
+          <w:top w:val="none" w:sz="0" w:space="0" w:color="auto"/>
+          <w:left w:val="none" w:sz="0" w:space="0" w:color="auto"/>
+          <w:bottom w:val="none" w:sz="0" w:space="0" w:color="auto"/>
+          <w:right w:val="none" w:sz="0" w:space="0" w:color="auto"/>
+          <w:between w:val="none" w:sz="0" w:space="0" w:color="auto"/>
+        </w:pBdr>
+        <w:autoSpaceDE w:val="0"/>
+        <w:autoSpaceDN w:val="0"/>
+        <w:adjustRightInd w:val="0"/>
+        <w:rPr>
+          <w:rFonts w:ascii="Consolas" w:hAnsi="Consolas" w:cs="Consolas"/>
+          <w:color w:val="000000"/>
+          <w:sz w:val="16"/>
+          <w:szCs w:val="16"/>
+          <w:highlight w:val="white"/>
+          <w:lang w:val="en-US"/>
+        </w:rPr>
+      </w:pPr>
+      <w:r>
+        <w:rPr>
+          <w:rFonts w:ascii="Consolas" w:hAnsi="Consolas" w:cs="Consolas"/>
+          <w:color w:val="000000"/>
+          <w:sz w:val="16"/>
+          <w:szCs w:val="16"/>
+          <w:highlight w:val="white"/>
+          <w:lang w:val="en-US"/>
+        </w:rPr>
+        <w:t xml:space="preserve">            }</w:t>
+      </w:r>
+    </w:p>
+    <w:p>
+      <w:pPr>
+        <w:pBdr>
+          <w:top w:val="none" w:sz="0" w:space="0" w:color="auto"/>
+          <w:left w:val="none" w:sz="0" w:space="0" w:color="auto"/>
+          <w:bottom w:val="none" w:sz="0" w:space="0" w:color="auto"/>
+          <w:right w:val="none" w:sz="0" w:space="0" w:color="auto"/>
+          <w:between w:val="none" w:sz="0" w:space="0" w:color="auto"/>
+        </w:pBdr>
+        <w:autoSpaceDE w:val="0"/>
+        <w:autoSpaceDN w:val="0"/>
+        <w:adjustRightInd w:val="0"/>
+        <w:rPr>
+          <w:rFonts w:ascii="Consolas" w:hAnsi="Consolas" w:cs="Consolas"/>
+          <w:color w:val="000000"/>
+          <w:sz w:val="16"/>
+          <w:szCs w:val="16"/>
+          <w:highlight w:val="white"/>
+          <w:lang w:val="en-US"/>
+        </w:rPr>
+      </w:pPr>
+      <w:r>
+        <w:rPr>
+          <w:rFonts w:ascii="Consolas" w:hAnsi="Consolas" w:cs="Consolas"/>
+          <w:color w:val="000000"/>
+          <w:sz w:val="16"/>
+          <w:szCs w:val="16"/>
+          <w:highlight w:val="white"/>
+          <w:lang w:val="en-US"/>
+        </w:rPr>
+        <w:t xml:space="preserve">        }</w:t>
+      </w:r>
+    </w:p>
+    <w:p>
+      <w:pPr>
+        <w:pBdr>
+          <w:top w:val="none" w:sz="0" w:space="0" w:color="auto"/>
+          <w:left w:val="none" w:sz="0" w:space="0" w:color="auto"/>
+          <w:bottom w:val="none" w:sz="0" w:space="0" w:color="auto"/>
+          <w:right w:val="none" w:sz="0" w:space="0" w:color="auto"/>
+          <w:between w:val="none" w:sz="0" w:space="0" w:color="auto"/>
+        </w:pBdr>
+        <w:autoSpaceDE w:val="0"/>
+        <w:autoSpaceDN w:val="0"/>
+        <w:adjustRightInd w:val="0"/>
+        <w:rPr>
+          <w:rFonts w:ascii="Consolas" w:hAnsi="Consolas" w:cs="Consolas"/>
+          <w:color w:val="000000"/>
+          <w:sz w:val="16"/>
+          <w:szCs w:val="16"/>
+          <w:highlight w:val="white"/>
+          <w:lang w:val="en-US"/>
+        </w:rPr>
+      </w:pPr>
+    </w:p>
+    <w:p>
+      <w:pPr>
+        <w:pBdr>
+          <w:top w:val="none" w:sz="0" w:space="0" w:color="auto"/>
+          <w:left w:val="none" w:sz="0" w:space="0" w:color="auto"/>
+          <w:bottom w:val="none" w:sz="0" w:space="0" w:color="auto"/>
+          <w:right w:val="none" w:sz="0" w:space="0" w:color="auto"/>
+          <w:between w:val="none" w:sz="0" w:space="0" w:color="auto"/>
+        </w:pBdr>
+        <w:autoSpaceDE w:val="0"/>
+        <w:autoSpaceDN w:val="0"/>
+        <w:adjustRightInd w:val="0"/>
+        <w:rPr>
+          <w:rFonts w:ascii="Consolas" w:hAnsi="Consolas" w:cs="Consolas"/>
+          <w:color w:val="000000"/>
+          <w:sz w:val="16"/>
+          <w:szCs w:val="16"/>
+          <w:highlight w:val="white"/>
+          <w:lang w:val="en-US"/>
+        </w:rPr>
+      </w:pPr>
+      <w:r>
+        <w:rPr>
+          <w:rFonts w:ascii="Consolas" w:hAnsi="Consolas" w:cs="Consolas"/>
+          <w:color w:val="000000"/>
+          <w:sz w:val="16"/>
+          <w:szCs w:val="16"/>
+          <w:highlight w:val="white"/>
+          <w:lang w:val="en-US"/>
+        </w:rPr>
+        <w:t xml:space="preserve">        </w:t>
+      </w:r>
+      <w:proofErr w:type="gramStart"/>
+      <w:r>
+        <w:rPr>
+          <w:rFonts w:ascii="Consolas" w:hAnsi="Consolas" w:cs="Consolas"/>
+          <w:color w:val="0000FF"/>
+          <w:sz w:val="16"/>
+          <w:szCs w:val="16"/>
+          <w:highlight w:val="white"/>
+          <w:lang w:val="en-US"/>
+        </w:rPr>
+        <w:t>public</w:t>
+      </w:r>
+      <w:proofErr w:type="gramEnd"/>
+      <w:r>
+        <w:rPr>
+          <w:rFonts w:ascii="Consolas" w:hAnsi="Consolas" w:cs="Consolas"/>
+          <w:color w:val="000000"/>
+          <w:sz w:val="16"/>
+          <w:szCs w:val="16"/>
+          <w:highlight w:val="white"/>
+          <w:lang w:val="en-US"/>
+        </w:rPr>
+        <w:t xml:space="preserve"> </w:t>
+      </w:r>
+      <w:r>
+        <w:rPr>
+          <w:rFonts w:ascii="Consolas" w:hAnsi="Consolas" w:cs="Consolas"/>
+          <w:color w:val="0000FF"/>
+          <w:sz w:val="16"/>
+          <w:szCs w:val="16"/>
+          <w:highlight w:val="white"/>
+          <w:lang w:val="en-US"/>
+        </w:rPr>
+        <w:t>void</w:t>
+      </w:r>
+      <w:r>
+        <w:rPr>
+          <w:rFonts w:ascii="Consolas" w:hAnsi="Consolas" w:cs="Consolas"/>
+          <w:color w:val="000000"/>
+          <w:sz w:val="16"/>
+          <w:szCs w:val="16"/>
+          <w:highlight w:val="white"/>
+          <w:lang w:val="en-US"/>
+        </w:rPr>
+        <w:t xml:space="preserve"> Seed(</w:t>
+      </w:r>
+      <w:proofErr w:type="spellStart"/>
+      <w:r>
+        <w:rPr>
+          <w:rFonts w:ascii="Consolas" w:hAnsi="Consolas" w:cs="Consolas"/>
+          <w:color w:val="2B91AF"/>
+          <w:sz w:val="16"/>
+          <w:szCs w:val="16"/>
+          <w:highlight w:val="white"/>
+          <w:lang w:val="en-US"/>
+        </w:rPr>
+        <w:t>BankContext</w:t>
+      </w:r>
+      <w:proofErr w:type="spellEnd"/>
+      <w:r>
+        <w:rPr>
+          <w:rFonts w:ascii="Consolas" w:hAnsi="Consolas" w:cs="Consolas"/>
+          <w:color w:val="000000"/>
+          <w:sz w:val="16"/>
+          <w:szCs w:val="16"/>
+          <w:highlight w:val="white"/>
+          <w:lang w:val="en-US"/>
+        </w:rPr>
+        <w:t xml:space="preserve"> context)</w:t>
+      </w:r>
+    </w:p>
+    <w:p>
+      <w:pPr>
+        <w:pBdr>
+          <w:top w:val="none" w:sz="0" w:space="0" w:color="auto"/>
+          <w:left w:val="none" w:sz="0" w:space="0" w:color="auto"/>
+          <w:bottom w:val="none" w:sz="0" w:space="0" w:color="auto"/>
+          <w:right w:val="none" w:sz="0" w:space="0" w:color="auto"/>
+          <w:between w:val="none" w:sz="0" w:space="0" w:color="auto"/>
+        </w:pBdr>
+        <w:autoSpaceDE w:val="0"/>
+        <w:autoSpaceDN w:val="0"/>
+        <w:adjustRightInd w:val="0"/>
+        <w:rPr>
+          <w:rFonts w:ascii="Consolas" w:hAnsi="Consolas" w:cs="Consolas"/>
+          <w:color w:val="000000"/>
+          <w:sz w:val="16"/>
+          <w:szCs w:val="16"/>
+          <w:highlight w:val="white"/>
+          <w:lang w:val="en-US"/>
+        </w:rPr>
+      </w:pPr>
+      <w:r>
+        <w:rPr>
+          <w:rFonts w:ascii="Consolas" w:hAnsi="Consolas" w:cs="Consolas"/>
+          <w:color w:val="000000"/>
+          <w:sz w:val="16"/>
+          <w:szCs w:val="16"/>
+          <w:highlight w:val="white"/>
+          <w:lang w:val="en-US"/>
+        </w:rPr>
+        <w:t xml:space="preserve">        {</w:t>
+      </w:r>
+    </w:p>
+    <w:p>
+      <w:pPr>
+        <w:pBdr>
+          <w:top w:val="none" w:sz="0" w:space="0" w:color="auto"/>
+          <w:left w:val="none" w:sz="0" w:space="0" w:color="auto"/>
+          <w:bottom w:val="none" w:sz="0" w:space="0" w:color="auto"/>
+          <w:right w:val="none" w:sz="0" w:space="0" w:color="auto"/>
+          <w:between w:val="none" w:sz="0" w:space="0" w:color="auto"/>
+        </w:pBdr>
+        <w:autoSpaceDE w:val="0"/>
+        <w:autoSpaceDN w:val="0"/>
+        <w:adjustRightInd w:val="0"/>
+        <w:rPr>
+          <w:rFonts w:ascii="Consolas" w:hAnsi="Consolas" w:cs="Consolas"/>
+          <w:color w:val="000000"/>
+          <w:sz w:val="16"/>
+          <w:szCs w:val="16"/>
+          <w:highlight w:val="white"/>
+          <w:lang w:val="en-US"/>
+        </w:rPr>
+      </w:pPr>
+      <w:r>
+        <w:rPr>
+          <w:rFonts w:ascii="Consolas" w:hAnsi="Consolas" w:cs="Consolas"/>
+          <w:color w:val="000000"/>
+          <w:sz w:val="16"/>
+          <w:szCs w:val="16"/>
+          <w:highlight w:val="white"/>
+          <w:lang w:val="en-US"/>
+        </w:rPr>
+        <w:t xml:space="preserve">            </w:t>
+      </w:r>
+      <w:proofErr w:type="spellStart"/>
+      <w:proofErr w:type="gramStart"/>
+      <w:r>
+        <w:rPr>
+          <w:rFonts w:ascii="Consolas" w:hAnsi="Consolas" w:cs="Consolas"/>
+          <w:color w:val="0000FF"/>
+          <w:sz w:val="16"/>
+          <w:szCs w:val="16"/>
+          <w:highlight w:val="white"/>
+          <w:lang w:val="en-US"/>
+        </w:rPr>
+        <w:t>var</w:t>
+      </w:r>
+      <w:proofErr w:type="spellEnd"/>
+      <w:proofErr w:type="gramEnd"/>
+      <w:r>
+        <w:rPr>
+          <w:rFonts w:ascii="Consolas" w:hAnsi="Consolas" w:cs="Consolas"/>
+          <w:color w:val="000000"/>
+          <w:sz w:val="16"/>
+          <w:szCs w:val="16"/>
+          <w:highlight w:val="white"/>
+          <w:lang w:val="en-US"/>
+        </w:rPr>
+        <w:t xml:space="preserve"> </w:t>
+      </w:r>
+      <w:proofErr w:type="spellStart"/>
+      <w:r>
+        <w:rPr>
+          <w:rFonts w:ascii="Consolas" w:hAnsi="Consolas" w:cs="Consolas"/>
+          <w:color w:val="000000"/>
+          <w:sz w:val="16"/>
+          <w:szCs w:val="16"/>
+          <w:highlight w:val="white"/>
+          <w:lang w:val="en-US"/>
+        </w:rPr>
+        <w:t>byr</w:t>
+      </w:r>
+      <w:proofErr w:type="spellEnd"/>
+      <w:r>
+        <w:rPr>
+          <w:rFonts w:ascii="Consolas" w:hAnsi="Consolas" w:cs="Consolas"/>
+          <w:color w:val="000000"/>
+          <w:sz w:val="16"/>
+          <w:szCs w:val="16"/>
+          <w:highlight w:val="white"/>
+          <w:lang w:val="en-US"/>
+        </w:rPr>
+        <w:t xml:space="preserve"> = </w:t>
+      </w:r>
+      <w:r>
+        <w:rPr>
+          <w:rFonts w:ascii="Consolas" w:hAnsi="Consolas" w:cs="Consolas"/>
+          <w:color w:val="0000FF"/>
+          <w:sz w:val="16"/>
+          <w:szCs w:val="16"/>
+          <w:highlight w:val="white"/>
+          <w:lang w:val="en-US"/>
+        </w:rPr>
+        <w:t>new</w:t>
+      </w:r>
+      <w:r>
+        <w:rPr>
+          <w:rFonts w:ascii="Consolas" w:hAnsi="Consolas" w:cs="Consolas"/>
+          <w:color w:val="000000"/>
+          <w:sz w:val="16"/>
+          <w:szCs w:val="16"/>
+          <w:highlight w:val="white"/>
+          <w:lang w:val="en-US"/>
+        </w:rPr>
+        <w:t xml:space="preserve"> </w:t>
+      </w:r>
+      <w:r>
+        <w:rPr>
+          <w:rFonts w:ascii="Consolas" w:hAnsi="Consolas" w:cs="Consolas"/>
+          <w:color w:val="2B91AF"/>
+          <w:sz w:val="16"/>
+          <w:szCs w:val="16"/>
+          <w:highlight w:val="white"/>
+          <w:lang w:val="en-US"/>
+        </w:rPr>
+        <w:t>Currency</w:t>
+      </w:r>
+      <w:r>
+        <w:rPr>
+          <w:rFonts w:ascii="Consolas" w:hAnsi="Consolas" w:cs="Consolas"/>
+          <w:color w:val="000000"/>
+          <w:sz w:val="16"/>
+          <w:szCs w:val="16"/>
+          <w:highlight w:val="white"/>
+          <w:lang w:val="en-US"/>
+        </w:rPr>
+        <w:t xml:space="preserve"> { Value = </w:t>
+      </w:r>
+      <w:r>
+        <w:rPr>
+          <w:rFonts w:ascii="Consolas" w:hAnsi="Consolas" w:cs="Consolas"/>
+          <w:color w:val="A31515"/>
+          <w:sz w:val="16"/>
+          <w:szCs w:val="16"/>
+          <w:highlight w:val="white"/>
+          <w:lang w:val="en-US"/>
+        </w:rPr>
+        <w:t>"BYR"</w:t>
+      </w:r>
+      <w:r>
+        <w:rPr>
+          <w:rFonts w:ascii="Consolas" w:hAnsi="Consolas" w:cs="Consolas"/>
+          <w:color w:val="000000"/>
+          <w:sz w:val="16"/>
+          <w:szCs w:val="16"/>
+          <w:highlight w:val="white"/>
+          <w:lang w:val="en-US"/>
+        </w:rPr>
+        <w:t xml:space="preserve"> };</w:t>
+      </w:r>
+    </w:p>
+    <w:p>
+      <w:pPr>
+        <w:pBdr>
+          <w:top w:val="none" w:sz="0" w:space="0" w:color="auto"/>
+          <w:left w:val="none" w:sz="0" w:space="0" w:color="auto"/>
+          <w:bottom w:val="none" w:sz="0" w:space="0" w:color="auto"/>
+          <w:right w:val="none" w:sz="0" w:space="0" w:color="auto"/>
+          <w:between w:val="none" w:sz="0" w:space="0" w:color="auto"/>
+        </w:pBdr>
+        <w:autoSpaceDE w:val="0"/>
+        <w:autoSpaceDN w:val="0"/>
+        <w:adjustRightInd w:val="0"/>
+        <w:rPr>
+          <w:rFonts w:ascii="Consolas" w:hAnsi="Consolas" w:cs="Consolas"/>
+          <w:color w:val="000000"/>
+          <w:sz w:val="16"/>
+          <w:szCs w:val="16"/>
+          <w:highlight w:val="white"/>
+          <w:lang w:val="en-US"/>
+        </w:rPr>
+      </w:pPr>
+      <w:r>
+        <w:rPr>
+          <w:rFonts w:ascii="Consolas" w:hAnsi="Consolas" w:cs="Consolas"/>
+          <w:color w:val="000000"/>
+          <w:sz w:val="16"/>
+          <w:szCs w:val="16"/>
+          <w:highlight w:val="white"/>
+          <w:lang w:val="en-US"/>
+        </w:rPr>
+        <w:t xml:space="preserve">            </w:t>
+      </w:r>
+      <w:proofErr w:type="spellStart"/>
+      <w:proofErr w:type="gramStart"/>
+      <w:r>
+        <w:rPr>
+          <w:rFonts w:ascii="Consolas" w:hAnsi="Consolas" w:cs="Consolas"/>
+          <w:color w:val="0000FF"/>
+          <w:sz w:val="16"/>
+          <w:szCs w:val="16"/>
+          <w:highlight w:val="white"/>
+          <w:lang w:val="en-US"/>
+        </w:rPr>
+        <w:t>var</w:t>
+      </w:r>
+      <w:proofErr w:type="spellEnd"/>
+      <w:proofErr w:type="gramEnd"/>
+      <w:r>
+        <w:rPr>
+          <w:rFonts w:ascii="Consolas" w:hAnsi="Consolas" w:cs="Consolas"/>
+          <w:color w:val="000000"/>
+          <w:sz w:val="16"/>
+          <w:szCs w:val="16"/>
+          <w:highlight w:val="white"/>
+          <w:lang w:val="en-US"/>
+        </w:rPr>
+        <w:t xml:space="preserve"> </w:t>
+      </w:r>
+      <w:proofErr w:type="spellStart"/>
+      <w:r>
+        <w:rPr>
+          <w:rFonts w:ascii="Consolas" w:hAnsi="Consolas" w:cs="Consolas"/>
+          <w:color w:val="000000"/>
+          <w:sz w:val="16"/>
+          <w:szCs w:val="16"/>
+          <w:highlight w:val="white"/>
+          <w:lang w:val="en-US"/>
+        </w:rPr>
+        <w:t>usd</w:t>
+      </w:r>
+      <w:proofErr w:type="spellEnd"/>
+      <w:r>
+        <w:rPr>
+          <w:rFonts w:ascii="Consolas" w:hAnsi="Consolas" w:cs="Consolas"/>
+          <w:color w:val="000000"/>
+          <w:sz w:val="16"/>
+          <w:szCs w:val="16"/>
+          <w:highlight w:val="white"/>
+          <w:lang w:val="en-US"/>
+        </w:rPr>
+        <w:t xml:space="preserve"> = </w:t>
+      </w:r>
+      <w:r>
+        <w:rPr>
+          <w:rFonts w:ascii="Consolas" w:hAnsi="Consolas" w:cs="Consolas"/>
+          <w:color w:val="0000FF"/>
+          <w:sz w:val="16"/>
+          <w:szCs w:val="16"/>
+          <w:highlight w:val="white"/>
+          <w:lang w:val="en-US"/>
+        </w:rPr>
+        <w:t>new</w:t>
+      </w:r>
+      <w:r>
+        <w:rPr>
+          <w:rFonts w:ascii="Consolas" w:hAnsi="Consolas" w:cs="Consolas"/>
+          <w:color w:val="000000"/>
+          <w:sz w:val="16"/>
+          <w:szCs w:val="16"/>
+          <w:highlight w:val="white"/>
+          <w:lang w:val="en-US"/>
+        </w:rPr>
+        <w:t xml:space="preserve"> </w:t>
+      </w:r>
+      <w:r>
+        <w:rPr>
+          <w:rFonts w:ascii="Consolas" w:hAnsi="Consolas" w:cs="Consolas"/>
+          <w:color w:val="2B91AF"/>
+          <w:sz w:val="16"/>
+          <w:szCs w:val="16"/>
+          <w:highlight w:val="white"/>
+          <w:lang w:val="en-US"/>
+        </w:rPr>
+        <w:t>Currency</w:t>
+      </w:r>
+      <w:r>
+        <w:rPr>
+          <w:rFonts w:ascii="Consolas" w:hAnsi="Consolas" w:cs="Consolas"/>
+          <w:color w:val="000000"/>
+          <w:sz w:val="16"/>
+          <w:szCs w:val="16"/>
+          <w:highlight w:val="white"/>
+          <w:lang w:val="en-US"/>
+        </w:rPr>
+        <w:t xml:space="preserve"> { Value = </w:t>
+      </w:r>
+      <w:r>
+        <w:rPr>
+          <w:rFonts w:ascii="Consolas" w:hAnsi="Consolas" w:cs="Consolas"/>
+          <w:color w:val="A31515"/>
+          <w:sz w:val="16"/>
+          <w:szCs w:val="16"/>
+          <w:highlight w:val="white"/>
+          <w:lang w:val="en-US"/>
+        </w:rPr>
+        <w:t>"USD"</w:t>
+      </w:r>
+      <w:r>
+        <w:rPr>
+          <w:rFonts w:ascii="Consolas" w:hAnsi="Consolas" w:cs="Consolas"/>
+          <w:color w:val="000000"/>
+          <w:sz w:val="16"/>
+          <w:szCs w:val="16"/>
+          <w:highlight w:val="white"/>
+          <w:lang w:val="en-US"/>
+        </w:rPr>
+        <w:t xml:space="preserve"> };</w:t>
+      </w:r>
+    </w:p>
+    <w:p>
+      <w:pPr>
+        <w:pBdr>
+          <w:top w:val="none" w:sz="0" w:space="0" w:color="auto"/>
+          <w:left w:val="none" w:sz="0" w:space="0" w:color="auto"/>
+          <w:bottom w:val="none" w:sz="0" w:space="0" w:color="auto"/>
+          <w:right w:val="none" w:sz="0" w:space="0" w:color="auto"/>
+          <w:between w:val="none" w:sz="0" w:space="0" w:color="auto"/>
+        </w:pBdr>
+        <w:autoSpaceDE w:val="0"/>
+        <w:autoSpaceDN w:val="0"/>
+        <w:adjustRightInd w:val="0"/>
+        <w:rPr>
+          <w:rFonts w:ascii="Consolas" w:hAnsi="Consolas" w:cs="Consolas"/>
+          <w:color w:val="000000"/>
+          <w:sz w:val="16"/>
+          <w:szCs w:val="16"/>
+          <w:highlight w:val="white"/>
+          <w:lang w:val="en-US"/>
+        </w:rPr>
+      </w:pPr>
+    </w:p>
+    <w:p>
+      <w:pPr>
+        <w:pBdr>
+          <w:top w:val="none" w:sz="0" w:space="0" w:color="auto"/>
+          <w:left w:val="none" w:sz="0" w:space="0" w:color="auto"/>
+          <w:bottom w:val="none" w:sz="0" w:space="0" w:color="auto"/>
+          <w:right w:val="none" w:sz="0" w:space="0" w:color="auto"/>
+          <w:between w:val="none" w:sz="0" w:space="0" w:color="auto"/>
+        </w:pBdr>
+        <w:autoSpaceDE w:val="0"/>
+        <w:autoSpaceDN w:val="0"/>
+        <w:adjustRightInd w:val="0"/>
+        <w:rPr>
+          <w:rFonts w:ascii="Consolas" w:hAnsi="Consolas" w:cs="Consolas"/>
+          <w:color w:val="000000"/>
+          <w:sz w:val="16"/>
+          <w:szCs w:val="16"/>
+          <w:highlight w:val="white"/>
+          <w:lang w:val="en-US"/>
+        </w:rPr>
+      </w:pPr>
+      <w:r>
+        <w:rPr>
+          <w:rFonts w:ascii="Consolas" w:hAnsi="Consolas" w:cs="Consolas"/>
+          <w:color w:val="000000"/>
+          <w:sz w:val="16"/>
+          <w:szCs w:val="16"/>
+          <w:highlight w:val="white"/>
+          <w:lang w:val="en-US"/>
+        </w:rPr>
+        <w:t xml:space="preserve">            </w:t>
+      </w:r>
+      <w:proofErr w:type="spellStart"/>
+      <w:proofErr w:type="gramStart"/>
+      <w:r>
+        <w:rPr>
+          <w:rFonts w:ascii="Consolas" w:hAnsi="Consolas" w:cs="Consolas"/>
+          <w:color w:val="000000"/>
+          <w:sz w:val="16"/>
+          <w:szCs w:val="16"/>
+          <w:highlight w:val="white"/>
+          <w:lang w:val="en-US"/>
+        </w:rPr>
+        <w:t>context.Currencies.Add</w:t>
+      </w:r>
+      <w:proofErr w:type="spellEnd"/>
+      <w:r>
+        <w:rPr>
+          <w:rFonts w:ascii="Consolas" w:hAnsi="Consolas" w:cs="Consolas"/>
+          <w:color w:val="000000"/>
+          <w:sz w:val="16"/>
+          <w:szCs w:val="16"/>
+          <w:highlight w:val="white"/>
+          <w:lang w:val="en-US"/>
+        </w:rPr>
+        <w:t>(</w:t>
+      </w:r>
+      <w:proofErr w:type="spellStart"/>
+      <w:proofErr w:type="gramEnd"/>
+      <w:r>
+        <w:rPr>
+          <w:rFonts w:ascii="Consolas" w:hAnsi="Consolas" w:cs="Consolas"/>
+          <w:color w:val="000000"/>
+          <w:sz w:val="16"/>
+          <w:szCs w:val="16"/>
+          <w:highlight w:val="white"/>
+          <w:lang w:val="en-US"/>
+        </w:rPr>
+        <w:t>byr</w:t>
+      </w:r>
+      <w:proofErr w:type="spellEnd"/>
+      <w:r>
+        <w:rPr>
+          <w:rFonts w:ascii="Consolas" w:hAnsi="Consolas" w:cs="Consolas"/>
+          <w:color w:val="000000"/>
+          <w:sz w:val="16"/>
+          <w:szCs w:val="16"/>
+          <w:highlight w:val="white"/>
+          <w:lang w:val="en-US"/>
+        </w:rPr>
+        <w:t>);</w:t>
+      </w:r>
+    </w:p>
+    <w:p>
+      <w:pPr>
+        <w:pBdr>
+          <w:top w:val="none" w:sz="0" w:space="0" w:color="auto"/>
+          <w:left w:val="none" w:sz="0" w:space="0" w:color="auto"/>
+          <w:bottom w:val="none" w:sz="0" w:space="0" w:color="auto"/>
+          <w:right w:val="none" w:sz="0" w:space="0" w:color="auto"/>
+          <w:between w:val="none" w:sz="0" w:space="0" w:color="auto"/>
+        </w:pBdr>
+        <w:autoSpaceDE w:val="0"/>
+        <w:autoSpaceDN w:val="0"/>
+        <w:adjustRightInd w:val="0"/>
+        <w:rPr>
+          <w:rFonts w:ascii="Consolas" w:hAnsi="Consolas" w:cs="Consolas"/>
+          <w:color w:val="000000"/>
+          <w:sz w:val="16"/>
+          <w:szCs w:val="16"/>
+          <w:highlight w:val="white"/>
+          <w:lang w:val="en-US"/>
+        </w:rPr>
+      </w:pPr>
+      <w:r>
+        <w:rPr>
+          <w:rFonts w:ascii="Consolas" w:hAnsi="Consolas" w:cs="Consolas"/>
+          <w:color w:val="000000"/>
+          <w:sz w:val="16"/>
+          <w:szCs w:val="16"/>
+          <w:highlight w:val="white"/>
+          <w:lang w:val="en-US"/>
+        </w:rPr>
+        <w:t xml:space="preserve">            </w:t>
+      </w:r>
+      <w:proofErr w:type="spellStart"/>
+      <w:proofErr w:type="gramStart"/>
+      <w:r>
+        <w:rPr>
+          <w:rFonts w:ascii="Consolas" w:hAnsi="Consolas" w:cs="Consolas"/>
+          <w:color w:val="000000"/>
+          <w:sz w:val="16"/>
+          <w:szCs w:val="16"/>
+          <w:highlight w:val="white"/>
+          <w:lang w:val="en-US"/>
+        </w:rPr>
+        <w:t>context.Currencies.Add</w:t>
+      </w:r>
+      <w:proofErr w:type="spellEnd"/>
+      <w:r>
+        <w:rPr>
+          <w:rFonts w:ascii="Consolas" w:hAnsi="Consolas" w:cs="Consolas"/>
+          <w:color w:val="000000"/>
+          <w:sz w:val="16"/>
+          <w:szCs w:val="16"/>
+          <w:highlight w:val="white"/>
+          <w:lang w:val="en-US"/>
+        </w:rPr>
+        <w:t>(</w:t>
+      </w:r>
+      <w:proofErr w:type="spellStart"/>
+      <w:proofErr w:type="gramEnd"/>
+      <w:r>
+        <w:rPr>
+          <w:rFonts w:ascii="Consolas" w:hAnsi="Consolas" w:cs="Consolas"/>
+          <w:color w:val="000000"/>
+          <w:sz w:val="16"/>
+          <w:szCs w:val="16"/>
+          <w:highlight w:val="white"/>
+          <w:lang w:val="en-US"/>
+        </w:rPr>
+        <w:t>usd</w:t>
+      </w:r>
+      <w:proofErr w:type="spellEnd"/>
+      <w:r>
+        <w:rPr>
+          <w:rFonts w:ascii="Consolas" w:hAnsi="Consolas" w:cs="Consolas"/>
+          <w:color w:val="000000"/>
+          <w:sz w:val="16"/>
+          <w:szCs w:val="16"/>
+          <w:highlight w:val="white"/>
+          <w:lang w:val="en-US"/>
+        </w:rPr>
+        <w:t>);</w:t>
+      </w:r>
+    </w:p>
+    <w:p>
+      <w:pPr>
+        <w:pBdr>
+          <w:top w:val="none" w:sz="0" w:space="0" w:color="auto"/>
+          <w:left w:val="none" w:sz="0" w:space="0" w:color="auto"/>
+          <w:bottom w:val="none" w:sz="0" w:space="0" w:color="auto"/>
+          <w:right w:val="none" w:sz="0" w:space="0" w:color="auto"/>
+          <w:between w:val="none" w:sz="0" w:space="0" w:color="auto"/>
+        </w:pBdr>
+        <w:autoSpaceDE w:val="0"/>
+        <w:autoSpaceDN w:val="0"/>
+        <w:adjustRightInd w:val="0"/>
+        <w:rPr>
+          <w:rFonts w:ascii="Consolas" w:hAnsi="Consolas" w:cs="Consolas"/>
+          <w:color w:val="000000"/>
+          <w:sz w:val="16"/>
+          <w:szCs w:val="16"/>
+          <w:highlight w:val="white"/>
+          <w:lang w:val="en-US"/>
+        </w:rPr>
+      </w:pPr>
+    </w:p>
+    <w:p>
+      <w:pPr>
+        <w:pBdr>
+          <w:top w:val="none" w:sz="0" w:space="0" w:color="auto"/>
+          <w:left w:val="none" w:sz="0" w:space="0" w:color="auto"/>
+          <w:bottom w:val="none" w:sz="0" w:space="0" w:color="auto"/>
+          <w:right w:val="none" w:sz="0" w:space="0" w:color="auto"/>
+          <w:between w:val="none" w:sz="0" w:space="0" w:color="auto"/>
+        </w:pBdr>
+        <w:autoSpaceDE w:val="0"/>
+        <w:autoSpaceDN w:val="0"/>
+        <w:adjustRightInd w:val="0"/>
+        <w:rPr>
+          <w:rFonts w:ascii="Consolas" w:hAnsi="Consolas" w:cs="Consolas"/>
+          <w:color w:val="000000"/>
+          <w:sz w:val="16"/>
+          <w:szCs w:val="16"/>
+          <w:highlight w:val="white"/>
+          <w:lang w:val="en-US"/>
+        </w:rPr>
+      </w:pPr>
+      <w:r>
+        <w:rPr>
+          <w:rFonts w:ascii="Consolas" w:hAnsi="Consolas" w:cs="Consolas"/>
+          <w:color w:val="000000"/>
+          <w:sz w:val="16"/>
+          <w:szCs w:val="16"/>
+          <w:highlight w:val="white"/>
+          <w:lang w:val="en-US"/>
+        </w:rPr>
+        <w:t xml:space="preserve">            </w:t>
+      </w:r>
+      <w:proofErr w:type="spellStart"/>
+      <w:proofErr w:type="gramStart"/>
+      <w:r>
+        <w:rPr>
+          <w:rFonts w:ascii="Consolas" w:hAnsi="Consolas" w:cs="Consolas"/>
+          <w:color w:val="0000FF"/>
+          <w:sz w:val="16"/>
+          <w:szCs w:val="16"/>
+          <w:highlight w:val="white"/>
+          <w:lang w:val="en-US"/>
+        </w:rPr>
+        <w:t>var</w:t>
+      </w:r>
+      <w:proofErr w:type="spellEnd"/>
+      <w:proofErr w:type="gramEnd"/>
+      <w:r>
+        <w:rPr>
+          <w:rFonts w:ascii="Consolas" w:hAnsi="Consolas" w:cs="Consolas"/>
+          <w:color w:val="000000"/>
+          <w:sz w:val="16"/>
+          <w:szCs w:val="16"/>
+          <w:highlight w:val="white"/>
+          <w:lang w:val="en-US"/>
+        </w:rPr>
+        <w:t xml:space="preserve"> </w:t>
+      </w:r>
+      <w:proofErr w:type="spellStart"/>
+      <w:r>
+        <w:rPr>
+          <w:rFonts w:ascii="Consolas" w:hAnsi="Consolas" w:cs="Consolas"/>
+          <w:color w:val="000000"/>
+          <w:sz w:val="16"/>
+          <w:szCs w:val="16"/>
+          <w:highlight w:val="white"/>
+          <w:lang w:val="en-US"/>
+        </w:rPr>
+        <w:t>sber</w:t>
+      </w:r>
+      <w:proofErr w:type="spellEnd"/>
+      <w:r>
+        <w:rPr>
+          <w:rFonts w:ascii="Consolas" w:hAnsi="Consolas" w:cs="Consolas"/>
+          <w:color w:val="000000"/>
+          <w:sz w:val="16"/>
+          <w:szCs w:val="16"/>
+          <w:highlight w:val="white"/>
+          <w:lang w:val="en-US"/>
+        </w:rPr>
+        <w:t xml:space="preserve"> = </w:t>
+      </w:r>
+      <w:r>
+        <w:rPr>
+          <w:rFonts w:ascii="Consolas" w:hAnsi="Consolas" w:cs="Consolas"/>
+          <w:color w:val="0000FF"/>
+          <w:sz w:val="16"/>
+          <w:szCs w:val="16"/>
+          <w:highlight w:val="white"/>
+          <w:lang w:val="en-US"/>
+        </w:rPr>
+        <w:t>new</w:t>
+      </w:r>
+      <w:r>
+        <w:rPr>
+          <w:rFonts w:ascii="Consolas" w:hAnsi="Consolas" w:cs="Consolas"/>
+          <w:color w:val="000000"/>
+          <w:sz w:val="16"/>
+          <w:szCs w:val="16"/>
+          <w:highlight w:val="white"/>
+          <w:lang w:val="en-US"/>
+        </w:rPr>
+        <w:t xml:space="preserve"> </w:t>
+      </w:r>
+      <w:proofErr w:type="spellStart"/>
+      <w:r>
+        <w:rPr>
+          <w:rFonts w:ascii="Consolas" w:hAnsi="Consolas" w:cs="Consolas"/>
+          <w:color w:val="2B91AF"/>
+          <w:sz w:val="16"/>
+          <w:szCs w:val="16"/>
+          <w:highlight w:val="white"/>
+          <w:lang w:val="en-US"/>
+        </w:rPr>
+        <w:t>OptionDeposit</w:t>
+      </w:r>
+      <w:proofErr w:type="spellEnd"/>
+      <w:r>
+        <w:rPr>
+          <w:rFonts w:ascii="Consolas" w:hAnsi="Consolas" w:cs="Consolas"/>
+          <w:color w:val="000000"/>
+          <w:sz w:val="16"/>
+          <w:szCs w:val="16"/>
+          <w:highlight w:val="white"/>
+          <w:lang w:val="en-US"/>
+        </w:rPr>
+        <w:t xml:space="preserve"> { Name = </w:t>
+      </w:r>
+      <w:r>
+        <w:rPr>
+          <w:rFonts w:ascii="Consolas" w:hAnsi="Consolas" w:cs="Consolas"/>
+          <w:color w:val="A31515"/>
+          <w:sz w:val="16"/>
+          <w:szCs w:val="16"/>
+          <w:highlight w:val="white"/>
+          <w:lang w:val="en-US"/>
+        </w:rPr>
+        <w:t>"Saving"</w:t>
+      </w:r>
+      <w:r>
+        <w:rPr>
+          <w:rFonts w:ascii="Consolas" w:hAnsi="Consolas" w:cs="Consolas"/>
+          <w:color w:val="000000"/>
+          <w:sz w:val="16"/>
+          <w:szCs w:val="16"/>
+          <w:highlight w:val="white"/>
+          <w:lang w:val="en-US"/>
+        </w:rPr>
+        <w:t xml:space="preserve">, Percent = 3, </w:t>
+      </w:r>
+      <w:proofErr w:type="spellStart"/>
+      <w:r>
+        <w:rPr>
+          <w:rFonts w:ascii="Consolas" w:hAnsi="Consolas" w:cs="Consolas"/>
+          <w:color w:val="000000"/>
+          <w:sz w:val="16"/>
+          <w:szCs w:val="16"/>
+          <w:highlight w:val="white"/>
+          <w:lang w:val="en-US"/>
+        </w:rPr>
+        <w:t>DurationInMonth</w:t>
+      </w:r>
+      <w:proofErr w:type="spellEnd"/>
+      <w:r>
+        <w:rPr>
+          <w:rFonts w:ascii="Consolas" w:hAnsi="Consolas" w:cs="Consolas"/>
+          <w:color w:val="000000"/>
+          <w:sz w:val="16"/>
+          <w:szCs w:val="16"/>
+          <w:highlight w:val="white"/>
+          <w:lang w:val="en-US"/>
+        </w:rPr>
+        <w:t xml:space="preserve"> = 12 };</w:t>
+      </w:r>
+    </w:p>
+    <w:p>
+      <w:pPr>
+        <w:pBdr>
+          <w:top w:val="none" w:sz="0" w:space="0" w:color="auto"/>
+          <w:left w:val="none" w:sz="0" w:space="0" w:color="auto"/>
+          <w:bottom w:val="none" w:sz="0" w:space="0" w:color="auto"/>
+          <w:right w:val="none" w:sz="0" w:space="0" w:color="auto"/>
+          <w:between w:val="none" w:sz="0" w:space="0" w:color="auto"/>
+        </w:pBdr>
+        <w:autoSpaceDE w:val="0"/>
+        <w:autoSpaceDN w:val="0"/>
+        <w:adjustRightInd w:val="0"/>
+        <w:rPr>
+          <w:rFonts w:ascii="Consolas" w:hAnsi="Consolas" w:cs="Consolas"/>
+          <w:color w:val="000000"/>
+          <w:sz w:val="16"/>
+          <w:szCs w:val="16"/>
+          <w:highlight w:val="white"/>
+          <w:lang w:val="en-US"/>
+        </w:rPr>
+      </w:pPr>
+      <w:r>
+        <w:rPr>
+          <w:rFonts w:ascii="Consolas" w:hAnsi="Consolas" w:cs="Consolas"/>
+          <w:color w:val="000000"/>
+          <w:sz w:val="16"/>
+          <w:szCs w:val="16"/>
+          <w:highlight w:val="white"/>
+          <w:lang w:val="en-US"/>
+        </w:rPr>
+        <w:t xml:space="preserve">            </w:t>
+      </w:r>
+      <w:proofErr w:type="spellStart"/>
+      <w:proofErr w:type="gramStart"/>
+      <w:r>
+        <w:rPr>
+          <w:rFonts w:ascii="Consolas" w:hAnsi="Consolas" w:cs="Consolas"/>
+          <w:color w:val="0000FF"/>
+          <w:sz w:val="16"/>
+          <w:szCs w:val="16"/>
+          <w:highlight w:val="white"/>
+          <w:lang w:val="en-US"/>
+        </w:rPr>
+        <w:t>var</w:t>
+      </w:r>
+      <w:proofErr w:type="spellEnd"/>
+      <w:proofErr w:type="gramEnd"/>
+      <w:r>
+        <w:rPr>
+          <w:rFonts w:ascii="Consolas" w:hAnsi="Consolas" w:cs="Consolas"/>
+          <w:color w:val="000000"/>
+          <w:sz w:val="16"/>
+          <w:szCs w:val="16"/>
+          <w:highlight w:val="white"/>
+          <w:lang w:val="en-US"/>
+        </w:rPr>
+        <w:t xml:space="preserve"> </w:t>
+      </w:r>
+      <w:proofErr w:type="spellStart"/>
+      <w:r>
+        <w:rPr>
+          <w:rFonts w:ascii="Consolas" w:hAnsi="Consolas" w:cs="Consolas"/>
+          <w:color w:val="000000"/>
+          <w:sz w:val="16"/>
+          <w:szCs w:val="16"/>
+          <w:highlight w:val="white"/>
+          <w:lang w:val="en-US"/>
+        </w:rPr>
+        <w:t>orig</w:t>
+      </w:r>
+      <w:proofErr w:type="spellEnd"/>
+      <w:r>
+        <w:rPr>
+          <w:rFonts w:ascii="Consolas" w:hAnsi="Consolas" w:cs="Consolas"/>
+          <w:color w:val="000000"/>
+          <w:sz w:val="16"/>
+          <w:szCs w:val="16"/>
+          <w:highlight w:val="white"/>
+          <w:lang w:val="en-US"/>
+        </w:rPr>
+        <w:t xml:space="preserve"> = </w:t>
+      </w:r>
+      <w:r>
+        <w:rPr>
+          <w:rFonts w:ascii="Consolas" w:hAnsi="Consolas" w:cs="Consolas"/>
+          <w:color w:val="0000FF"/>
+          <w:sz w:val="16"/>
+          <w:szCs w:val="16"/>
+          <w:highlight w:val="white"/>
+          <w:lang w:val="en-US"/>
+        </w:rPr>
+        <w:t>new</w:t>
+      </w:r>
+      <w:r>
+        <w:rPr>
+          <w:rFonts w:ascii="Consolas" w:hAnsi="Consolas" w:cs="Consolas"/>
+          <w:color w:val="000000"/>
+          <w:sz w:val="16"/>
+          <w:szCs w:val="16"/>
+          <w:highlight w:val="white"/>
+          <w:lang w:val="en-US"/>
+        </w:rPr>
+        <w:t xml:space="preserve"> </w:t>
+      </w:r>
+      <w:proofErr w:type="spellStart"/>
+      <w:r>
+        <w:rPr>
+          <w:rFonts w:ascii="Consolas" w:hAnsi="Consolas" w:cs="Consolas"/>
+          <w:color w:val="2B91AF"/>
+          <w:sz w:val="16"/>
+          <w:szCs w:val="16"/>
+          <w:highlight w:val="white"/>
+          <w:lang w:val="en-US"/>
+        </w:rPr>
+        <w:t>OptionDeposit</w:t>
+      </w:r>
+      <w:proofErr w:type="spellEnd"/>
+      <w:r>
+        <w:rPr>
+          <w:rFonts w:ascii="Consolas" w:hAnsi="Consolas" w:cs="Consolas"/>
+          <w:color w:val="000000"/>
+          <w:sz w:val="16"/>
+          <w:szCs w:val="16"/>
+          <w:highlight w:val="white"/>
+          <w:lang w:val="en-US"/>
+        </w:rPr>
+        <w:t xml:space="preserve"> { Name = </w:t>
+      </w:r>
+      <w:r>
+        <w:rPr>
+          <w:rFonts w:ascii="Consolas" w:hAnsi="Consolas" w:cs="Consolas"/>
+          <w:color w:val="A31515"/>
+          <w:sz w:val="16"/>
+          <w:szCs w:val="16"/>
+          <w:highlight w:val="white"/>
+          <w:lang w:val="en-US"/>
+        </w:rPr>
+        <w:t>"Original"</w:t>
+      </w:r>
+      <w:r>
+        <w:rPr>
+          <w:rFonts w:ascii="Consolas" w:hAnsi="Consolas" w:cs="Consolas"/>
+          <w:color w:val="000000"/>
+          <w:sz w:val="16"/>
+          <w:szCs w:val="16"/>
+          <w:highlight w:val="white"/>
+          <w:lang w:val="en-US"/>
+        </w:rPr>
+        <w:t xml:space="preserve">, Percent = 5, </w:t>
+      </w:r>
+      <w:proofErr w:type="spellStart"/>
+      <w:r>
+        <w:rPr>
+          <w:rFonts w:ascii="Consolas" w:hAnsi="Consolas" w:cs="Consolas"/>
+          <w:color w:val="000000"/>
+          <w:sz w:val="16"/>
+          <w:szCs w:val="16"/>
+          <w:highlight w:val="white"/>
+          <w:lang w:val="en-US"/>
+        </w:rPr>
+        <w:t>DurationInMonth</w:t>
+      </w:r>
+      <w:proofErr w:type="spellEnd"/>
+      <w:r>
+        <w:rPr>
+          <w:rFonts w:ascii="Consolas" w:hAnsi="Consolas" w:cs="Consolas"/>
+          <w:color w:val="000000"/>
+          <w:sz w:val="16"/>
+          <w:szCs w:val="16"/>
+          <w:highlight w:val="white"/>
+          <w:lang w:val="en-US"/>
+        </w:rPr>
+        <w:t xml:space="preserve"> = 6 };</w:t>
+      </w:r>
+    </w:p>
+    <w:p>
+      <w:pPr>
+        <w:pBdr>
+          <w:top w:val="none" w:sz="0" w:space="0" w:color="auto"/>
+          <w:left w:val="none" w:sz="0" w:space="0" w:color="auto"/>
+          <w:bottom w:val="none" w:sz="0" w:space="0" w:color="auto"/>
+          <w:right w:val="none" w:sz="0" w:space="0" w:color="auto"/>
+          <w:between w:val="none" w:sz="0" w:space="0" w:color="auto"/>
+        </w:pBdr>
+        <w:autoSpaceDE w:val="0"/>
+        <w:autoSpaceDN w:val="0"/>
+        <w:adjustRightInd w:val="0"/>
+        <w:rPr>
+          <w:rFonts w:ascii="Consolas" w:hAnsi="Consolas" w:cs="Consolas"/>
+          <w:color w:val="000000"/>
+          <w:sz w:val="16"/>
+          <w:szCs w:val="16"/>
+          <w:highlight w:val="white"/>
+          <w:lang w:val="en-US"/>
+        </w:rPr>
+      </w:pPr>
+      <w:r>
+        <w:rPr>
+          <w:rFonts w:ascii="Consolas" w:hAnsi="Consolas" w:cs="Consolas"/>
+          <w:color w:val="000000"/>
+          <w:sz w:val="16"/>
+          <w:szCs w:val="16"/>
+          <w:highlight w:val="white"/>
+          <w:lang w:val="en-US"/>
+        </w:rPr>
+        <w:t xml:space="preserve">            </w:t>
+      </w:r>
+      <w:proofErr w:type="spellStart"/>
+      <w:proofErr w:type="gramStart"/>
+      <w:r>
+        <w:rPr>
+          <w:rFonts w:ascii="Consolas" w:hAnsi="Consolas" w:cs="Consolas"/>
+          <w:color w:val="0000FF"/>
+          <w:sz w:val="16"/>
+          <w:szCs w:val="16"/>
+          <w:highlight w:val="white"/>
+          <w:lang w:val="en-US"/>
+        </w:rPr>
+        <w:t>var</w:t>
+      </w:r>
+      <w:proofErr w:type="spellEnd"/>
+      <w:proofErr w:type="gramEnd"/>
+      <w:r>
+        <w:rPr>
+          <w:rFonts w:ascii="Consolas" w:hAnsi="Consolas" w:cs="Consolas"/>
+          <w:color w:val="000000"/>
+          <w:sz w:val="16"/>
+          <w:szCs w:val="16"/>
+          <w:highlight w:val="white"/>
+          <w:lang w:val="en-US"/>
+        </w:rPr>
+        <w:t xml:space="preserve"> money = </w:t>
+      </w:r>
+      <w:r>
+        <w:rPr>
+          <w:rFonts w:ascii="Consolas" w:hAnsi="Consolas" w:cs="Consolas"/>
+          <w:color w:val="0000FF"/>
+          <w:sz w:val="16"/>
+          <w:szCs w:val="16"/>
+          <w:highlight w:val="white"/>
+          <w:lang w:val="en-US"/>
+        </w:rPr>
+        <w:t>new</w:t>
+      </w:r>
+      <w:r>
+        <w:rPr>
+          <w:rFonts w:ascii="Consolas" w:hAnsi="Consolas" w:cs="Consolas"/>
+          <w:color w:val="000000"/>
+          <w:sz w:val="16"/>
+          <w:szCs w:val="16"/>
+          <w:highlight w:val="white"/>
+          <w:lang w:val="en-US"/>
+        </w:rPr>
+        <w:t xml:space="preserve"> </w:t>
+      </w:r>
+      <w:proofErr w:type="spellStart"/>
+      <w:r>
+        <w:rPr>
+          <w:rFonts w:ascii="Consolas" w:hAnsi="Consolas" w:cs="Consolas"/>
+          <w:color w:val="2B91AF"/>
+          <w:sz w:val="16"/>
+          <w:szCs w:val="16"/>
+          <w:highlight w:val="white"/>
+          <w:lang w:val="en-US"/>
+        </w:rPr>
+        <w:t>OptionDeposit</w:t>
+      </w:r>
+      <w:proofErr w:type="spellEnd"/>
+      <w:r>
+        <w:rPr>
+          <w:rFonts w:ascii="Consolas" w:hAnsi="Consolas" w:cs="Consolas"/>
+          <w:color w:val="000000"/>
+          <w:sz w:val="16"/>
+          <w:szCs w:val="16"/>
+          <w:highlight w:val="white"/>
+          <w:lang w:val="en-US"/>
+        </w:rPr>
+        <w:t xml:space="preserve"> { Name = </w:t>
+      </w:r>
+      <w:r>
+        <w:rPr>
+          <w:rFonts w:ascii="Consolas" w:hAnsi="Consolas" w:cs="Consolas"/>
+          <w:color w:val="A31515"/>
+          <w:sz w:val="16"/>
+          <w:szCs w:val="16"/>
+          <w:highlight w:val="white"/>
+          <w:lang w:val="en-US"/>
+        </w:rPr>
+        <w:t>"Monetary"</w:t>
+      </w:r>
+      <w:r>
+        <w:rPr>
+          <w:rFonts w:ascii="Consolas" w:hAnsi="Consolas" w:cs="Consolas"/>
+          <w:color w:val="000000"/>
+          <w:sz w:val="16"/>
+          <w:szCs w:val="16"/>
+          <w:highlight w:val="white"/>
+          <w:lang w:val="en-US"/>
+        </w:rPr>
+        <w:t xml:space="preserve">, Percent = 9, </w:t>
+      </w:r>
+      <w:proofErr w:type="spellStart"/>
+      <w:r>
+        <w:rPr>
+          <w:rFonts w:ascii="Consolas" w:hAnsi="Consolas" w:cs="Consolas"/>
+          <w:color w:val="000000"/>
+          <w:sz w:val="16"/>
+          <w:szCs w:val="16"/>
+          <w:highlight w:val="white"/>
+          <w:lang w:val="en-US"/>
+        </w:rPr>
+        <w:t>DurationInMonth</w:t>
+      </w:r>
+      <w:proofErr w:type="spellEnd"/>
+      <w:r>
+        <w:rPr>
+          <w:rFonts w:ascii="Consolas" w:hAnsi="Consolas" w:cs="Consolas"/>
+          <w:color w:val="000000"/>
+          <w:sz w:val="16"/>
+          <w:szCs w:val="16"/>
+          <w:highlight w:val="white"/>
+          <w:lang w:val="en-US"/>
+        </w:rPr>
+        <w:t xml:space="preserve"> = 3 };</w:t>
+      </w:r>
+    </w:p>
+    <w:p>
+      <w:pPr>
+        <w:pBdr>
+          <w:top w:val="none" w:sz="0" w:space="0" w:color="auto"/>
+          <w:left w:val="none" w:sz="0" w:space="0" w:color="auto"/>
+          <w:bottom w:val="none" w:sz="0" w:space="0" w:color="auto"/>
+          <w:right w:val="none" w:sz="0" w:space="0" w:color="auto"/>
+          <w:between w:val="none" w:sz="0" w:space="0" w:color="auto"/>
+        </w:pBdr>
+        <w:autoSpaceDE w:val="0"/>
+        <w:autoSpaceDN w:val="0"/>
+        <w:adjustRightInd w:val="0"/>
+        <w:rPr>
+          <w:rFonts w:ascii="Consolas" w:hAnsi="Consolas" w:cs="Consolas"/>
+          <w:color w:val="000000"/>
+          <w:sz w:val="16"/>
+          <w:szCs w:val="16"/>
+          <w:highlight w:val="white"/>
+          <w:lang w:val="en-US"/>
+        </w:rPr>
+      </w:pPr>
+    </w:p>
+    <w:p>
+      <w:pPr>
+        <w:pBdr>
+          <w:top w:val="none" w:sz="0" w:space="0" w:color="auto"/>
+          <w:left w:val="none" w:sz="0" w:space="0" w:color="auto"/>
+          <w:bottom w:val="none" w:sz="0" w:space="0" w:color="auto"/>
+          <w:right w:val="none" w:sz="0" w:space="0" w:color="auto"/>
+          <w:between w:val="none" w:sz="0" w:space="0" w:color="auto"/>
+        </w:pBdr>
+        <w:autoSpaceDE w:val="0"/>
+        <w:autoSpaceDN w:val="0"/>
+        <w:adjustRightInd w:val="0"/>
+        <w:rPr>
+          <w:rFonts w:ascii="Consolas" w:hAnsi="Consolas" w:cs="Consolas"/>
+          <w:color w:val="000000"/>
+          <w:sz w:val="16"/>
+          <w:szCs w:val="16"/>
+          <w:highlight w:val="white"/>
+          <w:lang w:val="en-US"/>
+        </w:rPr>
+      </w:pPr>
+      <w:r>
+        <w:rPr>
+          <w:rFonts w:ascii="Consolas" w:hAnsi="Consolas" w:cs="Consolas"/>
+          <w:color w:val="000000"/>
+          <w:sz w:val="16"/>
+          <w:szCs w:val="16"/>
+          <w:highlight w:val="white"/>
+          <w:lang w:val="en-US"/>
+        </w:rPr>
+        <w:t xml:space="preserve">            </w:t>
+      </w:r>
+      <w:proofErr w:type="spellStart"/>
+      <w:proofErr w:type="gramStart"/>
+      <w:r>
+        <w:rPr>
+          <w:rFonts w:ascii="Consolas" w:hAnsi="Consolas" w:cs="Consolas"/>
+          <w:color w:val="000000"/>
+          <w:sz w:val="16"/>
+          <w:szCs w:val="16"/>
+          <w:highlight w:val="white"/>
+          <w:lang w:val="en-US"/>
+        </w:rPr>
+        <w:t>context.OptionDeposits.Add</w:t>
+      </w:r>
+      <w:proofErr w:type="spellEnd"/>
+      <w:r>
+        <w:rPr>
+          <w:rFonts w:ascii="Consolas" w:hAnsi="Consolas" w:cs="Consolas"/>
+          <w:color w:val="000000"/>
+          <w:sz w:val="16"/>
+          <w:szCs w:val="16"/>
+          <w:highlight w:val="white"/>
+          <w:lang w:val="en-US"/>
+        </w:rPr>
+        <w:t>(</w:t>
+      </w:r>
+      <w:proofErr w:type="spellStart"/>
+      <w:proofErr w:type="gramEnd"/>
+      <w:r>
+        <w:rPr>
+          <w:rFonts w:ascii="Consolas" w:hAnsi="Consolas" w:cs="Consolas"/>
+          <w:color w:val="000000"/>
+          <w:sz w:val="16"/>
+          <w:szCs w:val="16"/>
+          <w:highlight w:val="white"/>
+          <w:lang w:val="en-US"/>
+        </w:rPr>
+        <w:t>sber</w:t>
+      </w:r>
+      <w:proofErr w:type="spellEnd"/>
+      <w:r>
+        <w:rPr>
+          <w:rFonts w:ascii="Consolas" w:hAnsi="Consolas" w:cs="Consolas"/>
+          <w:color w:val="000000"/>
+          <w:sz w:val="16"/>
+          <w:szCs w:val="16"/>
+          <w:highlight w:val="white"/>
+          <w:lang w:val="en-US"/>
+        </w:rPr>
+        <w:t>);</w:t>
+      </w:r>
+    </w:p>
+    <w:p>
+      <w:pPr>
+        <w:pBdr>
+          <w:top w:val="none" w:sz="0" w:space="0" w:color="auto"/>
+          <w:left w:val="none" w:sz="0" w:space="0" w:color="auto"/>
+          <w:bottom w:val="none" w:sz="0" w:space="0" w:color="auto"/>
+          <w:right w:val="none" w:sz="0" w:space="0" w:color="auto"/>
+          <w:between w:val="none" w:sz="0" w:space="0" w:color="auto"/>
+        </w:pBdr>
+        <w:autoSpaceDE w:val="0"/>
+        <w:autoSpaceDN w:val="0"/>
+        <w:adjustRightInd w:val="0"/>
+        <w:rPr>
+          <w:rFonts w:ascii="Consolas" w:hAnsi="Consolas" w:cs="Consolas"/>
+          <w:color w:val="000000"/>
+          <w:sz w:val="16"/>
+          <w:szCs w:val="16"/>
+          <w:highlight w:val="white"/>
+          <w:lang w:val="en-US"/>
+        </w:rPr>
+      </w:pPr>
+      <w:r>
+        <w:rPr>
+          <w:rFonts w:ascii="Consolas" w:hAnsi="Consolas" w:cs="Consolas"/>
+          <w:color w:val="000000"/>
+          <w:sz w:val="16"/>
+          <w:szCs w:val="16"/>
+          <w:highlight w:val="white"/>
+          <w:lang w:val="en-US"/>
+        </w:rPr>
+        <w:t xml:space="preserve">            </w:t>
+      </w:r>
+      <w:proofErr w:type="spellStart"/>
+      <w:proofErr w:type="gramStart"/>
+      <w:r>
+        <w:rPr>
+          <w:rFonts w:ascii="Consolas" w:hAnsi="Consolas" w:cs="Consolas"/>
+          <w:color w:val="000000"/>
+          <w:sz w:val="16"/>
+          <w:szCs w:val="16"/>
+          <w:highlight w:val="white"/>
+          <w:lang w:val="en-US"/>
+        </w:rPr>
+        <w:t>context.OptionDeposits.Add</w:t>
+      </w:r>
+      <w:proofErr w:type="spellEnd"/>
+      <w:r>
+        <w:rPr>
+          <w:rFonts w:ascii="Consolas" w:hAnsi="Consolas" w:cs="Consolas"/>
+          <w:color w:val="000000"/>
+          <w:sz w:val="16"/>
+          <w:szCs w:val="16"/>
+          <w:highlight w:val="white"/>
+          <w:lang w:val="en-US"/>
+        </w:rPr>
+        <w:t>(</w:t>
+      </w:r>
+      <w:proofErr w:type="spellStart"/>
+      <w:proofErr w:type="gramEnd"/>
+      <w:r>
+        <w:rPr>
+          <w:rFonts w:ascii="Consolas" w:hAnsi="Consolas" w:cs="Consolas"/>
+          <w:color w:val="000000"/>
+          <w:sz w:val="16"/>
+          <w:szCs w:val="16"/>
+          <w:highlight w:val="white"/>
+          <w:lang w:val="en-US"/>
+        </w:rPr>
+        <w:t>orig</w:t>
+      </w:r>
+      <w:proofErr w:type="spellEnd"/>
+      <w:r>
+        <w:rPr>
+          <w:rFonts w:ascii="Consolas" w:hAnsi="Consolas" w:cs="Consolas"/>
+          <w:color w:val="000000"/>
+          <w:sz w:val="16"/>
+          <w:szCs w:val="16"/>
+          <w:highlight w:val="white"/>
+          <w:lang w:val="en-US"/>
+        </w:rPr>
+        <w:t>);</w:t>
+      </w:r>
+    </w:p>
+    <w:p>
+      <w:pPr>
+        <w:pBdr>
+          <w:top w:val="none" w:sz="0" w:space="0" w:color="auto"/>
+          <w:left w:val="none" w:sz="0" w:space="0" w:color="auto"/>
+          <w:bottom w:val="none" w:sz="0" w:space="0" w:color="auto"/>
+          <w:right w:val="none" w:sz="0" w:space="0" w:color="auto"/>
+          <w:between w:val="none" w:sz="0" w:space="0" w:color="auto"/>
+        </w:pBdr>
+        <w:autoSpaceDE w:val="0"/>
+        <w:autoSpaceDN w:val="0"/>
+        <w:adjustRightInd w:val="0"/>
+        <w:rPr>
+          <w:rFonts w:ascii="Consolas" w:hAnsi="Consolas" w:cs="Consolas"/>
+          <w:color w:val="000000"/>
+          <w:sz w:val="16"/>
+          <w:szCs w:val="16"/>
+          <w:highlight w:val="white"/>
+          <w:lang w:val="en-US"/>
+        </w:rPr>
+      </w:pPr>
+      <w:r>
+        <w:rPr>
+          <w:rFonts w:ascii="Consolas" w:hAnsi="Consolas" w:cs="Consolas"/>
+          <w:color w:val="000000"/>
+          <w:sz w:val="16"/>
+          <w:szCs w:val="16"/>
+          <w:highlight w:val="white"/>
+          <w:lang w:val="en-US"/>
+        </w:rPr>
+        <w:t xml:space="preserve">            </w:t>
+      </w:r>
+      <w:proofErr w:type="spellStart"/>
+      <w:proofErr w:type="gramStart"/>
+      <w:r>
+        <w:rPr>
+          <w:rFonts w:ascii="Consolas" w:hAnsi="Consolas" w:cs="Consolas"/>
+          <w:color w:val="000000"/>
+          <w:sz w:val="16"/>
+          <w:szCs w:val="16"/>
+          <w:highlight w:val="white"/>
+          <w:lang w:val="en-US"/>
+        </w:rPr>
+        <w:t>context.OptionDeposits.Add</w:t>
+      </w:r>
+      <w:proofErr w:type="spellEnd"/>
+      <w:r>
+        <w:rPr>
+          <w:rFonts w:ascii="Consolas" w:hAnsi="Consolas" w:cs="Consolas"/>
+          <w:color w:val="000000"/>
+          <w:sz w:val="16"/>
+          <w:szCs w:val="16"/>
+          <w:highlight w:val="white"/>
+          <w:lang w:val="en-US"/>
+        </w:rPr>
+        <w:t>(</w:t>
+      </w:r>
+      <w:proofErr w:type="gramEnd"/>
+      <w:r>
+        <w:rPr>
+          <w:rFonts w:ascii="Consolas" w:hAnsi="Consolas" w:cs="Consolas"/>
+          <w:color w:val="000000"/>
+          <w:sz w:val="16"/>
+          <w:szCs w:val="16"/>
+          <w:highlight w:val="white"/>
+          <w:lang w:val="en-US"/>
+        </w:rPr>
+        <w:t>money);</w:t>
+      </w:r>
+    </w:p>
+    <w:p>
+      <w:pPr>
+        <w:pBdr>
+          <w:top w:val="none" w:sz="0" w:space="0" w:color="auto"/>
+          <w:left w:val="none" w:sz="0" w:space="0" w:color="auto"/>
+          <w:bottom w:val="none" w:sz="0" w:space="0" w:color="auto"/>
+          <w:right w:val="none" w:sz="0" w:space="0" w:color="auto"/>
+          <w:between w:val="none" w:sz="0" w:space="0" w:color="auto"/>
+        </w:pBdr>
+        <w:autoSpaceDE w:val="0"/>
+        <w:autoSpaceDN w:val="0"/>
+        <w:adjustRightInd w:val="0"/>
+        <w:rPr>
+          <w:rFonts w:ascii="Consolas" w:hAnsi="Consolas" w:cs="Consolas"/>
+          <w:color w:val="000000"/>
+          <w:sz w:val="16"/>
+          <w:szCs w:val="16"/>
+          <w:highlight w:val="white"/>
+          <w:lang w:val="en-US"/>
+        </w:rPr>
+      </w:pPr>
+    </w:p>
+    <w:p>
+      <w:pPr>
+        <w:pBdr>
+          <w:top w:val="none" w:sz="0" w:space="0" w:color="auto"/>
+          <w:left w:val="none" w:sz="0" w:space="0" w:color="auto"/>
+          <w:bottom w:val="none" w:sz="0" w:space="0" w:color="auto"/>
+          <w:right w:val="none" w:sz="0" w:space="0" w:color="auto"/>
+          <w:between w:val="none" w:sz="0" w:space="0" w:color="auto"/>
+        </w:pBdr>
+        <w:autoSpaceDE w:val="0"/>
+        <w:autoSpaceDN w:val="0"/>
+        <w:adjustRightInd w:val="0"/>
+        <w:rPr>
+          <w:rFonts w:ascii="Consolas" w:hAnsi="Consolas" w:cs="Consolas"/>
+          <w:color w:val="000000"/>
+          <w:sz w:val="16"/>
+          <w:szCs w:val="16"/>
+          <w:highlight w:val="white"/>
+          <w:lang w:val="en-US"/>
+        </w:rPr>
+      </w:pPr>
+      <w:r>
+        <w:rPr>
+          <w:rFonts w:ascii="Consolas" w:hAnsi="Consolas" w:cs="Consolas"/>
+          <w:color w:val="000000"/>
+          <w:sz w:val="16"/>
+          <w:szCs w:val="16"/>
+          <w:highlight w:val="white"/>
+          <w:lang w:val="en-US"/>
+        </w:rPr>
+        <w:t xml:space="preserve">            </w:t>
+      </w:r>
+      <w:proofErr w:type="spellStart"/>
+      <w:proofErr w:type="gramStart"/>
+      <w:r>
+        <w:rPr>
+          <w:rFonts w:ascii="Consolas" w:hAnsi="Consolas" w:cs="Consolas"/>
+          <w:color w:val="0000FF"/>
+          <w:sz w:val="16"/>
+          <w:szCs w:val="16"/>
+          <w:highlight w:val="white"/>
+          <w:lang w:val="en-US"/>
+        </w:rPr>
+        <w:t>var</w:t>
+      </w:r>
+      <w:proofErr w:type="spellEnd"/>
+      <w:proofErr w:type="gramEnd"/>
+      <w:r>
+        <w:rPr>
+          <w:rFonts w:ascii="Consolas" w:hAnsi="Consolas" w:cs="Consolas"/>
+          <w:color w:val="000000"/>
+          <w:sz w:val="16"/>
+          <w:szCs w:val="16"/>
+          <w:highlight w:val="white"/>
+          <w:lang w:val="en-US"/>
+        </w:rPr>
+        <w:t xml:space="preserve"> </w:t>
+      </w:r>
+      <w:proofErr w:type="spellStart"/>
+      <w:r>
+        <w:rPr>
+          <w:rFonts w:ascii="Consolas" w:hAnsi="Consolas" w:cs="Consolas"/>
+          <w:color w:val="000000"/>
+          <w:sz w:val="16"/>
+          <w:szCs w:val="16"/>
+          <w:highlight w:val="white"/>
+          <w:lang w:val="en-US"/>
+        </w:rPr>
+        <w:t>beforeSalary</w:t>
+      </w:r>
+      <w:proofErr w:type="spellEnd"/>
+      <w:r>
+        <w:rPr>
+          <w:rFonts w:ascii="Consolas" w:hAnsi="Consolas" w:cs="Consolas"/>
+          <w:color w:val="000000"/>
+          <w:sz w:val="16"/>
+          <w:szCs w:val="16"/>
+          <w:highlight w:val="white"/>
+          <w:lang w:val="en-US"/>
+        </w:rPr>
+        <w:t xml:space="preserve"> = </w:t>
+      </w:r>
+      <w:r>
+        <w:rPr>
+          <w:rFonts w:ascii="Consolas" w:hAnsi="Consolas" w:cs="Consolas"/>
+          <w:color w:val="0000FF"/>
+          <w:sz w:val="16"/>
+          <w:szCs w:val="16"/>
+          <w:highlight w:val="white"/>
+          <w:lang w:val="en-US"/>
+        </w:rPr>
+        <w:t>new</w:t>
+      </w:r>
+      <w:r>
+        <w:rPr>
+          <w:rFonts w:ascii="Consolas" w:hAnsi="Consolas" w:cs="Consolas"/>
+          <w:color w:val="000000"/>
+          <w:sz w:val="16"/>
+          <w:szCs w:val="16"/>
+          <w:highlight w:val="white"/>
+          <w:lang w:val="en-US"/>
+        </w:rPr>
+        <w:t xml:space="preserve"> </w:t>
+      </w:r>
+      <w:proofErr w:type="spellStart"/>
+      <w:r>
+        <w:rPr>
+          <w:rFonts w:ascii="Consolas" w:hAnsi="Consolas" w:cs="Consolas"/>
+          <w:color w:val="2B91AF"/>
+          <w:sz w:val="16"/>
+          <w:szCs w:val="16"/>
+          <w:highlight w:val="white"/>
+          <w:lang w:val="en-US"/>
+        </w:rPr>
+        <w:t>OptionLoan</w:t>
+      </w:r>
+      <w:proofErr w:type="spellEnd"/>
+      <w:r>
+        <w:rPr>
+          <w:rFonts w:ascii="Consolas" w:hAnsi="Consolas" w:cs="Consolas"/>
+          <w:color w:val="000000"/>
+          <w:sz w:val="16"/>
+          <w:szCs w:val="16"/>
+          <w:highlight w:val="white"/>
+          <w:lang w:val="en-US"/>
+        </w:rPr>
+        <w:t xml:space="preserve"> { Name = </w:t>
+      </w:r>
+      <w:r>
+        <w:rPr>
+          <w:rFonts w:ascii="Consolas" w:hAnsi="Consolas" w:cs="Consolas"/>
+          <w:color w:val="A31515"/>
+          <w:sz w:val="16"/>
+          <w:szCs w:val="16"/>
+          <w:highlight w:val="white"/>
+          <w:lang w:val="en-US"/>
+        </w:rPr>
+        <w:t>"Before salary"</w:t>
+      </w:r>
+      <w:r>
+        <w:rPr>
+          <w:rFonts w:ascii="Consolas" w:hAnsi="Consolas" w:cs="Consolas"/>
+          <w:color w:val="000000"/>
+          <w:sz w:val="16"/>
+          <w:szCs w:val="16"/>
+          <w:highlight w:val="white"/>
+          <w:lang w:val="en-US"/>
+        </w:rPr>
+        <w:t xml:space="preserve">, Percent = 1, </w:t>
+      </w:r>
+      <w:proofErr w:type="spellStart"/>
+      <w:r>
+        <w:rPr>
+          <w:rFonts w:ascii="Consolas" w:hAnsi="Consolas" w:cs="Consolas"/>
+          <w:color w:val="000000"/>
+          <w:sz w:val="16"/>
+          <w:szCs w:val="16"/>
+          <w:highlight w:val="white"/>
+          <w:lang w:val="en-US"/>
+        </w:rPr>
+        <w:t>DurationInMonth</w:t>
+      </w:r>
+      <w:proofErr w:type="spellEnd"/>
+      <w:r>
+        <w:rPr>
+          <w:rFonts w:ascii="Consolas" w:hAnsi="Consolas" w:cs="Consolas"/>
+          <w:color w:val="000000"/>
+          <w:sz w:val="16"/>
+          <w:szCs w:val="16"/>
+          <w:highlight w:val="white"/>
+          <w:lang w:val="en-US"/>
+        </w:rPr>
+        <w:t xml:space="preserve"> = 12 };</w:t>
+      </w:r>
+    </w:p>
+    <w:p>
+      <w:pPr>
+        <w:pBdr>
+          <w:top w:val="none" w:sz="0" w:space="0" w:color="auto"/>
+          <w:left w:val="none" w:sz="0" w:space="0" w:color="auto"/>
+          <w:bottom w:val="none" w:sz="0" w:space="0" w:color="auto"/>
+          <w:right w:val="none" w:sz="0" w:space="0" w:color="auto"/>
+          <w:between w:val="none" w:sz="0" w:space="0" w:color="auto"/>
+        </w:pBdr>
+        <w:autoSpaceDE w:val="0"/>
+        <w:autoSpaceDN w:val="0"/>
+        <w:adjustRightInd w:val="0"/>
+        <w:rPr>
+          <w:rFonts w:ascii="Consolas" w:hAnsi="Consolas" w:cs="Consolas"/>
+          <w:color w:val="000000"/>
+          <w:sz w:val="16"/>
+          <w:szCs w:val="16"/>
+          <w:highlight w:val="white"/>
+          <w:lang w:val="en-US"/>
+        </w:rPr>
+      </w:pPr>
+      <w:r>
+        <w:rPr>
+          <w:rFonts w:ascii="Consolas" w:hAnsi="Consolas" w:cs="Consolas"/>
+          <w:color w:val="000000"/>
+          <w:sz w:val="16"/>
+          <w:szCs w:val="16"/>
+          <w:highlight w:val="white"/>
+          <w:lang w:val="en-US"/>
+        </w:rPr>
+        <w:t xml:space="preserve">            </w:t>
+      </w:r>
+      <w:proofErr w:type="spellStart"/>
+      <w:proofErr w:type="gramStart"/>
+      <w:r>
+        <w:rPr>
+          <w:rFonts w:ascii="Consolas" w:hAnsi="Consolas" w:cs="Consolas"/>
+          <w:color w:val="0000FF"/>
+          <w:sz w:val="16"/>
+          <w:szCs w:val="16"/>
+          <w:highlight w:val="white"/>
+          <w:lang w:val="en-US"/>
+        </w:rPr>
+        <w:t>var</w:t>
+      </w:r>
+      <w:proofErr w:type="spellEnd"/>
+      <w:proofErr w:type="gramEnd"/>
+      <w:r>
+        <w:rPr>
+          <w:rFonts w:ascii="Consolas" w:hAnsi="Consolas" w:cs="Consolas"/>
+          <w:color w:val="000000"/>
+          <w:sz w:val="16"/>
+          <w:szCs w:val="16"/>
+          <w:highlight w:val="white"/>
+          <w:lang w:val="en-US"/>
+        </w:rPr>
+        <w:t xml:space="preserve"> loan = </w:t>
+      </w:r>
+      <w:r>
+        <w:rPr>
+          <w:rFonts w:ascii="Consolas" w:hAnsi="Consolas" w:cs="Consolas"/>
+          <w:color w:val="0000FF"/>
+          <w:sz w:val="16"/>
+          <w:szCs w:val="16"/>
+          <w:highlight w:val="white"/>
+          <w:lang w:val="en-US"/>
+        </w:rPr>
+        <w:t>new</w:t>
+      </w:r>
+      <w:r>
+        <w:rPr>
+          <w:rFonts w:ascii="Consolas" w:hAnsi="Consolas" w:cs="Consolas"/>
+          <w:color w:val="000000"/>
+          <w:sz w:val="16"/>
+          <w:szCs w:val="16"/>
+          <w:highlight w:val="white"/>
+          <w:lang w:val="en-US"/>
+        </w:rPr>
+        <w:t xml:space="preserve"> </w:t>
+      </w:r>
+      <w:proofErr w:type="spellStart"/>
+      <w:r>
+        <w:rPr>
+          <w:rFonts w:ascii="Consolas" w:hAnsi="Consolas" w:cs="Consolas"/>
+          <w:color w:val="2B91AF"/>
+          <w:sz w:val="16"/>
+          <w:szCs w:val="16"/>
+          <w:highlight w:val="white"/>
+          <w:lang w:val="en-US"/>
+        </w:rPr>
+        <w:t>OptionLoan</w:t>
+      </w:r>
+      <w:proofErr w:type="spellEnd"/>
+      <w:r>
+        <w:rPr>
+          <w:rFonts w:ascii="Consolas" w:hAnsi="Consolas" w:cs="Consolas"/>
+          <w:color w:val="000000"/>
+          <w:sz w:val="16"/>
+          <w:szCs w:val="16"/>
+          <w:highlight w:val="white"/>
+          <w:lang w:val="en-US"/>
+        </w:rPr>
+        <w:t xml:space="preserve"> { Name = </w:t>
+      </w:r>
+      <w:r>
+        <w:rPr>
+          <w:rFonts w:ascii="Consolas" w:hAnsi="Consolas" w:cs="Consolas"/>
+          <w:color w:val="A31515"/>
+          <w:sz w:val="16"/>
+          <w:szCs w:val="16"/>
+          <w:highlight w:val="white"/>
+          <w:lang w:val="en-US"/>
+        </w:rPr>
+        <w:t>"Loan at interest"</w:t>
+      </w:r>
+      <w:r>
+        <w:rPr>
+          <w:rFonts w:ascii="Consolas" w:hAnsi="Consolas" w:cs="Consolas"/>
+          <w:color w:val="000000"/>
+          <w:sz w:val="16"/>
+          <w:szCs w:val="16"/>
+          <w:highlight w:val="white"/>
+          <w:lang w:val="en-US"/>
+        </w:rPr>
+        <w:t xml:space="preserve">, Percent = 4, </w:t>
+      </w:r>
+      <w:proofErr w:type="spellStart"/>
+      <w:r>
+        <w:rPr>
+          <w:rFonts w:ascii="Consolas" w:hAnsi="Consolas" w:cs="Consolas"/>
+          <w:color w:val="000000"/>
+          <w:sz w:val="16"/>
+          <w:szCs w:val="16"/>
+          <w:highlight w:val="white"/>
+          <w:lang w:val="en-US"/>
+        </w:rPr>
+        <w:t>DurationInMonth</w:t>
+      </w:r>
+      <w:proofErr w:type="spellEnd"/>
+      <w:r>
+        <w:rPr>
+          <w:rFonts w:ascii="Consolas" w:hAnsi="Consolas" w:cs="Consolas"/>
+          <w:color w:val="000000"/>
+          <w:sz w:val="16"/>
+          <w:szCs w:val="16"/>
+          <w:highlight w:val="white"/>
+          <w:lang w:val="en-US"/>
+        </w:rPr>
+        <w:t xml:space="preserve"> = 6 };</w:t>
+      </w:r>
+    </w:p>
+    <w:p>
+      <w:pPr>
+        <w:pBdr>
+          <w:top w:val="none" w:sz="0" w:space="0" w:color="auto"/>
+          <w:left w:val="none" w:sz="0" w:space="0" w:color="auto"/>
+          <w:bottom w:val="none" w:sz="0" w:space="0" w:color="auto"/>
+          <w:right w:val="none" w:sz="0" w:space="0" w:color="auto"/>
+          <w:between w:val="none" w:sz="0" w:space="0" w:color="auto"/>
+        </w:pBdr>
+        <w:autoSpaceDE w:val="0"/>
+        <w:autoSpaceDN w:val="0"/>
+        <w:adjustRightInd w:val="0"/>
+        <w:rPr>
+          <w:rFonts w:ascii="Consolas" w:hAnsi="Consolas" w:cs="Consolas"/>
+          <w:color w:val="000000"/>
+          <w:sz w:val="16"/>
+          <w:szCs w:val="16"/>
+          <w:highlight w:val="white"/>
+          <w:lang w:val="en-US"/>
+        </w:rPr>
+      </w:pPr>
+    </w:p>
+    <w:p>
+      <w:pPr>
+        <w:pBdr>
+          <w:top w:val="none" w:sz="0" w:space="0" w:color="auto"/>
+          <w:left w:val="none" w:sz="0" w:space="0" w:color="auto"/>
+          <w:bottom w:val="none" w:sz="0" w:space="0" w:color="auto"/>
+          <w:right w:val="none" w:sz="0" w:space="0" w:color="auto"/>
+          <w:between w:val="none" w:sz="0" w:space="0" w:color="auto"/>
+        </w:pBdr>
+        <w:autoSpaceDE w:val="0"/>
+        <w:autoSpaceDN w:val="0"/>
+        <w:adjustRightInd w:val="0"/>
+        <w:rPr>
+          <w:rFonts w:ascii="Consolas" w:hAnsi="Consolas" w:cs="Consolas"/>
+          <w:color w:val="000000"/>
+          <w:sz w:val="16"/>
+          <w:szCs w:val="16"/>
+          <w:highlight w:val="white"/>
+          <w:lang w:val="en-US"/>
+        </w:rPr>
+      </w:pPr>
+      <w:r>
+        <w:rPr>
+          <w:rFonts w:ascii="Consolas" w:hAnsi="Consolas" w:cs="Consolas"/>
+          <w:color w:val="000000"/>
+          <w:sz w:val="16"/>
+          <w:szCs w:val="16"/>
+          <w:highlight w:val="white"/>
+          <w:lang w:val="en-US"/>
+        </w:rPr>
+        <w:t xml:space="preserve">            </w:t>
+      </w:r>
+      <w:proofErr w:type="spellStart"/>
+      <w:proofErr w:type="gramStart"/>
+      <w:r>
+        <w:rPr>
+          <w:rFonts w:ascii="Consolas" w:hAnsi="Consolas" w:cs="Consolas"/>
+          <w:color w:val="000000"/>
+          <w:sz w:val="16"/>
+          <w:szCs w:val="16"/>
+          <w:highlight w:val="white"/>
+          <w:lang w:val="en-US"/>
+        </w:rPr>
+        <w:t>context.OptionLoans.Add</w:t>
+      </w:r>
+      <w:proofErr w:type="spellEnd"/>
+      <w:r>
+        <w:rPr>
+          <w:rFonts w:ascii="Consolas" w:hAnsi="Consolas" w:cs="Consolas"/>
+          <w:color w:val="000000"/>
+          <w:sz w:val="16"/>
+          <w:szCs w:val="16"/>
+          <w:highlight w:val="white"/>
+          <w:lang w:val="en-US"/>
+        </w:rPr>
+        <w:t>(</w:t>
+      </w:r>
+      <w:proofErr w:type="spellStart"/>
+      <w:proofErr w:type="gramEnd"/>
+      <w:r>
+        <w:rPr>
+          <w:rFonts w:ascii="Consolas" w:hAnsi="Consolas" w:cs="Consolas"/>
+          <w:color w:val="000000"/>
+          <w:sz w:val="16"/>
+          <w:szCs w:val="16"/>
+          <w:highlight w:val="white"/>
+          <w:lang w:val="en-US"/>
+        </w:rPr>
+        <w:t>beforeSalary</w:t>
+      </w:r>
+      <w:proofErr w:type="spellEnd"/>
+      <w:r>
+        <w:rPr>
+          <w:rFonts w:ascii="Consolas" w:hAnsi="Consolas" w:cs="Consolas"/>
+          <w:color w:val="000000"/>
+          <w:sz w:val="16"/>
+          <w:szCs w:val="16"/>
+          <w:highlight w:val="white"/>
+          <w:lang w:val="en-US"/>
+        </w:rPr>
+        <w:t>);</w:t>
+      </w:r>
+    </w:p>
+    <w:p>
+      <w:pPr>
+        <w:pBdr>
+          <w:top w:val="none" w:sz="0" w:space="0" w:color="auto"/>
+          <w:left w:val="none" w:sz="0" w:space="0" w:color="auto"/>
+          <w:bottom w:val="none" w:sz="0" w:space="0" w:color="auto"/>
+          <w:right w:val="none" w:sz="0" w:space="0" w:color="auto"/>
+          <w:between w:val="none" w:sz="0" w:space="0" w:color="auto"/>
+        </w:pBdr>
+        <w:autoSpaceDE w:val="0"/>
+        <w:autoSpaceDN w:val="0"/>
+        <w:adjustRightInd w:val="0"/>
+        <w:rPr>
+          <w:rFonts w:ascii="Consolas" w:hAnsi="Consolas" w:cs="Consolas"/>
+          <w:color w:val="000000"/>
+          <w:sz w:val="16"/>
+          <w:szCs w:val="16"/>
+          <w:highlight w:val="white"/>
+          <w:lang w:val="en-US"/>
+        </w:rPr>
+      </w:pPr>
+      <w:r>
+        <w:rPr>
+          <w:rFonts w:ascii="Consolas" w:hAnsi="Consolas" w:cs="Consolas"/>
+          <w:color w:val="000000"/>
+          <w:sz w:val="16"/>
+          <w:szCs w:val="16"/>
+          <w:highlight w:val="white"/>
+          <w:lang w:val="en-US"/>
+        </w:rPr>
+        <w:t xml:space="preserve">            </w:t>
+      </w:r>
+      <w:proofErr w:type="spellStart"/>
+      <w:proofErr w:type="gramStart"/>
+      <w:r>
+        <w:rPr>
+          <w:rFonts w:ascii="Consolas" w:hAnsi="Consolas" w:cs="Consolas"/>
+          <w:color w:val="000000"/>
+          <w:sz w:val="16"/>
+          <w:szCs w:val="16"/>
+          <w:highlight w:val="white"/>
+          <w:lang w:val="en-US"/>
+        </w:rPr>
+        <w:t>context.OptionLoans.Add</w:t>
+      </w:r>
+      <w:proofErr w:type="spellEnd"/>
+      <w:r>
+        <w:rPr>
+          <w:rFonts w:ascii="Consolas" w:hAnsi="Consolas" w:cs="Consolas"/>
+          <w:color w:val="000000"/>
+          <w:sz w:val="16"/>
+          <w:szCs w:val="16"/>
+          <w:highlight w:val="white"/>
+          <w:lang w:val="en-US"/>
+        </w:rPr>
+        <w:t>(</w:t>
+      </w:r>
+      <w:proofErr w:type="gramEnd"/>
+      <w:r>
+        <w:rPr>
+          <w:rFonts w:ascii="Consolas" w:hAnsi="Consolas" w:cs="Consolas"/>
+          <w:color w:val="000000"/>
+          <w:sz w:val="16"/>
+          <w:szCs w:val="16"/>
+          <w:highlight w:val="white"/>
+          <w:lang w:val="en-US"/>
+        </w:rPr>
+        <w:t>loan);</w:t>
+      </w:r>
+    </w:p>
+    <w:p>
+      <w:pPr>
+        <w:pBdr>
+          <w:top w:val="none" w:sz="0" w:space="0" w:color="auto"/>
+          <w:left w:val="none" w:sz="0" w:space="0" w:color="auto"/>
+          <w:bottom w:val="none" w:sz="0" w:space="0" w:color="auto"/>
+          <w:right w:val="none" w:sz="0" w:space="0" w:color="auto"/>
+          <w:between w:val="none" w:sz="0" w:space="0" w:color="auto"/>
+        </w:pBdr>
+        <w:autoSpaceDE w:val="0"/>
+        <w:autoSpaceDN w:val="0"/>
+        <w:adjustRightInd w:val="0"/>
+        <w:rPr>
+          <w:rFonts w:ascii="Consolas" w:hAnsi="Consolas" w:cs="Consolas"/>
+          <w:color w:val="000000"/>
+          <w:sz w:val="16"/>
+          <w:szCs w:val="16"/>
+          <w:highlight w:val="white"/>
+          <w:lang w:val="en-US"/>
+        </w:rPr>
+      </w:pPr>
+    </w:p>
+    <w:p>
+      <w:pPr>
+        <w:pBdr>
+          <w:top w:val="none" w:sz="0" w:space="0" w:color="auto"/>
+          <w:left w:val="none" w:sz="0" w:space="0" w:color="auto"/>
+          <w:bottom w:val="none" w:sz="0" w:space="0" w:color="auto"/>
+          <w:right w:val="none" w:sz="0" w:space="0" w:color="auto"/>
+          <w:between w:val="none" w:sz="0" w:space="0" w:color="auto"/>
+        </w:pBdr>
+        <w:autoSpaceDE w:val="0"/>
+        <w:autoSpaceDN w:val="0"/>
+        <w:adjustRightInd w:val="0"/>
+        <w:rPr>
+          <w:rFonts w:ascii="Consolas" w:hAnsi="Consolas" w:cs="Consolas"/>
+          <w:color w:val="000000"/>
+          <w:sz w:val="16"/>
+          <w:szCs w:val="16"/>
+          <w:highlight w:val="white"/>
+        </w:rPr>
+      </w:pPr>
+      <w:r>
+        <w:rPr>
+          <w:rFonts w:ascii="Consolas" w:hAnsi="Consolas" w:cs="Consolas"/>
+          <w:color w:val="000000"/>
+          <w:sz w:val="16"/>
+          <w:szCs w:val="16"/>
+          <w:highlight w:val="white"/>
+          <w:lang w:val="en-US"/>
+        </w:rPr>
+        <w:t xml:space="preserve">            </w:t>
+      </w:r>
+      <w:proofErr w:type="spellStart"/>
+      <w:r>
+        <w:rPr>
+          <w:rFonts w:ascii="Consolas" w:hAnsi="Consolas" w:cs="Consolas"/>
+          <w:color w:val="000000"/>
+          <w:sz w:val="16"/>
+          <w:szCs w:val="16"/>
+          <w:highlight w:val="white"/>
+        </w:rPr>
+        <w:t>context.SaveChanges</w:t>
+      </w:r>
+      <w:proofErr w:type="spellEnd"/>
+      <w:r>
+        <w:rPr>
+          <w:rFonts w:ascii="Consolas" w:hAnsi="Consolas" w:cs="Consolas"/>
+          <w:color w:val="000000"/>
+          <w:sz w:val="16"/>
+          <w:szCs w:val="16"/>
+          <w:highlight w:val="white"/>
+        </w:rPr>
+        <w:t>();</w:t>
+      </w:r>
+    </w:p>
+    <w:p>
+      <w:pPr>
+        <w:pBdr>
+          <w:top w:val="none" w:sz="0" w:space="0" w:color="auto"/>
+          <w:left w:val="none" w:sz="0" w:space="0" w:color="auto"/>
+          <w:bottom w:val="none" w:sz="0" w:space="0" w:color="auto"/>
+          <w:right w:val="none" w:sz="0" w:space="0" w:color="auto"/>
+          <w:between w:val="none" w:sz="0" w:space="0" w:color="auto"/>
+        </w:pBdr>
+        <w:autoSpaceDE w:val="0"/>
+        <w:autoSpaceDN w:val="0"/>
+        <w:adjustRightInd w:val="0"/>
+        <w:rPr>
+          <w:rFonts w:ascii="Consolas" w:hAnsi="Consolas" w:cs="Consolas"/>
+          <w:color w:val="000000"/>
+          <w:sz w:val="16"/>
+          <w:szCs w:val="16"/>
+          <w:highlight w:val="white"/>
+        </w:rPr>
+      </w:pPr>
+      <w:r>
+        <w:rPr>
+          <w:rFonts w:ascii="Consolas" w:hAnsi="Consolas" w:cs="Consolas"/>
+          <w:color w:val="000000"/>
+          <w:sz w:val="16"/>
+          <w:szCs w:val="16"/>
+          <w:highlight w:val="white"/>
+        </w:rPr>
+        <w:t xml:space="preserve">        }</w:t>
+      </w:r>
+    </w:p>
+    <w:p>
+      <w:pPr>
+        <w:pBdr>
+          <w:top w:val="none" w:sz="0" w:space="0" w:color="auto"/>
+          <w:left w:val="none" w:sz="0" w:space="0" w:color="auto"/>
+          <w:bottom w:val="none" w:sz="0" w:space="0" w:color="auto"/>
+          <w:right w:val="none" w:sz="0" w:space="0" w:color="auto"/>
+          <w:between w:val="none" w:sz="0" w:space="0" w:color="auto"/>
+        </w:pBdr>
+        <w:autoSpaceDE w:val="0"/>
+        <w:autoSpaceDN w:val="0"/>
+        <w:adjustRightInd w:val="0"/>
+        <w:rPr>
+          <w:rFonts w:ascii="Consolas" w:hAnsi="Consolas" w:cs="Consolas"/>
+          <w:color w:val="000000"/>
+          <w:sz w:val="16"/>
+          <w:szCs w:val="16"/>
+          <w:highlight w:val="white"/>
+        </w:rPr>
+      </w:pPr>
+      <w:r>
+        <w:rPr>
+          <w:rFonts w:ascii="Consolas" w:hAnsi="Consolas" w:cs="Consolas"/>
+          <w:color w:val="000000"/>
+          <w:sz w:val="16"/>
+          <w:szCs w:val="16"/>
+          <w:highlight w:val="white"/>
+        </w:rPr>
+        <w:t xml:space="preserve">    }</w:t>
+      </w:r>
+    </w:p>
+    <w:p>
+      <w:pPr>
+        <w:pBdr>
+          <w:top w:val="none" w:sz="0" w:space="0" w:color="auto"/>
+          <w:left w:val="none" w:sz="0" w:space="0" w:color="auto"/>
+          <w:bottom w:val="none" w:sz="0" w:space="0" w:color="auto"/>
+          <w:right w:val="none" w:sz="0" w:space="0" w:color="auto"/>
+          <w:between w:val="none" w:sz="0" w:space="0" w:color="auto"/>
+        </w:pBdr>
+        <w:autoSpaceDE w:val="0"/>
+        <w:autoSpaceDN w:val="0"/>
+        <w:adjustRightInd w:val="0"/>
+        <w:rPr>
+          <w:rFonts w:ascii="Consolas" w:hAnsi="Consolas" w:cs="Consolas"/>
+          <w:color w:val="000000"/>
+          <w:sz w:val="16"/>
+          <w:szCs w:val="16"/>
+          <w:highlight w:val="white"/>
+        </w:rPr>
+      </w:pPr>
+      <w:r>
+        <w:rPr>
+          <w:rFonts w:ascii="Consolas" w:hAnsi="Consolas" w:cs="Consolas"/>
+          <w:color w:val="000000"/>
+          <w:sz w:val="16"/>
+          <w:szCs w:val="16"/>
+          <w:highlight w:val="white"/>
+        </w:rPr>
+        <w:t>}</w:t>
+      </w:r>
+    </w:p>
+    <w:p>
+      <w:pPr>
+        <w:spacing w:line="360" w:lineRule="auto"/>
+        <w:rPr>
+          <w:rFonts w:ascii="Times New Roman" w:hAnsi="Times New Roman"/>
+          <w:b/>
+          <w:noProof/>
+          <w:sz w:val="28"/>
+          <w:szCs w:val="28"/>
+        </w:rPr>
+      </w:pPr>
+    </w:p>
+    <w:p>
+      <w:pPr>
+        <w:spacing w:line="360" w:lineRule="auto"/>
+        <w:rPr>
+          <w:rFonts w:ascii="Times New Roman" w:hAnsi="Times New Roman"/>
+          <w:b/>
+          <w:noProof/>
+          <w:sz w:val="28"/>
+          <w:szCs w:val="28"/>
+        </w:rPr>
+      </w:pPr>
+    </w:p>
+    <w:p>
+      <w:pPr>
+        <w:spacing w:line="360" w:lineRule="auto"/>
+        <w:rPr>
+          <w:rFonts w:ascii="Times New Roman" w:hAnsi="Times New Roman"/>
+          <w:b/>
+          <w:noProof/>
+          <w:sz w:val="28"/>
+          <w:szCs w:val="28"/>
+          <w:lang w:val="en-US"/>
+        </w:rPr>
+      </w:pPr>
+      <w:r>
+        <w:rPr>
+          <w:rFonts w:ascii="Times New Roman" w:hAnsi="Times New Roman"/>
+          <w:b/>
+          <w:noProof/>
+          <w:sz w:val="28"/>
+          <w:szCs w:val="28"/>
+        </w:rPr>
         <w:br w:type="page"/>
       </w:r>
-      <w:bookmarkStart w:id="18" w:name="_GoBack"/>
-      <w:bookmarkEnd w:id="18"/>
     </w:p>
     <w:p>
       <w:pPr>
@@ -49676,7 +54490,7 @@
           <w:rPr>
             <w:noProof/>
           </w:rPr>
-          <w:t>30</w:t>
+          <w:t>28</w:t>
         </w:r>
         <w:r>
           <w:fldChar w:fldCharType="end"/>
@@ -51894,7 +56708,7 @@
 </file>
 
 <file path=customXml/itemProps1.xml><?xml version="1.0" encoding="utf-8"?>
-<ds:datastoreItem xmlns:ds="http://schemas.openxmlformats.org/officeDocument/2006/customXml" ds:itemID="{731D2135-6B5F-417D-B745-F0F02AF2C159}">
+<ds:datastoreItem xmlns:ds="http://schemas.openxmlformats.org/officeDocument/2006/customXml" ds:itemID="{FA25906A-1F7C-4D1D-8902-165E9A077F0C}">
   <ds:schemaRefs>
     <ds:schemaRef ds:uri="http://schemas.openxmlformats.org/officeDocument/2006/bibliography"/>
   </ds:schemaRefs>

</xml_diff>